<commit_message>
Checking in sdio tests
</commit_message>
<xml_diff>
--- a/Documentation/Writing Managed Code Tests.docx
+++ b/Documentation/Writing Managed Code Tests.docx
@@ -12,7 +12,33 @@
     </w:p>
     <w:p>
       <w:pPr>
-        <w:pStyle w:val="Heading1"/>
+        <w:pStyle w:val="Heading2"/>
+      </w:pPr>
+      <w:r>
+        <w:t>Test Overview</w:t>
+      </w:r>
+    </w:p>
+    <w:p>
+      <w:r>
+        <w:t xml:space="preserve">The </w:t>
+      </w:r>
+      <w:proofErr w:type="spellStart"/>
+      <w:r>
+        <w:t>TestRig</w:t>
+      </w:r>
+      <w:proofErr w:type="spellEnd"/>
+      <w:r>
+        <w:t xml:space="preserve"> is a tool to automatically run managed code tests and save the test results in a test receipt. The Test Rig will automatically compile the TinyCLR and managed code and load it into the hardware. After loading code the hardware will be reset and the test run.</w:t>
+      </w:r>
+    </w:p>
+    <w:p>
+      <w:r>
+        <w:t>The user will be able to control the test with a test script if desired. Test data can be collected with the COM port or a logic analyzer. Analysis can be done with an executable (launched by the test script) or Matlab. Test results can be obtained by sending them over the COM port, saving them to a file and having the test script read them, or having them be set by your Matlab script.</w:t>
+      </w:r>
+    </w:p>
+    <w:p>
+      <w:pPr>
+        <w:pStyle w:val="Heading2"/>
       </w:pPr>
       <w:r>
         <w:t>Test components</w:t>
@@ -68,7 +94,7 @@
         </w:numPr>
       </w:pPr>
       <w:r>
-        <w:t>Test analysis script</w:t>
+        <w:t>Test script</w:t>
       </w:r>
     </w:p>
     <w:p>
@@ -80,7 +106,7 @@
         </w:numPr>
       </w:pPr>
       <w:r>
-        <w:t>Test hookup file</w:t>
+        <w:t>Test analysis script</w:t>
       </w:r>
     </w:p>
     <w:p>
@@ -92,6 +118,18 @@
         </w:numPr>
       </w:pPr>
       <w:r>
+        <w:t>Test hookup file</w:t>
+      </w:r>
+    </w:p>
+    <w:p>
+      <w:pPr>
+        <w:pStyle w:val="ListParagraph"/>
+        <w:numPr>
+          <w:ilvl w:val="0"/>
+          <w:numId w:val="1"/>
+        </w:numPr>
+      </w:pPr>
+      <w:r>
         <w:t xml:space="preserve">Test </w:t>
       </w:r>
       <w:r>
@@ -103,11 +141,6 @@
     </w:p>
     <w:p>
       <w:pPr>
-        <w:pStyle w:val="ListParagraph"/>
-      </w:pPr>
-    </w:p>
-    <w:p>
-      <w:pPr>
         <w:pStyle w:val="Heading2"/>
       </w:pPr>
       <w:r>
@@ -135,8 +168,21 @@
       <w:r>
         <w:t xml:space="preserve"> and in “</w:t>
       </w:r>
-      <w:r>
-        <w:t>TestSys\GPIO\Src\C#</w:t>
+      <w:proofErr w:type="spellStart"/>
+      <w:r>
+        <w:t>TestSys</w:t>
+      </w:r>
+      <w:proofErr w:type="spellEnd"/>
+      <w:r>
+        <w:t>\GPIO\</w:t>
+      </w:r>
+      <w:proofErr w:type="spellStart"/>
+      <w:r>
+        <w:t>Src</w:t>
+      </w:r>
+      <w:proofErr w:type="spellEnd"/>
+      <w:r>
+        <w:t>\C#</w:t>
       </w:r>
       <w:r>
         <w:t>”</w:t>
@@ -150,8 +196,9 @@
         <w:rPr>
           <w:noProof/>
         </w:rPr>
+        <w:lastRenderedPageBreak/>
         <w:drawing>
-          <wp:inline distT="0" distB="0" distL="0" distR="0">
+          <wp:inline distT="0" distB="0" distL="0" distR="0" wp14:anchorId="51A1203A" wp14:editId="2D5E1F26">
             <wp:extent cx="5943600" cy="3878580"/>
             <wp:effectExtent l="0" t="0" r="0" b="7620"/>
             <wp:docPr id="1" name="Picture 1"/>
@@ -198,7 +245,6 @@
         <w:pStyle w:val="Heading2"/>
       </w:pPr>
       <w:r>
-        <w:lastRenderedPageBreak/>
         <w:t>Test Description File</w:t>
       </w:r>
     </w:p>
@@ -249,6 +295,28 @@
       <w:proofErr w:type="spellEnd"/>
       <w:r>
         <w:t xml:space="preserve">”. This file informs the test tool of necessary compilation and path information in order to run your test properly. </w:t>
+      </w:r>
+    </w:p>
+    <w:p>
+      <w:r>
+        <w:t xml:space="preserve">Many of these fields can be left blank and will be populated by the </w:t>
+      </w:r>
+      <w:proofErr w:type="spellStart"/>
+      <w:r>
+        <w:t>TestRig</w:t>
+      </w:r>
+      <w:proofErr w:type="spellEnd"/>
+      <w:r>
+        <w:t xml:space="preserve"> tool. The items in </w:t>
+      </w:r>
+      <w:r>
+        <w:rPr>
+          <w:b/>
+        </w:rPr>
+        <w:t>bold</w:t>
+      </w:r>
+      <w:r>
+        <w:t xml:space="preserve"> must be populated.</w:t>
       </w:r>
     </w:p>
     <w:p>
@@ -268,7 +336,13 @@
         </w:numPr>
       </w:pPr>
       <w:r>
-        <w:t>Name – name of the test</w:t>
+        <w:rPr>
+          <w:b/>
+        </w:rPr>
+        <w:t>Name</w:t>
+      </w:r>
+      <w:r>
+        <w:t xml:space="preserve"> – name of the test</w:t>
       </w:r>
     </w:p>
     <w:p>
@@ -280,7 +354,13 @@
         </w:numPr>
       </w:pPr>
       <w:r>
-        <w:t>Type – either ‘C#’ or ‘Native’</w:t>
+        <w:rPr>
+          <w:b/>
+        </w:rPr>
+        <w:t>Type</w:t>
+      </w:r>
+      <w:r>
+        <w:t xml:space="preserve"> – either ‘C#’ or ‘Native’</w:t>
       </w:r>
     </w:p>
     <w:p>
@@ -292,7 +372,13 @@
         </w:numPr>
       </w:pPr>
       <w:r>
-        <w:t>Description – whatever you want; can be used to help filter your test list when selecting your tests to be run</w:t>
+        <w:rPr>
+          <w:b/>
+        </w:rPr>
+        <w:t>Description</w:t>
+      </w:r>
+      <w:r>
+        <w:t xml:space="preserve"> – whatever you want; can be used to help filter your test list when selecting your tests to be run</w:t>
       </w:r>
     </w:p>
     <w:p>
@@ -305,11 +391,25 @@
       </w:pPr>
       <w:proofErr w:type="spellStart"/>
       <w:r>
+        <w:rPr>
+          <w:b/>
+        </w:rPr>
         <w:t>TestPath</w:t>
       </w:r>
       <w:proofErr w:type="spellEnd"/>
       <w:r>
         <w:t xml:space="preserve"> – the path to the directory of the test being written</w:t>
+      </w:r>
+      <w:r>
+        <w:t xml:space="preserve"> with the root directory being set within the </w:t>
+      </w:r>
+      <w:proofErr w:type="spellStart"/>
+      <w:r>
+        <w:t>TestRig</w:t>
+      </w:r>
+      <w:proofErr w:type="spellEnd"/>
+      <w:r>
+        <w:t xml:space="preserve"> at “Test Source Path”</w:t>
       </w:r>
     </w:p>
     <w:p>
@@ -322,11 +422,28 @@
       </w:pPr>
       <w:proofErr w:type="spellStart"/>
       <w:r>
+        <w:rPr>
+          <w:b/>
+        </w:rPr>
         <w:t>TestProjName</w:t>
       </w:r>
       <w:proofErr w:type="spellEnd"/>
       <w:r>
-        <w:t xml:space="preserve"> – name of your project file</w:t>
+        <w:t xml:space="preserve"> – name of your </w:t>
+      </w:r>
+      <w:r>
+        <w:t>*.</w:t>
+      </w:r>
+      <w:proofErr w:type="spellStart"/>
+      <w:r>
+        <w:t>csproj</w:t>
+      </w:r>
+      <w:proofErr w:type="spellEnd"/>
+      <w:r>
+        <w:t xml:space="preserve"> </w:t>
+      </w:r>
+      <w:r>
+        <w:t>project file</w:t>
       </w:r>
     </w:p>
     <w:p>
@@ -395,9 +512,6 @@
       <w:r>
         <w:t xml:space="preserve"> – version of Micro Framework to compile and use</w:t>
       </w:r>
-      <w:r>
-        <w:t xml:space="preserve"> (currently can be ‘4.0’)</w:t>
-      </w:r>
     </w:p>
     <w:p>
       <w:pPr>
@@ -409,6 +523,7 @@
       </w:pPr>
       <w:proofErr w:type="spellStart"/>
       <w:r>
+        <w:lastRenderedPageBreak/>
         <w:t>TestGitOption</w:t>
       </w:r>
       <w:proofErr w:type="spellEnd"/>
@@ -480,6 +595,148 @@
       <w:proofErr w:type="spellEnd"/>
       <w:r>
         <w:t xml:space="preserve"> binary needs to be placed in your test directory and the full file name written here; leave blank if not needed</w:t>
+      </w:r>
+    </w:p>
+    <w:p>
+      <w:pPr>
+        <w:pStyle w:val="ListParagraph"/>
+        <w:numPr>
+          <w:ilvl w:val="0"/>
+          <w:numId w:val="4"/>
+        </w:numPr>
+      </w:pPr>
+      <w:proofErr w:type="spellStart"/>
+      <w:r>
+        <w:t>TestHardware</w:t>
+      </w:r>
+      <w:proofErr w:type="spellEnd"/>
+      <w:r>
+        <w:t xml:space="preserve"> </w:t>
+      </w:r>
+      <w:r>
+        <w:t>–</w:t>
+      </w:r>
+      <w:r>
+        <w:t xml:space="preserve"> </w:t>
+      </w:r>
+      <w:r>
+        <w:t>not currently used</w:t>
+      </w:r>
+    </w:p>
+    <w:p>
+      <w:pPr>
+        <w:pStyle w:val="ListParagraph"/>
+        <w:numPr>
+          <w:ilvl w:val="0"/>
+          <w:numId w:val="4"/>
+        </w:numPr>
+      </w:pPr>
+      <w:proofErr w:type="spellStart"/>
+      <w:r>
+        <w:t>TestSolution</w:t>
+      </w:r>
+      <w:proofErr w:type="spellEnd"/>
+      <w:r>
+        <w:t xml:space="preserve"> - can be used to override the user selection in the </w:t>
+      </w:r>
+      <w:proofErr w:type="spellStart"/>
+      <w:r>
+        <w:t>TestRig</w:t>
+      </w:r>
+      <w:proofErr w:type="spellEnd"/>
+      <w:r>
+        <w:t xml:space="preserve">; (STM32F10x; </w:t>
+      </w:r>
+      <w:proofErr w:type="spellStart"/>
+      <w:r>
+        <w:t>EmoteDotNow</w:t>
+      </w:r>
+      <w:proofErr w:type="spellEnd"/>
+      <w:r>
+        <w:t>; SOC8200; SOC_ADAPT)</w:t>
+      </w:r>
+    </w:p>
+    <w:p>
+      <w:pPr>
+        <w:pStyle w:val="ListParagraph"/>
+        <w:numPr>
+          <w:ilvl w:val="0"/>
+          <w:numId w:val="4"/>
+        </w:numPr>
+      </w:pPr>
+      <w:proofErr w:type="spellStart"/>
+      <w:r>
+        <w:t>TestMemoryType</w:t>
+      </w:r>
+      <w:proofErr w:type="spellEnd"/>
+      <w:r>
+        <w:t xml:space="preserve"> - can be used to override the user selection in the </w:t>
+      </w:r>
+      <w:proofErr w:type="spellStart"/>
+      <w:r>
+        <w:t>TestRig</w:t>
+      </w:r>
+      <w:proofErr w:type="spellEnd"/>
+      <w:r>
+        <w:t>; (FLASH; RAM; External FLASH)</w:t>
+      </w:r>
+    </w:p>
+    <w:p>
+      <w:pPr>
+        <w:pStyle w:val="ListParagraph"/>
+        <w:numPr>
+          <w:ilvl w:val="0"/>
+          <w:numId w:val="4"/>
+        </w:numPr>
+      </w:pPr>
+      <w:proofErr w:type="spellStart"/>
+      <w:r>
+        <w:t>TestSolutionType</w:t>
+      </w:r>
+      <w:proofErr w:type="spellEnd"/>
+      <w:r>
+        <w:t xml:space="preserve"> - can be used to override the user selection in the </w:t>
+      </w:r>
+      <w:proofErr w:type="spellStart"/>
+      <w:r>
+        <w:t>TestRig</w:t>
+      </w:r>
+      <w:proofErr w:type="spellEnd"/>
+      <w:r>
+        <w:t xml:space="preserve">; (TinyCLR; </w:t>
+      </w:r>
+      <w:proofErr w:type="spellStart"/>
+      <w:r>
+        <w:t>TinyBooter</w:t>
+      </w:r>
+      <w:proofErr w:type="spellEnd"/>
+      <w:r>
+        <w:t>)</w:t>
+      </w:r>
+    </w:p>
+    <w:p>
+      <w:pPr>
+        <w:pStyle w:val="ListParagraph"/>
+        <w:numPr>
+          <w:ilvl w:val="0"/>
+          <w:numId w:val="4"/>
+        </w:numPr>
+      </w:pPr>
+      <w:proofErr w:type="spellStart"/>
+      <w:r>
+        <w:t>TestGCCVersion</w:t>
+      </w:r>
+      <w:proofErr w:type="spellEnd"/>
+      <w:r>
+        <w:t xml:space="preserve"> - can be used to override the user selection in the </w:t>
+      </w:r>
+      <w:proofErr w:type="spellStart"/>
+      <w:r>
+        <w:t>TestRig</w:t>
+      </w:r>
+      <w:proofErr w:type="spellEnd"/>
+      <w:r>
+        <w:t>; (GCC4.2)</w:t>
       </w:r>
     </w:p>
     <w:p>
@@ -507,10 +764,10 @@
         </w:rPr>
         <w:lastRenderedPageBreak/>
         <w:drawing>
-          <wp:inline distT="0" distB="0" distL="0" distR="0">
-            <wp:extent cx="3333750" cy="3971925"/>
-            <wp:effectExtent l="0" t="0" r="0" b="9525"/>
-            <wp:docPr id="4" name="Picture 4"/>
+          <wp:inline distT="0" distB="0" distL="0" distR="0" wp14:anchorId="35D174D8" wp14:editId="217AEE09">
+            <wp:extent cx="2886075" cy="5324475"/>
+            <wp:effectExtent l="0" t="0" r="9525" b="9525"/>
+            <wp:docPr id="10" name="Picture 10"/>
             <wp:cNvGraphicFramePr>
               <a:graphicFrameLocks xmlns:a="http://schemas.openxmlformats.org/drawingml/2006/main" noChangeAspect="1"/>
             </wp:cNvGraphicFramePr>
@@ -518,17 +775,11 @@
               <a:graphicData uri="http://schemas.openxmlformats.org/drawingml/2006/picture">
                 <pic:pic xmlns:pic="http://schemas.openxmlformats.org/drawingml/2006/picture">
                   <pic:nvPicPr>
-                    <pic:cNvPr id="0" name="testxml.JPG"/>
+                    <pic:cNvPr id="0" name=""/>
                     <pic:cNvPicPr/>
                   </pic:nvPicPr>
                   <pic:blipFill>
-                    <a:blip r:embed="rId8">
-                      <a:extLst>
-                        <a:ext uri="{28A0092B-C50C-407E-A947-70E740481C1C}">
-                          <a14:useLocalDpi xmlns:a14="http://schemas.microsoft.com/office/drawing/2010/main" val="0"/>
-                        </a:ext>
-                      </a:extLst>
-                    </a:blip>
+                    <a:blip r:embed="rId8"/>
                     <a:stretch>
                       <a:fillRect/>
                     </a:stretch>
@@ -536,7 +787,7 @@
                   <pic:spPr>
                     <a:xfrm>
                       <a:off x="0" y="0"/>
-                      <a:ext cx="3333750" cy="3971925"/>
+                      <a:ext cx="2886075" cy="5324475"/>
                     </a:xfrm>
                     <a:prstGeom prst="rect">
                       <a:avLst/>
@@ -570,7 +821,34 @@
     </w:p>
     <w:p>
       <w:r>
-        <w:t>The test parameters allow the user to either use the logic analyzer code built into the TestRig or to use a custom executable to generate test data. To enable the logic analyzer code</w:t>
+        <w:t xml:space="preserve">The test parameters allow the user to either use the logic analyzer code built into the </w:t>
+      </w:r>
+      <w:proofErr w:type="spellStart"/>
+      <w:r>
+        <w:t>TestRig</w:t>
+      </w:r>
+      <w:proofErr w:type="spellEnd"/>
+      <w:r>
+        <w:t>, use the COM port, and</w:t>
+      </w:r>
+      <w:r>
+        <w:t xml:space="preserve"> to use custom </w:t>
+      </w:r>
+      <w:proofErr w:type="spellStart"/>
+      <w:r>
+        <w:t>executable</w:t>
+      </w:r>
+      <w:r>
+        <w:t>s</w:t>
+      </w:r>
+      <w:proofErr w:type="spellEnd"/>
+      <w:r>
+        <w:t xml:space="preserve"> to generate test data. </w:t>
+      </w:r>
+    </w:p>
+    <w:p>
+      <w:r>
+        <w:t>To enable the logic analyzer code</w:t>
       </w:r>
       <w:r>
         <w:t>,</w:t>
@@ -594,31 +872,95 @@
         <w:t>sampleFrequency</w:t>
       </w:r>
       <w:r>
-        <w:t>” variables. To enable a custom executable provided by you</w:t>
-      </w:r>
-      <w:r>
-        <w:t>,</w:t>
-      </w:r>
-      <w:r>
-        <w:t xml:space="preserve"> set the parameter “</w:t>
-      </w:r>
-      <w:r>
-        <w:t>useExecutable</w:t>
-      </w:r>
-      <w:r>
-        <w:t>” to “true”, provide the executable name in the parameter “</w:t>
-      </w:r>
-      <w:r>
-        <w:t>executableName</w:t>
-      </w:r>
-      <w:r>
-        <w:t>”, and finally provide a timeout to the “</w:t>
-      </w:r>
-      <w:r>
-        <w:t>executableTimeoutMs</w:t>
-      </w:r>
-      <w:r>
-        <w:t xml:space="preserve">” in case the provided executable encounters a problem and must be forced to quit (an error will be logged in the test receipt if this were to occur). </w:t>
+        <w:t xml:space="preserve">” variables. </w:t>
+      </w:r>
+    </w:p>
+    <w:p>
+      <w:r>
+        <w:t>To enable the COM port set “</w:t>
+      </w:r>
+      <w:proofErr w:type="spellStart"/>
+      <w:r>
+        <w:t>useCOMPort</w:t>
+      </w:r>
+      <w:proofErr w:type="spellEnd"/>
+      <w:r>
+        <w:t>” to “true” and provide appropriate values to “</w:t>
+      </w:r>
+      <w:proofErr w:type="spellStart"/>
+      <w:r>
+        <w:t>COMParameters</w:t>
+      </w:r>
+      <w:proofErr w:type="spellEnd"/>
+      <w:r>
+        <w:t xml:space="preserve">”. </w:t>
+      </w:r>
+      <w:r>
+        <w:t>The</w:t>
+      </w:r>
+      <w:r>
+        <w:t xml:space="preserve"> </w:t>
+      </w:r>
+      <w:proofErr w:type="spellStart"/>
+      <w:r>
+        <w:t>TestRig</w:t>
+      </w:r>
+      <w:proofErr w:type="spellEnd"/>
+      <w:r>
+        <w:t xml:space="preserve"> </w:t>
+      </w:r>
+      <w:r>
+        <w:t>will use</w:t>
+      </w:r>
+      <w:r>
+        <w:t xml:space="preserve"> </w:t>
+      </w:r>
+      <w:r>
+        <w:t>the COM port</w:t>
+      </w:r>
+      <w:r>
+        <w:t xml:space="preserve"> set in the “Test Machine Paths”</w:t>
+      </w:r>
+      <w:r>
+        <w:t xml:space="preserve"> tab unless the user overrides this selection by setting the “</w:t>
+      </w:r>
+      <w:proofErr w:type="spellStart"/>
+      <w:r>
+        <w:t>forceCOM</w:t>
+      </w:r>
+      <w:proofErr w:type="spellEnd"/>
+      <w:r>
+        <w:t>” variable to “COM&lt;x&gt;”.</w:t>
+      </w:r>
+    </w:p>
+    <w:p>
+      <w:r>
+        <w:lastRenderedPageBreak/>
+        <w:t>A customized test script can be invoked to do a number of test functions. To enable the script set “</w:t>
+      </w:r>
+      <w:proofErr w:type="spellStart"/>
+      <w:r>
+        <w:t>useTestScript</w:t>
+      </w:r>
+      <w:proofErr w:type="spellEnd"/>
+      <w:r>
+        <w:t>” to “true”, set the script name in “</w:t>
+      </w:r>
+      <w:proofErr w:type="spellStart"/>
+      <w:r>
+        <w:t>testScriptName</w:t>
+      </w:r>
+      <w:proofErr w:type="spellEnd"/>
+      <w:r>
+        <w:t>” and then set a timeout in milliseconds with the parameter “</w:t>
+      </w:r>
+      <w:proofErr w:type="spellStart"/>
+      <w:r>
+        <w:t>testScriptTimeoutMs</w:t>
+      </w:r>
+      <w:proofErr w:type="spellEnd"/>
+      <w:r>
+        <w:t>”. The commands used by the test script will be described in a later section of this document.</w:t>
       </w:r>
     </w:p>
     <w:p>
@@ -643,7 +985,13 @@
     </w:p>
     <w:p>
       <w:r>
-        <w:t>After the logic analyzer or custom executable are finished an analysis script will be run. At the moment only Matlab scripts are used. Make sure the parameter “</w:t>
+        <w:t>After the logic analyzer or custom executable are finished an analysis script will be run</w:t>
+      </w:r>
+      <w:r>
+        <w:t xml:space="preserve"> if desired</w:t>
+      </w:r>
+      <w:r>
+        <w:t>. Make sure the parameter “</w:t>
       </w:r>
       <w:r>
         <w:t>useMatlabAnalysis</w:t>
@@ -651,16 +999,28 @@
       <w:r>
         <w:t>” is set to true and the name of your Matlab script is set at the “</w:t>
       </w:r>
+      <w:proofErr w:type="spellStart"/>
       <w:r>
         <w:t>matlabScriptName</w:t>
       </w:r>
+      <w:proofErr w:type="spellEnd"/>
       <w:r>
         <w:t>” parameter.</w:t>
       </w:r>
-    </w:p>
-    <w:p>
-      <w:r>
-        <w:lastRenderedPageBreak/>
+      <w:r>
+        <w:t xml:space="preserve"> </w:t>
+      </w:r>
+      <w:proofErr w:type="spellStart"/>
+      <w:r>
+        <w:t>Powershell</w:t>
+      </w:r>
+      <w:proofErr w:type="spellEnd"/>
+      <w:r>
+        <w:t xml:space="preserve"> analysis will be added later.</w:t>
+      </w:r>
+    </w:p>
+    <w:p>
+      <w:r>
         <w:t>Parameters to be used by your</w:t>
       </w:r>
       <w:r>
@@ -674,8 +1034,6 @@
       <w:r>
         <w:t>follows</w:t>
       </w:r>
-      <w:bookmarkStart w:id="0" w:name="_GoBack"/>
-      <w:bookmarkEnd w:id="0"/>
       <w:r>
         <w:t>:</w:t>
       </w:r>
@@ -686,10 +1044,10 @@
           <w:noProof/>
         </w:rPr>
         <w:drawing>
-          <wp:inline distT="0" distB="0" distL="0" distR="0" wp14:anchorId="5C5A327D" wp14:editId="0B4FDAFA">
-            <wp:extent cx="4178594" cy="3423684"/>
-            <wp:effectExtent l="0" t="0" r="0" b="5715"/>
-            <wp:docPr id="2" name="Picture 2"/>
+          <wp:inline distT="0" distB="0" distL="0" distR="0">
+            <wp:extent cx="3874770" cy="4889500"/>
+            <wp:effectExtent l="0" t="0" r="0" b="6350"/>
+            <wp:docPr id="11" name="Picture 11" descr="D:\Users\Chris\Desktop\parameters.PNG"/>
             <wp:cNvGraphicFramePr>
               <a:graphicFrameLocks xmlns:a="http://schemas.openxmlformats.org/drawingml/2006/main" noChangeAspect="1"/>
             </wp:cNvGraphicFramePr>
@@ -697,8 +1055,10 @@
               <a:graphicData uri="http://schemas.openxmlformats.org/drawingml/2006/picture">
                 <pic:pic xmlns:pic="http://schemas.openxmlformats.org/drawingml/2006/picture">
                   <pic:nvPicPr>
-                    <pic:cNvPr id="0" name="Parameters.JPG"/>
-                    <pic:cNvPicPr/>
+                    <pic:cNvPr id="0" name="Picture 3" descr="D:\Users\Chris\Desktop\parameters.PNG"/>
+                    <pic:cNvPicPr>
+                      <a:picLocks noChangeAspect="1" noChangeArrowheads="1"/>
+                    </pic:cNvPicPr>
                   </pic:nvPicPr>
                   <pic:blipFill>
                     <a:blip r:embed="rId9">
@@ -708,18 +1068,23 @@
                         </a:ext>
                       </a:extLst>
                     </a:blip>
+                    <a:srcRect/>
                     <a:stretch>
                       <a:fillRect/>
                     </a:stretch>
                   </pic:blipFill>
-                  <pic:spPr>
+                  <pic:spPr bwMode="auto">
                     <a:xfrm>
                       <a:off x="0" y="0"/>
-                      <a:ext cx="4178594" cy="3423684"/>
+                      <a:ext cx="3874770" cy="4889500"/>
                     </a:xfrm>
                     <a:prstGeom prst="rect">
                       <a:avLst/>
                     </a:prstGeom>
+                    <a:noFill/>
+                    <a:ln>
+                      <a:noFill/>
+                    </a:ln>
                   </pic:spPr>
                 </pic:pic>
               </a:graphicData>
@@ -733,6 +1098,799 @@
         <w:pStyle w:val="Heading2"/>
       </w:pPr>
       <w:r>
+        <w:lastRenderedPageBreak/>
+        <w:t>Test Script</w:t>
+      </w:r>
+    </w:p>
+    <w:p>
+      <w:r>
+        <w:t xml:space="preserve">The test script has a number of commands that can be used to generate test data. The script will be run after the Unit </w:t>
+      </w:r>
+      <w:proofErr w:type="gramStart"/>
+      <w:r>
+        <w:t>Under</w:t>
+      </w:r>
+      <w:proofErr w:type="gramEnd"/>
+      <w:r>
+        <w:t xml:space="preserve"> Test is programmed and then reset. Each line of the test script will be executed in the order it appears in the file until there is no other commands.</w:t>
+      </w:r>
+    </w:p>
+    <w:p>
+      <w:pPr>
+        <w:pStyle w:val="ListParagraph"/>
+        <w:numPr>
+          <w:ilvl w:val="0"/>
+          <w:numId w:val="5"/>
+        </w:numPr>
+      </w:pPr>
+      <w:r>
+        <w:t>Comments begin with the ‘#’ character and are not executed</w:t>
+      </w:r>
+    </w:p>
+    <w:p>
+      <w:pPr>
+        <w:pStyle w:val="ListParagraph"/>
+        <w:numPr>
+          <w:ilvl w:val="0"/>
+          <w:numId w:val="5"/>
+        </w:numPr>
+      </w:pPr>
+      <w:r>
+        <w:t>Execute command</w:t>
+      </w:r>
+    </w:p>
+    <w:p>
+      <w:pPr>
+        <w:pStyle w:val="ListParagraph"/>
+        <w:numPr>
+          <w:ilvl w:val="1"/>
+          <w:numId w:val="5"/>
+        </w:numPr>
+      </w:pPr>
+      <w:r>
+        <w:t xml:space="preserve">execute &lt;executable name&gt;  </w:t>
+      </w:r>
+      <w:r>
+        <w:t>&lt;timeout&gt;</w:t>
+      </w:r>
+    </w:p>
+    <w:p>
+      <w:pPr>
+        <w:pStyle w:val="ListParagraph"/>
+        <w:numPr>
+          <w:ilvl w:val="2"/>
+          <w:numId w:val="5"/>
+        </w:numPr>
+      </w:pPr>
+      <w:r>
+        <w:t>Example: execute calc.exe 1000 (runs calculator for one second)</w:t>
+      </w:r>
+    </w:p>
+    <w:p>
+      <w:pPr>
+        <w:pStyle w:val="ListParagraph"/>
+        <w:numPr>
+          <w:ilvl w:val="0"/>
+          <w:numId w:val="5"/>
+        </w:numPr>
+      </w:pPr>
+      <w:r>
+        <w:t>Sleep command</w:t>
+      </w:r>
+    </w:p>
+    <w:p>
+      <w:pPr>
+        <w:pStyle w:val="ListParagraph"/>
+        <w:numPr>
+          <w:ilvl w:val="1"/>
+          <w:numId w:val="5"/>
+        </w:numPr>
+      </w:pPr>
+      <w:r>
+        <w:t xml:space="preserve">sleep &lt;sleep time in </w:t>
+      </w:r>
+      <w:proofErr w:type="spellStart"/>
+      <w:r>
+        <w:t>ms</w:t>
+      </w:r>
+      <w:proofErr w:type="spellEnd"/>
+      <w:r>
+        <w:t>&gt;</w:t>
+      </w:r>
+    </w:p>
+    <w:p>
+      <w:pPr>
+        <w:pStyle w:val="ListParagraph"/>
+        <w:numPr>
+          <w:ilvl w:val="2"/>
+          <w:numId w:val="5"/>
+        </w:numPr>
+      </w:pPr>
+      <w:r>
+        <w:t>Example: sleep 5000 (sleeps 5 seconds)</w:t>
+      </w:r>
+    </w:p>
+    <w:p>
+      <w:pPr>
+        <w:pStyle w:val="ListParagraph"/>
+        <w:numPr>
+          <w:ilvl w:val="0"/>
+          <w:numId w:val="5"/>
+        </w:numPr>
+      </w:pPr>
+      <w:r>
+        <w:t>Save data to file</w:t>
+      </w:r>
+    </w:p>
+    <w:p>
+      <w:pPr>
+        <w:pStyle w:val="ListParagraph"/>
+        <w:numPr>
+          <w:ilvl w:val="1"/>
+          <w:numId w:val="5"/>
+        </w:numPr>
+      </w:pPr>
+      <w:r>
+        <w:t xml:space="preserve">This command will save generated data to a file that can be used later to compare against a file that is generated by your test. For example you can generate data to a file and then send it across the COM port and verify that received data (saved by </w:t>
+      </w:r>
+      <w:proofErr w:type="spellStart"/>
+      <w:r>
+        <w:t>COM_</w:t>
+      </w:r>
+      <w:r>
+        <w:t>receive</w:t>
+      </w:r>
+      <w:proofErr w:type="spellEnd"/>
+      <w:r>
+        <w:t xml:space="preserve"> </w:t>
+      </w:r>
+      <w:r>
+        <w:t>command) is the same as that sent.</w:t>
+      </w:r>
+    </w:p>
+    <w:p>
+      <w:pPr>
+        <w:pStyle w:val="ListParagraph"/>
+        <w:numPr>
+          <w:ilvl w:val="1"/>
+          <w:numId w:val="5"/>
+        </w:numPr>
+      </w:pPr>
+      <w:r>
+        <w:t>Enable or disable file</w:t>
+      </w:r>
+      <w:r>
+        <w:t xml:space="preserve"> writing</w:t>
+      </w:r>
+    </w:p>
+    <w:p>
+      <w:pPr>
+        <w:pStyle w:val="ListParagraph"/>
+        <w:numPr>
+          <w:ilvl w:val="2"/>
+          <w:numId w:val="5"/>
+        </w:numPr>
+      </w:pPr>
+      <w:r>
+        <w:t>file &lt;enable/disable&gt; &lt;File name&gt;</w:t>
+      </w:r>
+    </w:p>
+    <w:p>
+      <w:pPr>
+        <w:pStyle w:val="ListParagraph"/>
+        <w:numPr>
+          <w:ilvl w:val="3"/>
+          <w:numId w:val="5"/>
+        </w:numPr>
+      </w:pPr>
+      <w:r>
+        <w:t>Example: file enable fileSave.txt (saves file data to file: “fileSave.txt”)</w:t>
+      </w:r>
+    </w:p>
+    <w:p>
+      <w:pPr>
+        <w:pStyle w:val="ListParagraph"/>
+        <w:numPr>
+          <w:ilvl w:val="1"/>
+          <w:numId w:val="5"/>
+        </w:numPr>
+      </w:pPr>
+      <w:r>
+        <w:t>Save r</w:t>
+      </w:r>
+      <w:r>
+        <w:t>andom data</w:t>
+      </w:r>
+      <w:r>
+        <w:t xml:space="preserve"> to a file</w:t>
+      </w:r>
+    </w:p>
+    <w:p>
+      <w:pPr>
+        <w:pStyle w:val="ListParagraph"/>
+        <w:numPr>
+          <w:ilvl w:val="2"/>
+          <w:numId w:val="5"/>
+        </w:numPr>
+      </w:pPr>
+      <w:r>
+        <w:t xml:space="preserve">file </w:t>
+      </w:r>
+      <w:r>
+        <w:t>random &lt;seed&gt; &lt;# of numbers sent&gt; &lt;lower bound&gt; &lt;upper bound</w:t>
+      </w:r>
+      <w:r>
+        <w:t>&gt;</w:t>
+      </w:r>
+    </w:p>
+    <w:p>
+      <w:pPr>
+        <w:pStyle w:val="ListParagraph"/>
+        <w:numPr>
+          <w:ilvl w:val="3"/>
+          <w:numId w:val="5"/>
+        </w:numPr>
+      </w:pPr>
+      <w:r>
+        <w:t>Example: file random</w:t>
+      </w:r>
+      <w:r>
+        <w:t xml:space="preserve"> </w:t>
+      </w:r>
+      <w:r>
+        <w:t>none 20 0 100 (saves to file</w:t>
+      </w:r>
+      <w:r>
+        <w:t xml:space="preserve"> 20 numbers from 0 to 100)</w:t>
+      </w:r>
+    </w:p>
+    <w:p>
+      <w:pPr>
+        <w:pStyle w:val="ListParagraph"/>
+        <w:numPr>
+          <w:ilvl w:val="1"/>
+          <w:numId w:val="5"/>
+        </w:numPr>
+      </w:pPr>
+      <w:r>
+        <w:t>Save f</w:t>
+      </w:r>
+      <w:r>
+        <w:t>ile data</w:t>
+      </w:r>
+      <w:r>
+        <w:t xml:space="preserve"> to a file</w:t>
+      </w:r>
+    </w:p>
+    <w:p>
+      <w:pPr>
+        <w:pStyle w:val="ListParagraph"/>
+        <w:numPr>
+          <w:ilvl w:val="2"/>
+          <w:numId w:val="5"/>
+        </w:numPr>
+      </w:pPr>
+      <w:r>
+        <w:t xml:space="preserve">file </w:t>
+      </w:r>
+      <w:proofErr w:type="spellStart"/>
+      <w:r>
+        <w:t>file</w:t>
+      </w:r>
+      <w:proofErr w:type="spellEnd"/>
+      <w:r>
+        <w:t xml:space="preserve"> &lt;file name&gt;</w:t>
+      </w:r>
+    </w:p>
+    <w:p>
+      <w:pPr>
+        <w:pStyle w:val="ListParagraph"/>
+        <w:numPr>
+          <w:ilvl w:val="3"/>
+          <w:numId w:val="5"/>
+        </w:numPr>
+      </w:pPr>
+      <w:r>
+        <w:t xml:space="preserve">Example: file </w:t>
+      </w:r>
+      <w:proofErr w:type="spellStart"/>
+      <w:r>
+        <w:t>file</w:t>
+      </w:r>
+      <w:proofErr w:type="spellEnd"/>
+      <w:r>
+        <w:t xml:space="preserve"> data.txt (saves to file the data in file “data.txt”)</w:t>
+      </w:r>
+    </w:p>
+    <w:p>
+      <w:pPr>
+        <w:pStyle w:val="ListParagraph"/>
+        <w:numPr>
+          <w:ilvl w:val="1"/>
+          <w:numId w:val="5"/>
+        </w:numPr>
+      </w:pPr>
+      <w:r>
+        <w:t>Save a s</w:t>
+      </w:r>
+      <w:r>
+        <w:t>tring</w:t>
+      </w:r>
+      <w:r>
+        <w:t xml:space="preserve"> to a file</w:t>
+      </w:r>
+    </w:p>
+    <w:p>
+      <w:pPr>
+        <w:pStyle w:val="ListParagraph"/>
+        <w:numPr>
+          <w:ilvl w:val="2"/>
+          <w:numId w:val="5"/>
+        </w:numPr>
+      </w:pPr>
+      <w:r>
+        <w:t>file string &lt;Text string&gt;</w:t>
+      </w:r>
+    </w:p>
+    <w:p>
+      <w:pPr>
+        <w:pStyle w:val="ListParagraph"/>
+        <w:numPr>
+          <w:ilvl w:val="3"/>
+          <w:numId w:val="5"/>
+        </w:numPr>
+      </w:pPr>
+      <w:r>
+        <w:t xml:space="preserve">Example: file string </w:t>
+      </w:r>
+      <w:proofErr w:type="gramStart"/>
+      <w:r>
+        <w:t>This</w:t>
+      </w:r>
+      <w:proofErr w:type="gramEnd"/>
+      <w:r>
+        <w:t xml:space="preserve"> is my string.</w:t>
+      </w:r>
+    </w:p>
+    <w:p>
+      <w:pPr>
+        <w:pStyle w:val="ListParagraph"/>
+        <w:numPr>
+          <w:ilvl w:val="0"/>
+          <w:numId w:val="5"/>
+        </w:numPr>
+      </w:pPr>
+      <w:r>
+        <w:t>Send data over COM port</w:t>
+      </w:r>
+    </w:p>
+    <w:p>
+      <w:pPr>
+        <w:pStyle w:val="ListParagraph"/>
+        <w:numPr>
+          <w:ilvl w:val="1"/>
+          <w:numId w:val="5"/>
+        </w:numPr>
+      </w:pPr>
+      <w:r>
+        <w:t>Random data</w:t>
+      </w:r>
+    </w:p>
+    <w:p>
+      <w:pPr>
+        <w:pStyle w:val="ListParagraph"/>
+        <w:numPr>
+          <w:ilvl w:val="2"/>
+          <w:numId w:val="5"/>
+        </w:numPr>
+      </w:pPr>
+      <w:proofErr w:type="spellStart"/>
+      <w:r>
+        <w:t>COM_send</w:t>
+      </w:r>
+      <w:proofErr w:type="spellEnd"/>
+      <w:r>
+        <w:t xml:space="preserve"> random &lt;seed&gt; &lt;# of numbers sent&gt; &lt;lower bound&gt; &lt;upper bound&gt;</w:t>
+      </w:r>
+    </w:p>
+    <w:p>
+      <w:pPr>
+        <w:pStyle w:val="ListParagraph"/>
+        <w:numPr>
+          <w:ilvl w:val="3"/>
+          <w:numId w:val="5"/>
+        </w:numPr>
+      </w:pPr>
+      <w:r>
+        <w:t xml:space="preserve">Example: </w:t>
+      </w:r>
+      <w:proofErr w:type="spellStart"/>
+      <w:r>
+        <w:t>COM_send</w:t>
+      </w:r>
+      <w:proofErr w:type="spellEnd"/>
+      <w:r>
+        <w:t xml:space="preserve"> random none 20 0 100 (sends 20 numbers from 0 to 100)</w:t>
+      </w:r>
+    </w:p>
+    <w:p>
+      <w:pPr>
+        <w:pStyle w:val="ListParagraph"/>
+        <w:numPr>
+          <w:ilvl w:val="1"/>
+          <w:numId w:val="5"/>
+        </w:numPr>
+      </w:pPr>
+      <w:r>
+        <w:t>File</w:t>
+      </w:r>
+    </w:p>
+    <w:p>
+      <w:pPr>
+        <w:pStyle w:val="ListParagraph"/>
+        <w:numPr>
+          <w:ilvl w:val="2"/>
+          <w:numId w:val="5"/>
+        </w:numPr>
+      </w:pPr>
+      <w:proofErr w:type="spellStart"/>
+      <w:r>
+        <w:t>COM_send</w:t>
+      </w:r>
+      <w:proofErr w:type="spellEnd"/>
+      <w:r>
+        <w:t xml:space="preserve"> file &lt;file name&gt;</w:t>
+      </w:r>
+    </w:p>
+    <w:p>
+      <w:pPr>
+        <w:pStyle w:val="ListParagraph"/>
+        <w:numPr>
+          <w:ilvl w:val="3"/>
+          <w:numId w:val="5"/>
+        </w:numPr>
+      </w:pPr>
+      <w:r>
+        <w:t xml:space="preserve">Example: </w:t>
+      </w:r>
+      <w:proofErr w:type="spellStart"/>
+      <w:r>
+        <w:t>COM_send</w:t>
+      </w:r>
+      <w:proofErr w:type="spellEnd"/>
+      <w:r>
+        <w:t xml:space="preserve"> file data.txt (sends data.txt file)</w:t>
+      </w:r>
+    </w:p>
+    <w:p>
+      <w:pPr>
+        <w:pStyle w:val="ListParagraph"/>
+        <w:numPr>
+          <w:ilvl w:val="1"/>
+          <w:numId w:val="5"/>
+        </w:numPr>
+      </w:pPr>
+      <w:r>
+        <w:t>String</w:t>
+      </w:r>
+    </w:p>
+    <w:p>
+      <w:pPr>
+        <w:pStyle w:val="ListParagraph"/>
+        <w:numPr>
+          <w:ilvl w:val="2"/>
+          <w:numId w:val="5"/>
+        </w:numPr>
+      </w:pPr>
+      <w:proofErr w:type="spellStart"/>
+      <w:r>
+        <w:t>COM_send</w:t>
+      </w:r>
+      <w:proofErr w:type="spellEnd"/>
+      <w:r>
+        <w:t xml:space="preserve"> string &lt;Text string&gt;</w:t>
+      </w:r>
+    </w:p>
+    <w:p>
+      <w:pPr>
+        <w:pStyle w:val="ListParagraph"/>
+        <w:numPr>
+          <w:ilvl w:val="3"/>
+          <w:numId w:val="5"/>
+        </w:numPr>
+      </w:pPr>
+      <w:r>
+        <w:t xml:space="preserve">Example: </w:t>
+      </w:r>
+      <w:proofErr w:type="spellStart"/>
+      <w:r>
+        <w:t>COM_send</w:t>
+      </w:r>
+      <w:proofErr w:type="spellEnd"/>
+      <w:r>
+        <w:t xml:space="preserve"> string </w:t>
+      </w:r>
+      <w:proofErr w:type="gramStart"/>
+      <w:r>
+        <w:t>This</w:t>
+      </w:r>
+      <w:proofErr w:type="gramEnd"/>
+      <w:r>
+        <w:t xml:space="preserve"> is my string.</w:t>
+      </w:r>
+    </w:p>
+    <w:p>
+      <w:pPr>
+        <w:pStyle w:val="ListParagraph"/>
+        <w:numPr>
+          <w:ilvl w:val="0"/>
+          <w:numId w:val="5"/>
+        </w:numPr>
+      </w:pPr>
+      <w:r>
+        <w:lastRenderedPageBreak/>
+        <w:t>Receive data over COM port</w:t>
+      </w:r>
+      <w:r>
+        <w:t xml:space="preserve"> and save it to a file</w:t>
+      </w:r>
+    </w:p>
+    <w:p>
+      <w:pPr>
+        <w:pStyle w:val="ListParagraph"/>
+        <w:numPr>
+          <w:ilvl w:val="1"/>
+          <w:numId w:val="5"/>
+        </w:numPr>
+      </w:pPr>
+      <w:proofErr w:type="spellStart"/>
+      <w:r>
+        <w:t>COM_receive</w:t>
+      </w:r>
+      <w:proofErr w:type="spellEnd"/>
+      <w:r>
+        <w:t xml:space="preserve"> file &lt;enable/disable&gt; &lt;File name&gt;</w:t>
+      </w:r>
+    </w:p>
+    <w:p>
+      <w:pPr>
+        <w:pStyle w:val="ListParagraph"/>
+        <w:numPr>
+          <w:ilvl w:val="2"/>
+          <w:numId w:val="5"/>
+        </w:numPr>
+      </w:pPr>
+      <w:r>
+        <w:t xml:space="preserve">Example: </w:t>
+      </w:r>
+      <w:proofErr w:type="spellStart"/>
+      <w:r>
+        <w:t>COM_receive</w:t>
+      </w:r>
+      <w:proofErr w:type="spellEnd"/>
+      <w:r>
+        <w:t xml:space="preserve"> file enable rx_data.txt (Starts saving data to data file: rx_data.txt)</w:t>
+      </w:r>
+    </w:p>
+    <w:p>
+      <w:pPr>
+        <w:pStyle w:val="ListParagraph"/>
+        <w:numPr>
+          <w:ilvl w:val="0"/>
+          <w:numId w:val="5"/>
+        </w:numPr>
+      </w:pPr>
+      <w:r>
+        <w:t>Test results</w:t>
+      </w:r>
+    </w:p>
+    <w:p>
+      <w:pPr>
+        <w:pStyle w:val="ListParagraph"/>
+        <w:numPr>
+          <w:ilvl w:val="1"/>
+          <w:numId w:val="5"/>
+        </w:numPr>
+      </w:pPr>
+      <w:r>
+        <w:t xml:space="preserve">Sets the test results </w:t>
+      </w:r>
+      <w:r>
+        <w:t>to the test receipt</w:t>
+      </w:r>
+    </w:p>
+    <w:p>
+      <w:pPr>
+        <w:pStyle w:val="ListParagraph"/>
+        <w:numPr>
+          <w:ilvl w:val="1"/>
+          <w:numId w:val="5"/>
+        </w:numPr>
+      </w:pPr>
+      <w:proofErr w:type="spellStart"/>
+      <w:r>
+        <w:t>t</w:t>
+      </w:r>
+      <w:r>
+        <w:t>est_result</w:t>
+      </w:r>
+      <w:proofErr w:type="spellEnd"/>
+      <w:r>
+        <w:t xml:space="preserve"> file compare &lt;File 1&gt; &lt;File 2&gt;</w:t>
+      </w:r>
+    </w:p>
+    <w:p>
+      <w:pPr>
+        <w:pStyle w:val="ListParagraph"/>
+        <w:numPr>
+          <w:ilvl w:val="2"/>
+          <w:numId w:val="5"/>
+        </w:numPr>
+      </w:pPr>
+      <w:r>
+        <w:t>Test receipt will be set based on result of file compare</w:t>
+      </w:r>
+    </w:p>
+    <w:p>
+      <w:pPr>
+        <w:pStyle w:val="ListParagraph"/>
+        <w:numPr>
+          <w:ilvl w:val="2"/>
+          <w:numId w:val="5"/>
+        </w:numPr>
+      </w:pPr>
+      <w:r>
+        <w:t xml:space="preserve">Example: </w:t>
+      </w:r>
+      <w:proofErr w:type="spellStart"/>
+      <w:r>
+        <w:t>t</w:t>
+      </w:r>
+      <w:r>
+        <w:t>est_result</w:t>
+      </w:r>
+      <w:proofErr w:type="spellEnd"/>
+      <w:r>
+        <w:t xml:space="preserve"> file compare </w:t>
+      </w:r>
+      <w:r>
+        <w:t>fileSave.txt data.txt</w:t>
+      </w:r>
+    </w:p>
+    <w:p>
+      <w:pPr>
+        <w:pStyle w:val="ListParagraph"/>
+        <w:numPr>
+          <w:ilvl w:val="1"/>
+          <w:numId w:val="5"/>
+        </w:numPr>
+      </w:pPr>
+      <w:proofErr w:type="spellStart"/>
+      <w:r>
+        <w:t>test_result</w:t>
+      </w:r>
+      <w:proofErr w:type="spellEnd"/>
+      <w:r>
+        <w:t xml:space="preserve"> </w:t>
+      </w:r>
+      <w:r>
+        <w:t xml:space="preserve">results </w:t>
+      </w:r>
+      <w:r>
+        <w:t>&lt;file name&gt;</w:t>
+      </w:r>
+    </w:p>
+    <w:p>
+      <w:pPr>
+        <w:pStyle w:val="ListParagraph"/>
+        <w:numPr>
+          <w:ilvl w:val="2"/>
+          <w:numId w:val="5"/>
+        </w:numPr>
+      </w:pPr>
+      <w:r>
+        <w:t>Reads in test results from &lt;file name&gt; and sets test receipt parameters</w:t>
+      </w:r>
+    </w:p>
+    <w:p>
+      <w:pPr>
+        <w:pStyle w:val="ListParagraph"/>
+        <w:numPr>
+          <w:ilvl w:val="2"/>
+          <w:numId w:val="5"/>
+        </w:numPr>
+      </w:pPr>
+      <w:r>
+        <w:t xml:space="preserve">Example: </w:t>
+      </w:r>
+      <w:proofErr w:type="spellStart"/>
+      <w:r>
+        <w:t>test_result</w:t>
+      </w:r>
+      <w:proofErr w:type="spellEnd"/>
+      <w:r>
+        <w:t xml:space="preserve"> </w:t>
+      </w:r>
+      <w:r>
+        <w:t xml:space="preserve">results </w:t>
+      </w:r>
+      <w:r>
+        <w:t>results.txt</w:t>
+      </w:r>
+    </w:p>
+    <w:p>
+      <w:pPr>
+        <w:pStyle w:val="ListParagraph"/>
+        <w:ind w:left="0"/>
+      </w:pPr>
+      <w:r>
+        <w:t>An example test script follows:</w:t>
+      </w:r>
+    </w:p>
+    <w:p>
+      <w:pPr>
+        <w:pStyle w:val="ListParagraph"/>
+        <w:ind w:left="0"/>
+      </w:pPr>
+      <w:r>
+        <w:rPr>
+          <w:noProof/>
+        </w:rPr>
+        <w:drawing>
+          <wp:inline distT="0" distB="0" distL="0" distR="0">
+            <wp:extent cx="4859020" cy="4401820"/>
+            <wp:effectExtent l="0" t="0" r="0" b="0"/>
+            <wp:docPr id="2" name="Picture 2" descr="D:\Users\Chris\Desktop\test script.PNG"/>
+            <wp:cNvGraphicFramePr>
+              <a:graphicFrameLocks xmlns:a="http://schemas.openxmlformats.org/drawingml/2006/main" noChangeAspect="1"/>
+            </wp:cNvGraphicFramePr>
+            <a:graphic xmlns:a="http://schemas.openxmlformats.org/drawingml/2006/main">
+              <a:graphicData uri="http://schemas.openxmlformats.org/drawingml/2006/picture">
+                <pic:pic xmlns:pic="http://schemas.openxmlformats.org/drawingml/2006/picture">
+                  <pic:nvPicPr>
+                    <pic:cNvPr id="0" name="Picture 1" descr="D:\Users\Chris\Desktop\test script.PNG"/>
+                    <pic:cNvPicPr>
+                      <a:picLocks noChangeAspect="1" noChangeArrowheads="1"/>
+                    </pic:cNvPicPr>
+                  </pic:nvPicPr>
+                  <pic:blipFill>
+                    <a:blip r:embed="rId10">
+                      <a:extLst>
+                        <a:ext uri="{28A0092B-C50C-407E-A947-70E740481C1C}">
+                          <a14:useLocalDpi xmlns:a14="http://schemas.microsoft.com/office/drawing/2010/main" val="0"/>
+                        </a:ext>
+                      </a:extLst>
+                    </a:blip>
+                    <a:srcRect/>
+                    <a:stretch>
+                      <a:fillRect/>
+                    </a:stretch>
+                  </pic:blipFill>
+                  <pic:spPr bwMode="auto">
+                    <a:xfrm>
+                      <a:off x="0" y="0"/>
+                      <a:ext cx="4859020" cy="4401820"/>
+                    </a:xfrm>
+                    <a:prstGeom prst="rect">
+                      <a:avLst/>
+                    </a:prstGeom>
+                    <a:noFill/>
+                    <a:ln>
+                      <a:noFill/>
+                    </a:ln>
+                  </pic:spPr>
+                </pic:pic>
+              </a:graphicData>
+            </a:graphic>
+          </wp:inline>
+        </w:drawing>
+      </w:r>
+    </w:p>
+    <w:p>
+      <w:pPr>
+        <w:pStyle w:val="Heading2"/>
+      </w:pPr>
+      <w:r>
         <w:t>Test analysis script</w:t>
       </w:r>
     </w:p>
@@ -752,7 +1910,11 @@
         <w:t xml:space="preserve">The parameters that were passed to both the test code and the TestRig tool need to parsed by the analysis script and used to determine whether </w:t>
       </w:r>
       <w:r>
-        <w:t>the test passed or failed. The test data must be placed within the “testTemp” directory. The logic analyzer data will be automatically stored in a file called “testTemp/testData.csv”. This filename will also automatically be given to the Matlab variable “dataFileName”.</w:t>
+        <w:t xml:space="preserve">the test passed or failed. The test data must be placed </w:t>
+      </w:r>
+      <w:r>
+        <w:lastRenderedPageBreak/>
+        <w:t>within the “testTemp” directory. The logic analyzer data will be automatically stored in a file called “testTemp/testData.csv”. This filename will also automatically be given to the Matlab variable “dataFileName”.</w:t>
       </w:r>
     </w:p>
     <w:p>
@@ -865,7 +2027,7 @@
                     <pic:cNvPicPr/>
                   </pic:nvPicPr>
                   <pic:blipFill>
-                    <a:blip r:embed="rId10">
+                    <a:blip r:embed="rId11">
                       <a:extLst>
                         <a:ext uri="{28A0092B-C50C-407E-A947-70E740481C1C}">
                           <a14:useLocalDpi xmlns:a14="http://schemas.microsoft.com/office/drawing/2010/main" val="0"/>
@@ -897,6 +2059,304 @@
         <w:pStyle w:val="Heading2"/>
       </w:pPr>
       <w:r>
+        <w:t>Test results</w:t>
+      </w:r>
+    </w:p>
+    <w:p>
+      <w:r>
+        <w:t xml:space="preserve">There are three ways to get the test results to the </w:t>
+      </w:r>
+      <w:proofErr w:type="spellStart"/>
+      <w:r>
+        <w:t>TestRig</w:t>
+      </w:r>
+      <w:proofErr w:type="spellEnd"/>
+      <w:r>
+        <w:t>, send them over the COM port, save them to a file and then have the Test Script read them in, or have Matlab set them for you.</w:t>
+      </w:r>
+    </w:p>
+    <w:p>
+      <w:pPr>
+        <w:pStyle w:val="ListParagraph"/>
+        <w:numPr>
+          <w:ilvl w:val="0"/>
+          <w:numId w:val="6"/>
+        </w:numPr>
+      </w:pPr>
+      <w:r>
+        <w:t>Send over COM port</w:t>
+      </w:r>
+    </w:p>
+    <w:p>
+      <w:pPr>
+        <w:pStyle w:val="ListParagraph"/>
+      </w:pPr>
+      <w:r>
+        <w:t xml:space="preserve">If you enable the COM port in the parameters file you can send test results over the COM port once your test is complete. The </w:t>
+      </w:r>
+      <w:proofErr w:type="spellStart"/>
+      <w:r>
+        <w:t>TestRig</w:t>
+      </w:r>
+      <w:proofErr w:type="spellEnd"/>
+      <w:r>
+        <w:t xml:space="preserve"> will analyze the data you send it looking for these test results. An example of what you can send follows:</w:t>
+      </w:r>
+    </w:p>
+    <w:p>
+      <w:pPr>
+        <w:pStyle w:val="ListParagraph"/>
+      </w:pPr>
+      <w:proofErr w:type="spellStart"/>
+      <w:proofErr w:type="gramStart"/>
+      <w:r>
+        <w:t>Debug.Print</w:t>
+      </w:r>
+      <w:proofErr w:type="spellEnd"/>
+      <w:r>
+        <w:t>(</w:t>
+      </w:r>
+      <w:proofErr w:type="gramEnd"/>
+      <w:r>
+        <w:t>"result = PASS\r\n");</w:t>
+      </w:r>
+    </w:p>
+    <w:p>
+      <w:pPr>
+        <w:pStyle w:val="ListParagraph"/>
+      </w:pPr>
+      <w:proofErr w:type="spellStart"/>
+      <w:proofErr w:type="gramStart"/>
+      <w:r>
+        <w:t>Debug.Print</w:t>
+      </w:r>
+      <w:proofErr w:type="spellEnd"/>
+      <w:r>
+        <w:t>(</w:t>
+      </w:r>
+      <w:proofErr w:type="gramEnd"/>
+      <w:r>
+        <w:t>"accuracy = 1.2\r\n");</w:t>
+      </w:r>
+    </w:p>
+    <w:p>
+      <w:pPr>
+        <w:pStyle w:val="ListParagraph"/>
+      </w:pPr>
+      <w:proofErr w:type="spellStart"/>
+      <w:proofErr w:type="gramStart"/>
+      <w:r>
+        <w:t>Debug.Print</w:t>
+      </w:r>
+      <w:proofErr w:type="spellEnd"/>
+      <w:r>
+        <w:t>(</w:t>
+      </w:r>
+      <w:proofErr w:type="gramEnd"/>
+      <w:r>
+        <w:t>"resultParameter1 = p1 return\r\n");</w:t>
+      </w:r>
+    </w:p>
+    <w:p>
+      <w:pPr>
+        <w:pStyle w:val="ListParagraph"/>
+      </w:pPr>
+      <w:proofErr w:type="spellStart"/>
+      <w:proofErr w:type="gramStart"/>
+      <w:r>
+        <w:lastRenderedPageBreak/>
+        <w:t>Debug.Print</w:t>
+      </w:r>
+      <w:proofErr w:type="spellEnd"/>
+      <w:r>
+        <w:t>(</w:t>
+      </w:r>
+      <w:proofErr w:type="gramEnd"/>
+      <w:r>
+        <w:t>"resultParameter2 = p2 return\r\n");</w:t>
+      </w:r>
+    </w:p>
+    <w:p>
+      <w:pPr>
+        <w:pStyle w:val="ListParagraph"/>
+      </w:pPr>
+      <w:proofErr w:type="spellStart"/>
+      <w:proofErr w:type="gramStart"/>
+      <w:r>
+        <w:t>Debug.Print</w:t>
+      </w:r>
+      <w:proofErr w:type="spellEnd"/>
+      <w:r>
+        <w:t>(</w:t>
+      </w:r>
+      <w:proofErr w:type="gramEnd"/>
+      <w:r>
+        <w:t>"resultParameter3 = p3 return\r\n");</w:t>
+      </w:r>
+    </w:p>
+    <w:p>
+      <w:pPr>
+        <w:pStyle w:val="ListParagraph"/>
+      </w:pPr>
+      <w:proofErr w:type="spellStart"/>
+      <w:proofErr w:type="gramStart"/>
+      <w:r>
+        <w:t>Debug.Print</w:t>
+      </w:r>
+      <w:proofErr w:type="spellEnd"/>
+      <w:r>
+        <w:t>(</w:t>
+      </w:r>
+      <w:proofErr w:type="gramEnd"/>
+      <w:r>
+        <w:t>"resultParameter4 = p4 return\r\n");</w:t>
+      </w:r>
+    </w:p>
+    <w:p>
+      <w:pPr>
+        <w:pStyle w:val="ListParagraph"/>
+      </w:pPr>
+      <w:proofErr w:type="spellStart"/>
+      <w:proofErr w:type="gramStart"/>
+      <w:r>
+        <w:t>Debug.Print</w:t>
+      </w:r>
+      <w:proofErr w:type="spellEnd"/>
+      <w:r>
+        <w:t>(</w:t>
+      </w:r>
+      <w:proofErr w:type="gramEnd"/>
+      <w:r>
+        <w:t>"resultParameter5 = p5 return\r\n");</w:t>
+      </w:r>
+    </w:p>
+    <w:p>
+      <w:pPr>
+        <w:pStyle w:val="ListParagraph"/>
+        <w:numPr>
+          <w:ilvl w:val="0"/>
+          <w:numId w:val="6"/>
+        </w:numPr>
+      </w:pPr>
+      <w:r>
+        <w:t>Save to file</w:t>
+      </w:r>
+    </w:p>
+    <w:p>
+      <w:pPr>
+        <w:pStyle w:val="ListParagraph"/>
+      </w:pPr>
+      <w:r>
+        <w:t xml:space="preserve">Your custom executable invoked by the Test Script can save test results to a file. This file can then be read by the Test Script with the command:  </w:t>
+      </w:r>
+      <w:proofErr w:type="spellStart"/>
+      <w:r>
+        <w:t>test_result</w:t>
+      </w:r>
+      <w:proofErr w:type="spellEnd"/>
+      <w:r>
+        <w:t xml:space="preserve"> </w:t>
+      </w:r>
+      <w:r>
+        <w:t xml:space="preserve">results </w:t>
+      </w:r>
+      <w:bookmarkStart w:id="0" w:name="_GoBack"/>
+      <w:bookmarkEnd w:id="0"/>
+      <w:r>
+        <w:t>&lt;results file&gt;. The correct format of the file is as follows:</w:t>
+      </w:r>
+    </w:p>
+    <w:p>
+      <w:pPr>
+        <w:pStyle w:val="ListParagraph"/>
+      </w:pPr>
+      <w:proofErr w:type="gramStart"/>
+      <w:r>
+        <w:t>result</w:t>
+      </w:r>
+      <w:proofErr w:type="gramEnd"/>
+      <w:r>
+        <w:t xml:space="preserve"> = PASS</w:t>
+      </w:r>
+    </w:p>
+    <w:p>
+      <w:pPr>
+        <w:pStyle w:val="ListParagraph"/>
+      </w:pPr>
+      <w:proofErr w:type="gramStart"/>
+      <w:r>
+        <w:t>accuracy</w:t>
+      </w:r>
+      <w:proofErr w:type="gramEnd"/>
+      <w:r>
+        <w:t xml:space="preserve"> = 1.2</w:t>
+      </w:r>
+    </w:p>
+    <w:p>
+      <w:pPr>
+        <w:pStyle w:val="ListParagraph"/>
+      </w:pPr>
+      <w:r>
+        <w:t>resultParameter1 = p1 return</w:t>
+      </w:r>
+    </w:p>
+    <w:p>
+      <w:pPr>
+        <w:pStyle w:val="ListParagraph"/>
+      </w:pPr>
+      <w:r>
+        <w:t>resultParameter2 = p2 return</w:t>
+      </w:r>
+    </w:p>
+    <w:p>
+      <w:pPr>
+        <w:pStyle w:val="ListParagraph"/>
+      </w:pPr>
+      <w:r>
+        <w:t>resultParameter3 = p3 return</w:t>
+      </w:r>
+    </w:p>
+    <w:p>
+      <w:pPr>
+        <w:pStyle w:val="ListParagraph"/>
+      </w:pPr>
+      <w:r>
+        <w:t>resultParameter4 = p4 return</w:t>
+      </w:r>
+    </w:p>
+    <w:p>
+      <w:pPr>
+        <w:pStyle w:val="ListParagraph"/>
+      </w:pPr>
+      <w:r>
+        <w:t>resultParameter5 = p5 return</w:t>
+      </w:r>
+    </w:p>
+    <w:p>
+      <w:pPr>
+        <w:pStyle w:val="ListParagraph"/>
+        <w:numPr>
+          <w:ilvl w:val="0"/>
+          <w:numId w:val="6"/>
+        </w:numPr>
+      </w:pPr>
+      <w:r>
+        <w:t>Matlab sets the test results</w:t>
+      </w:r>
+    </w:p>
+    <w:p>
+      <w:pPr>
+        <w:pStyle w:val="ListParagraph"/>
+      </w:pPr>
+      <w:r>
+        <w:t>Matlab can set the test result as seen by the example Matlab script shown earlier in this document.</w:t>
+      </w:r>
+    </w:p>
+    <w:p>
+      <w:pPr>
+        <w:pStyle w:val="Heading2"/>
+      </w:pPr>
+      <w:r>
         <w:t>Test hookup file</w:t>
       </w:r>
     </w:p>
@@ -956,7 +2416,7 @@
                     <pic:cNvPicPr/>
                   </pic:nvPicPr>
                   <pic:blipFill>
-                    <a:blip r:embed="rId11">
+                    <a:blip r:embed="rId12">
                       <a:extLst>
                         <a:ext uri="{28A0092B-C50C-407E-A947-70E740481C1C}">
                           <a14:useLocalDpi xmlns:a14="http://schemas.microsoft.com/office/drawing/2010/main" val="0"/>
@@ -988,7 +2448,6 @@
         <w:pStyle w:val="Heading2"/>
       </w:pPr>
       <w:r>
-        <w:lastRenderedPageBreak/>
         <w:t xml:space="preserve">Test </w:t>
       </w:r>
       <w:r>
@@ -1048,7 +2507,7 @@
                     <pic:cNvPicPr/>
                   </pic:nvPicPr>
                   <pic:blipFill>
-                    <a:blip r:embed="rId12">
+                    <a:blip r:embed="rId13">
                       <a:extLst>
                         <a:ext uri="{28A0092B-C50C-407E-A947-70E740481C1C}">
                           <a14:useLocalDpi xmlns:a14="http://schemas.microsoft.com/office/drawing/2010/main" val="0"/>
@@ -1201,6 +2660,119 @@
     </w:lvl>
   </w:abstractNum>
   <w:abstractNum w:abstractNumId="1">
+    <w:nsid w:val="3B892AB5"/>
+    <w:multiLevelType w:val="hybridMultilevel"/>
+    <w:tmpl w:val="16340C8A"/>
+    <w:lvl w:ilvl="0" w:tplc="04090001">
+      <w:start w:val="1"/>
+      <w:numFmt w:val="bullet"/>
+      <w:lvlText w:val=""/>
+      <w:lvlJc w:val="left"/>
+      <w:pPr>
+        <w:ind w:left="720" w:hanging="360"/>
+      </w:pPr>
+      <w:rPr>
+        <w:rFonts w:ascii="Symbol" w:hAnsi="Symbol" w:hint="default"/>
+      </w:rPr>
+    </w:lvl>
+    <w:lvl w:ilvl="1" w:tplc="04090003">
+      <w:start w:val="1"/>
+      <w:numFmt w:val="bullet"/>
+      <w:lvlText w:val="o"/>
+      <w:lvlJc w:val="left"/>
+      <w:pPr>
+        <w:ind w:left="1440" w:hanging="360"/>
+      </w:pPr>
+      <w:rPr>
+        <w:rFonts w:ascii="Courier New" w:hAnsi="Courier New" w:cs="Courier New" w:hint="default"/>
+      </w:rPr>
+    </w:lvl>
+    <w:lvl w:ilvl="2" w:tplc="04090005" w:tentative="1">
+      <w:start w:val="1"/>
+      <w:numFmt w:val="bullet"/>
+      <w:lvlText w:val=""/>
+      <w:lvlJc w:val="left"/>
+      <w:pPr>
+        <w:ind w:left="2160" w:hanging="360"/>
+      </w:pPr>
+      <w:rPr>
+        <w:rFonts w:ascii="Wingdings" w:hAnsi="Wingdings" w:hint="default"/>
+      </w:rPr>
+    </w:lvl>
+    <w:lvl w:ilvl="3" w:tplc="04090001" w:tentative="1">
+      <w:start w:val="1"/>
+      <w:numFmt w:val="bullet"/>
+      <w:lvlText w:val=""/>
+      <w:lvlJc w:val="left"/>
+      <w:pPr>
+        <w:ind w:left="2880" w:hanging="360"/>
+      </w:pPr>
+      <w:rPr>
+        <w:rFonts w:ascii="Symbol" w:hAnsi="Symbol" w:hint="default"/>
+      </w:rPr>
+    </w:lvl>
+    <w:lvl w:ilvl="4" w:tplc="04090003" w:tentative="1">
+      <w:start w:val="1"/>
+      <w:numFmt w:val="bullet"/>
+      <w:lvlText w:val="o"/>
+      <w:lvlJc w:val="left"/>
+      <w:pPr>
+        <w:ind w:left="3600" w:hanging="360"/>
+      </w:pPr>
+      <w:rPr>
+        <w:rFonts w:ascii="Courier New" w:hAnsi="Courier New" w:cs="Courier New" w:hint="default"/>
+      </w:rPr>
+    </w:lvl>
+    <w:lvl w:ilvl="5" w:tplc="04090005" w:tentative="1">
+      <w:start w:val="1"/>
+      <w:numFmt w:val="bullet"/>
+      <w:lvlText w:val=""/>
+      <w:lvlJc w:val="left"/>
+      <w:pPr>
+        <w:ind w:left="4320" w:hanging="360"/>
+      </w:pPr>
+      <w:rPr>
+        <w:rFonts w:ascii="Wingdings" w:hAnsi="Wingdings" w:hint="default"/>
+      </w:rPr>
+    </w:lvl>
+    <w:lvl w:ilvl="6" w:tplc="04090001" w:tentative="1">
+      <w:start w:val="1"/>
+      <w:numFmt w:val="bullet"/>
+      <w:lvlText w:val=""/>
+      <w:lvlJc w:val="left"/>
+      <w:pPr>
+        <w:ind w:left="5040" w:hanging="360"/>
+      </w:pPr>
+      <w:rPr>
+        <w:rFonts w:ascii="Symbol" w:hAnsi="Symbol" w:hint="default"/>
+      </w:rPr>
+    </w:lvl>
+    <w:lvl w:ilvl="7" w:tplc="04090003" w:tentative="1">
+      <w:start w:val="1"/>
+      <w:numFmt w:val="bullet"/>
+      <w:lvlText w:val="o"/>
+      <w:lvlJc w:val="left"/>
+      <w:pPr>
+        <w:ind w:left="5760" w:hanging="360"/>
+      </w:pPr>
+      <w:rPr>
+        <w:rFonts w:ascii="Courier New" w:hAnsi="Courier New" w:cs="Courier New" w:hint="default"/>
+      </w:rPr>
+    </w:lvl>
+    <w:lvl w:ilvl="8" w:tplc="04090005" w:tentative="1">
+      <w:start w:val="1"/>
+      <w:numFmt w:val="bullet"/>
+      <w:lvlText w:val=""/>
+      <w:lvlJc w:val="left"/>
+      <w:pPr>
+        <w:ind w:left="6480" w:hanging="360"/>
+      </w:pPr>
+      <w:rPr>
+        <w:rFonts w:ascii="Wingdings" w:hAnsi="Wingdings" w:hint="default"/>
+      </w:rPr>
+    </w:lvl>
+  </w:abstractNum>
+  <w:abstractNum w:abstractNumId="2">
     <w:nsid w:val="443435A1"/>
     <w:multiLevelType w:val="hybridMultilevel"/>
     <w:tmpl w:val="3CBEC6C0"/>
@@ -1313,7 +2885,7 @@
       </w:rPr>
     </w:lvl>
   </w:abstractNum>
-  <w:abstractNum w:abstractNumId="2">
+  <w:abstractNum w:abstractNumId="3">
     <w:nsid w:val="4CFD5778"/>
     <w:multiLevelType w:val="hybridMultilevel"/>
     <w:tmpl w:val="E3B2D17C"/>
@@ -1426,7 +2998,120 @@
       </w:rPr>
     </w:lvl>
   </w:abstractNum>
-  <w:abstractNum w:abstractNumId="3">
+  <w:abstractNum w:abstractNumId="4">
+    <w:nsid w:val="5C9B72BB"/>
+    <w:multiLevelType w:val="hybridMultilevel"/>
+    <w:tmpl w:val="977270F4"/>
+    <w:lvl w:ilvl="0" w:tplc="04090001">
+      <w:start w:val="1"/>
+      <w:numFmt w:val="bullet"/>
+      <w:lvlText w:val=""/>
+      <w:lvlJc w:val="left"/>
+      <w:pPr>
+        <w:ind w:left="720" w:hanging="360"/>
+      </w:pPr>
+      <w:rPr>
+        <w:rFonts w:ascii="Symbol" w:hAnsi="Symbol" w:hint="default"/>
+      </w:rPr>
+    </w:lvl>
+    <w:lvl w:ilvl="1" w:tplc="04090003">
+      <w:start w:val="1"/>
+      <w:numFmt w:val="bullet"/>
+      <w:lvlText w:val="o"/>
+      <w:lvlJc w:val="left"/>
+      <w:pPr>
+        <w:ind w:left="1440" w:hanging="360"/>
+      </w:pPr>
+      <w:rPr>
+        <w:rFonts w:ascii="Courier New" w:hAnsi="Courier New" w:cs="Courier New" w:hint="default"/>
+      </w:rPr>
+    </w:lvl>
+    <w:lvl w:ilvl="2" w:tplc="04090005">
+      <w:start w:val="1"/>
+      <w:numFmt w:val="bullet"/>
+      <w:lvlText w:val=""/>
+      <w:lvlJc w:val="left"/>
+      <w:pPr>
+        <w:ind w:left="2160" w:hanging="360"/>
+      </w:pPr>
+      <w:rPr>
+        <w:rFonts w:ascii="Wingdings" w:hAnsi="Wingdings" w:hint="default"/>
+      </w:rPr>
+    </w:lvl>
+    <w:lvl w:ilvl="3" w:tplc="04090001">
+      <w:start w:val="1"/>
+      <w:numFmt w:val="bullet"/>
+      <w:lvlText w:val=""/>
+      <w:lvlJc w:val="left"/>
+      <w:pPr>
+        <w:ind w:left="2880" w:hanging="360"/>
+      </w:pPr>
+      <w:rPr>
+        <w:rFonts w:ascii="Symbol" w:hAnsi="Symbol" w:hint="default"/>
+      </w:rPr>
+    </w:lvl>
+    <w:lvl w:ilvl="4" w:tplc="04090003" w:tentative="1">
+      <w:start w:val="1"/>
+      <w:numFmt w:val="bullet"/>
+      <w:lvlText w:val="o"/>
+      <w:lvlJc w:val="left"/>
+      <w:pPr>
+        <w:ind w:left="3600" w:hanging="360"/>
+      </w:pPr>
+      <w:rPr>
+        <w:rFonts w:ascii="Courier New" w:hAnsi="Courier New" w:cs="Courier New" w:hint="default"/>
+      </w:rPr>
+    </w:lvl>
+    <w:lvl w:ilvl="5" w:tplc="04090005" w:tentative="1">
+      <w:start w:val="1"/>
+      <w:numFmt w:val="bullet"/>
+      <w:lvlText w:val=""/>
+      <w:lvlJc w:val="left"/>
+      <w:pPr>
+        <w:ind w:left="4320" w:hanging="360"/>
+      </w:pPr>
+      <w:rPr>
+        <w:rFonts w:ascii="Wingdings" w:hAnsi="Wingdings" w:hint="default"/>
+      </w:rPr>
+    </w:lvl>
+    <w:lvl w:ilvl="6" w:tplc="04090001" w:tentative="1">
+      <w:start w:val="1"/>
+      <w:numFmt w:val="bullet"/>
+      <w:lvlText w:val=""/>
+      <w:lvlJc w:val="left"/>
+      <w:pPr>
+        <w:ind w:left="5040" w:hanging="360"/>
+      </w:pPr>
+      <w:rPr>
+        <w:rFonts w:ascii="Symbol" w:hAnsi="Symbol" w:hint="default"/>
+      </w:rPr>
+    </w:lvl>
+    <w:lvl w:ilvl="7" w:tplc="04090003" w:tentative="1">
+      <w:start w:val="1"/>
+      <w:numFmt w:val="bullet"/>
+      <w:lvlText w:val="o"/>
+      <w:lvlJc w:val="left"/>
+      <w:pPr>
+        <w:ind w:left="5760" w:hanging="360"/>
+      </w:pPr>
+      <w:rPr>
+        <w:rFonts w:ascii="Courier New" w:hAnsi="Courier New" w:cs="Courier New" w:hint="default"/>
+      </w:rPr>
+    </w:lvl>
+    <w:lvl w:ilvl="8" w:tplc="04090005" w:tentative="1">
+      <w:start w:val="1"/>
+      <w:numFmt w:val="bullet"/>
+      <w:lvlText w:val=""/>
+      <w:lvlJc w:val="left"/>
+      <w:pPr>
+        <w:ind w:left="6480" w:hanging="360"/>
+      </w:pPr>
+      <w:rPr>
+        <w:rFonts w:ascii="Wingdings" w:hAnsi="Wingdings" w:hint="default"/>
+      </w:rPr>
+    </w:lvl>
+  </w:abstractNum>
+  <w:abstractNum w:abstractNumId="5">
     <w:nsid w:val="78082D82"/>
     <w:multiLevelType w:val="hybridMultilevel"/>
     <w:tmpl w:val="27F0B0FA"/>
@@ -1543,12 +3228,18 @@
     <w:abstractNumId w:val="0"/>
   </w:num>
   <w:num w:numId="2">
+    <w:abstractNumId w:val="5"/>
+  </w:num>
+  <w:num w:numId="3">
     <w:abstractNumId w:val="3"/>
   </w:num>
-  <w:num w:numId="3">
+  <w:num w:numId="4">
     <w:abstractNumId w:val="2"/>
   </w:num>
-  <w:num w:numId="4">
+  <w:num w:numId="5">
+    <w:abstractNumId w:val="4"/>
+  </w:num>
+  <w:num w:numId="6">
     <w:abstractNumId w:val="1"/>
   </w:num>
 </w:numbering>
@@ -2538,7 +4229,7 @@
 </file>
 
 <file path=customXml/itemProps1.xml><?xml version="1.0" encoding="utf-8"?>
-<ds:datastoreItem xmlns:ds="http://schemas.openxmlformats.org/officeDocument/2006/customXml" ds:itemID="{4731C4AB-3564-4C40-9D54-2562CB48C089}">
+<ds:datastoreItem xmlns:ds="http://schemas.openxmlformats.org/officeDocument/2006/customXml" ds:itemID="{960D4388-6640-44BF-8A81-FF3CED8DF75B}">
   <ds:schemaRefs>
     <ds:schemaRef ds:uri="http://schemas.openxmlformats.org/officeDocument/2006/bibliography"/>
   </ds:schemaRefs>

</xml_diff>

<commit_message>
Long-term VT test added. Support for testDelay and test build added. Many tests updated to reflect new parameters (although this is not strictly needed for successful tests it helps if people use them as a reference). Template files and documentation updated.
</commit_message>
<xml_diff>
--- a/Documentation/Writing Managed Code Tests.docx
+++ b/Documentation/Writing Managed Code Tests.docx
@@ -1,6 +1,6 @@
 
 <file path=word/document.xml><?xml version="1.0" encoding="utf-8"?>
-<w:document xmlns:wpc="http://schemas.microsoft.com/office/word/2010/wordprocessingCanvas" xmlns:mc="http://schemas.openxmlformats.org/markup-compatibility/2006" xmlns:o="urn:schemas-microsoft-com:office:office" xmlns:r="http://schemas.openxmlformats.org/officeDocument/2006/relationships" xmlns:m="http://schemas.openxmlformats.org/officeDocument/2006/math" xmlns:v="urn:schemas-microsoft-com:vml" xmlns:wp14="http://schemas.microsoft.com/office/word/2010/wordprocessingDrawing" xmlns:wp="http://schemas.openxmlformats.org/drawingml/2006/wordprocessingDrawing" xmlns:w10="urn:schemas-microsoft-com:office:word" xmlns:w="http://schemas.openxmlformats.org/wordprocessingml/2006/main" xmlns:w14="http://schemas.microsoft.com/office/word/2010/wordml" xmlns:wpg="http://schemas.microsoft.com/office/word/2010/wordprocessingGroup" xmlns:wpi="http://schemas.microsoft.com/office/word/2010/wordprocessingInk" xmlns:wne="http://schemas.microsoft.com/office/word/2006/wordml" xmlns:wps="http://schemas.microsoft.com/office/word/2010/wordprocessingShape" mc:Ignorable="w14 wp14">
+<w:document xmlns:wpc="http://schemas.microsoft.com/office/word/2010/wordprocessingCanvas" xmlns:mc="http://schemas.openxmlformats.org/markup-compatibility/2006" xmlns:o="urn:schemas-microsoft-com:office:office" xmlns:r="http://schemas.openxmlformats.org/officeDocument/2006/relationships" xmlns:m="http://schemas.openxmlformats.org/officeDocument/2006/math" xmlns:v="urn:schemas-microsoft-com:vml" xmlns:wp14="http://schemas.microsoft.com/office/word/2010/wordprocessingDrawing" xmlns:wp="http://schemas.openxmlformats.org/drawingml/2006/wordprocessingDrawing" xmlns:w10="urn:schemas-microsoft-com:office:word" xmlns:w="http://schemas.openxmlformats.org/wordprocessingml/2006/main" xmlns:w14="http://schemas.microsoft.com/office/word/2010/wordml" xmlns:w15="http://schemas.microsoft.com/office/word/2012/wordml" xmlns:wpg="http://schemas.microsoft.com/office/word/2010/wordprocessingGroup" xmlns:wpi="http://schemas.microsoft.com/office/word/2010/wordprocessingInk" xmlns:wne="http://schemas.microsoft.com/office/word/2006/wordml" xmlns:wps="http://schemas.microsoft.com/office/word/2010/wordprocessingShape" mc:Ignorable="w14 w15 wp14">
   <w:body>
     <w:p>
       <w:pPr>
@@ -20,15 +20,7 @@
     </w:p>
     <w:p>
       <w:r>
-        <w:t xml:space="preserve">The </w:t>
-      </w:r>
-      <w:proofErr w:type="spellStart"/>
-      <w:r>
-        <w:t>TestRig</w:t>
-      </w:r>
-      <w:proofErr w:type="spellEnd"/>
-      <w:r>
-        <w:t xml:space="preserve"> is a tool to automatically run managed code tests and save the test results in a test receipt. The Test Rig will automatically compile the TinyCLR and managed code and load it into the hardware. After loading code the hardware will be reset and the test run.</w:t>
+        <w:t>The TestRig is a tool to automatically run managed code tests and save the test results in a test receipt. The Test Rig will automatically compile the TinyCLR and managed code and load it into the hardware. After loading code the hardware will be reset and the test run.</w:t>
       </w:r>
     </w:p>
     <w:p>
@@ -174,15 +166,7 @@
       </w:r>
       <w:proofErr w:type="spellEnd"/>
       <w:r>
-        <w:t>\GPIO\</w:t>
-      </w:r>
-      <w:proofErr w:type="spellStart"/>
-      <w:r>
-        <w:t>Src</w:t>
-      </w:r>
-      <w:proofErr w:type="spellEnd"/>
-      <w:r>
-        <w:t>\C#</w:t>
+        <w:t>\GPIO\Src\C#</w:t>
       </w:r>
       <w:r>
         <w:t>”</w:t>
@@ -213,7 +197,7 @@
                     <pic:cNvPicPr/>
                   </pic:nvPicPr>
                   <pic:blipFill>
-                    <a:blip r:embed="rId7">
+                    <a:blip r:embed="rId6">
                       <a:extLst>
                         <a:ext uri="{28A0092B-C50C-407E-A947-70E740481C1C}">
                           <a14:useLocalDpi xmlns:a14="http://schemas.microsoft.com/office/drawing/2010/main" val="0"/>
@@ -299,15 +283,7 @@
     </w:p>
     <w:p>
       <w:r>
-        <w:t xml:space="preserve">Many of these fields can be left blank and will be populated by the </w:t>
-      </w:r>
-      <w:proofErr w:type="spellStart"/>
-      <w:r>
-        <w:t>TestRig</w:t>
-      </w:r>
-      <w:proofErr w:type="spellEnd"/>
-      <w:r>
-        <w:t xml:space="preserve"> tool. The items in </w:t>
+        <w:t xml:space="preserve">Many of these fields can be left blank and will be populated by the TestRig tool. The items in </w:t>
       </w:r>
       <w:r>
         <w:rPr>
@@ -401,15 +377,7 @@
         <w:t xml:space="preserve"> – the path to the directory of the test being written</w:t>
       </w:r>
       <w:r>
-        <w:t xml:space="preserve"> with the root directory being set within the </w:t>
-      </w:r>
-      <w:proofErr w:type="spellStart"/>
-      <w:r>
-        <w:t>TestRig</w:t>
-      </w:r>
-      <w:proofErr w:type="spellEnd"/>
-      <w:r>
-        <w:t xml:space="preserve"> at “Test Source Path”</w:t>
+        <w:t xml:space="preserve"> with the root directory being set within the TestRig at “Test Source Path”</w:t>
       </w:r>
     </w:p>
     <w:p>
@@ -460,15 +428,7 @@
       </w:r>
       <w:proofErr w:type="spellEnd"/>
       <w:r>
-        <w:t xml:space="preserve"> – name of person queuing test (will automatically be populated by </w:t>
-      </w:r>
-      <w:proofErr w:type="spellStart"/>
-      <w:r>
-        <w:t>TestRig</w:t>
-      </w:r>
-      <w:proofErr w:type="spellEnd"/>
-      <w:r>
-        <w:t xml:space="preserve"> tool if left blank)</w:t>
+        <w:t xml:space="preserve"> – name of person queuing test (will automatically be populated by TestRig tool if left blank)</w:t>
       </w:r>
     </w:p>
     <w:p>
@@ -485,15 +445,7 @@
       </w:r>
       <w:proofErr w:type="spellEnd"/>
       <w:r>
-        <w:t xml:space="preserve"> – name of the location queuing up the test (will automatically be populated by </w:t>
-      </w:r>
-      <w:proofErr w:type="spellStart"/>
-      <w:r>
-        <w:t>TestRig</w:t>
-      </w:r>
-      <w:proofErr w:type="spellEnd"/>
-      <w:r>
-        <w:t xml:space="preserve"> if left blank)</w:t>
+        <w:t xml:space="preserve"> – name of the location queuing up the test (will automatically be populated by TestRig if left blank)</w:t>
       </w:r>
     </w:p>
     <w:p>
@@ -528,15 +480,7 @@
       </w:r>
       <w:proofErr w:type="spellEnd"/>
       <w:r>
-        <w:t xml:space="preserve"> – can be used to override the user selection in the </w:t>
-      </w:r>
-      <w:proofErr w:type="spellStart"/>
-      <w:r>
-        <w:t>TestRig</w:t>
-      </w:r>
-      <w:proofErr w:type="spellEnd"/>
-      <w:r>
-        <w:t>; (Use local code; Use archive code; Use archive branch code)</w:t>
+        <w:t xml:space="preserve"> – can be used to override the user selection in the TestRig; (Use local code; Use archive code; Use archive branch code)</w:t>
       </w:r>
     </w:p>
     <w:p>
@@ -553,23 +497,7 @@
       </w:r>
       <w:proofErr w:type="spellEnd"/>
       <w:r>
-        <w:t xml:space="preserve"> – can be used to override the user selection in the </w:t>
-      </w:r>
-      <w:proofErr w:type="spellStart"/>
-      <w:r>
-        <w:t>TestRig</w:t>
-      </w:r>
-      <w:proofErr w:type="spellEnd"/>
-      <w:r>
-        <w:t xml:space="preserve">; name of </w:t>
-      </w:r>
-      <w:proofErr w:type="spellStart"/>
-      <w:r>
-        <w:t>GitHub</w:t>
-      </w:r>
-      <w:proofErr w:type="spellEnd"/>
-      <w:r>
-        <w:t xml:space="preserve"> branch</w:t>
+        <w:t xml:space="preserve"> – can be used to override the user selection in the TestRig; name of GitHub branch</w:t>
       </w:r>
     </w:p>
     <w:p>
@@ -637,13 +565,8 @@
       </w:r>
       <w:proofErr w:type="spellEnd"/>
       <w:r>
-        <w:t xml:space="preserve"> - can be used to override the user selection in the </w:t>
-      </w:r>
-      <w:proofErr w:type="spellStart"/>
-      <w:r>
-        <w:t>TestRig</w:t>
-      </w:r>
-      <w:proofErr w:type="spellEnd"/>
+        <w:t xml:space="preserve"> - can be used to override the user selection in the TestRig</w:t>
+      </w:r>
       <w:r>
         <w:t xml:space="preserve">; (STM32F10x; </w:t>
       </w:r>
@@ -670,15 +593,7 @@
       </w:r>
       <w:proofErr w:type="spellEnd"/>
       <w:r>
-        <w:t xml:space="preserve"> - can be used to override the user selection in the </w:t>
-      </w:r>
-      <w:proofErr w:type="spellStart"/>
-      <w:r>
-        <w:t>TestRig</w:t>
-      </w:r>
-      <w:proofErr w:type="spellEnd"/>
-      <w:r>
-        <w:t>; (FLASH; RAM; External FLASH)</w:t>
+        <w:t xml:space="preserve"> - can be used to override the user selection in the TestRig; (FLASH; RAM; External FLASH)</w:t>
       </w:r>
     </w:p>
     <w:p>
@@ -695,15 +610,7 @@
       </w:r>
       <w:proofErr w:type="spellEnd"/>
       <w:r>
-        <w:t xml:space="preserve"> - can be used to override the user selection in the </w:t>
-      </w:r>
-      <w:proofErr w:type="spellStart"/>
-      <w:r>
-        <w:t>TestRig</w:t>
-      </w:r>
-      <w:proofErr w:type="spellEnd"/>
-      <w:r>
-        <w:t xml:space="preserve">; (TinyCLR; </w:t>
+        <w:t xml:space="preserve"> - can be used to override the user selection in the TestRig; (TinyCLR; </w:t>
       </w:r>
       <w:proofErr w:type="spellStart"/>
       <w:r>
@@ -728,15 +635,140 @@
       </w:r>
       <w:proofErr w:type="spellEnd"/>
       <w:r>
-        <w:t xml:space="preserve"> - can be used to override the user selection in the </w:t>
-      </w:r>
-      <w:proofErr w:type="spellStart"/>
-      <w:r>
-        <w:t>TestRig</w:t>
-      </w:r>
-      <w:proofErr w:type="spellEnd"/>
+        <w:t xml:space="preserve"> - can be used to override the user selection in the TestRig</w:t>
+      </w:r>
       <w:r>
         <w:t>; (GCC4.2)</w:t>
+      </w:r>
+    </w:p>
+    <w:p>
+      <w:pPr>
+        <w:pStyle w:val="ListParagraph"/>
+        <w:numPr>
+          <w:ilvl w:val="0"/>
+          <w:numId w:val="4"/>
+        </w:numPr>
+      </w:pPr>
+      <w:proofErr w:type="spellStart"/>
+      <w:r>
+        <w:t>TestSupporting</w:t>
+      </w:r>
+      <w:proofErr w:type="spellEnd"/>
+      <w:r>
+        <w:t xml:space="preserve"> – this parameter is used to load a second device if needed. </w:t>
+      </w:r>
+    </w:p>
+    <w:p>
+      <w:pPr>
+        <w:pStyle w:val="ListParagraph"/>
+        <w:numPr>
+          <w:ilvl w:val="1"/>
+          <w:numId w:val="4"/>
+        </w:numPr>
+      </w:pPr>
+      <w:r>
+        <w:t>“</w:t>
+      </w:r>
+      <w:r>
+        <w:t xml:space="preserve">load </w:t>
+      </w:r>
+      <w:proofErr w:type="spellStart"/>
+      <w:r>
+        <w:t>indentical</w:t>
+      </w:r>
+      <w:proofErr w:type="spellEnd"/>
+      <w:r>
+        <w:t>: 2</w:t>
+      </w:r>
+      <w:r>
+        <w:t>” will load the same binary on two .NOW devices</w:t>
+      </w:r>
+    </w:p>
+    <w:p>
+      <w:pPr>
+        <w:pStyle w:val="ListParagraph"/>
+        <w:numPr>
+          <w:ilvl w:val="1"/>
+          <w:numId w:val="4"/>
+        </w:numPr>
+      </w:pPr>
+      <w:r>
+        <w:t>“</w:t>
+      </w:r>
+      <w:r>
+        <w:t xml:space="preserve">load support projects: </w:t>
+      </w:r>
+      <w:r>
+        <w:t>&lt;path&gt;</w:t>
+      </w:r>
+      <w:r>
+        <w:t>\tests.xml</w:t>
+      </w:r>
+      <w:r>
+        <w:t>” loads the support binary on the 2</w:t>
+      </w:r>
+      <w:r>
+        <w:rPr>
+          <w:vertAlign w:val="superscript"/>
+        </w:rPr>
+        <w:t>nd</w:t>
+      </w:r>
+      <w:r>
+        <w:t xml:space="preserve"> .NOW</w:t>
+      </w:r>
+    </w:p>
+    <w:p>
+      <w:pPr>
+        <w:pStyle w:val="ListParagraph"/>
+        <w:numPr>
+          <w:ilvl w:val="0"/>
+          <w:numId w:val="4"/>
+        </w:numPr>
+      </w:pPr>
+      <w:proofErr w:type="spellStart"/>
+      <w:r>
+        <w:t>TestJTAGHarness</w:t>
+      </w:r>
+      <w:proofErr w:type="spellEnd"/>
+      <w:r>
+        <w:t xml:space="preserve"> – can be used to override the </w:t>
+      </w:r>
+      <w:r>
+        <w:t>programming JTAG device</w:t>
+      </w:r>
+    </w:p>
+    <w:p>
+      <w:pPr>
+        <w:pStyle w:val="ListParagraph"/>
+        <w:numPr>
+          <w:ilvl w:val="0"/>
+          <w:numId w:val="4"/>
+        </w:numPr>
+      </w:pPr>
+      <w:proofErr w:type="spellStart"/>
+      <w:r>
+        <w:t>TestPowerAutomateSelected</w:t>
+      </w:r>
+      <w:proofErr w:type="spellEnd"/>
+      <w:r>
+        <w:t xml:space="preserve"> – can be used to override whether or not the Adapt test power can be automated on programming</w:t>
+      </w:r>
+    </w:p>
+    <w:p>
+      <w:pPr>
+        <w:pStyle w:val="ListParagraph"/>
+        <w:numPr>
+          <w:ilvl w:val="0"/>
+          <w:numId w:val="4"/>
+        </w:numPr>
+      </w:pPr>
+      <w:proofErr w:type="spellStart"/>
+      <w:r>
+        <w:t>TestBuild</w:t>
+      </w:r>
+      <w:proofErr w:type="spellEnd"/>
+      <w:r>
+        <w:t xml:space="preserve"> – can be used to  override the building of Release or Debug</w:t>
       </w:r>
     </w:p>
     <w:p>
@@ -779,7 +811,7 @@
                     <pic:cNvPicPr/>
                   </pic:nvPicPr>
                   <pic:blipFill>
-                    <a:blip r:embed="rId8"/>
+                    <a:blip r:embed="rId7"/>
                     <a:stretch>
                       <a:fillRect/>
                     </a:stretch>
@@ -821,27 +853,17 @@
     </w:p>
     <w:p>
       <w:r>
-        <w:t xml:space="preserve">The test parameters allow the user to either use the logic analyzer code built into the </w:t>
-      </w:r>
-      <w:proofErr w:type="spellStart"/>
-      <w:r>
-        <w:t>TestRig</w:t>
-      </w:r>
-      <w:proofErr w:type="spellEnd"/>
+        <w:t>The test parameters allow the user to either use the logic analyzer code built into the TestRig</w:t>
+      </w:r>
       <w:r>
         <w:t>, use the COM port, and</w:t>
       </w:r>
       <w:r>
-        <w:t xml:space="preserve"> to use custom </w:t>
-      </w:r>
-      <w:proofErr w:type="spellStart"/>
-      <w:r>
-        <w:t>executable</w:t>
+        <w:t xml:space="preserve"> to use custom executable</w:t>
       </w:r>
       <w:r>
         <w:t>s</w:t>
       </w:r>
-      <w:proofErr w:type="spellEnd"/>
       <w:r>
         <w:t xml:space="preserve"> to generate test data. </w:t>
       </w:r>
@@ -955,140 +977,132 @@
         <w:t>The</w:t>
       </w:r>
       <w:r>
+        <w:t xml:space="preserve"> TestRig </w:t>
+      </w:r>
+      <w:r>
+        <w:t>will use</w:t>
+      </w:r>
+      <w:r>
         <w:t xml:space="preserve"> </w:t>
       </w:r>
-      <w:proofErr w:type="spellStart"/>
-      <w:r>
-        <w:t>TestRig</w:t>
-      </w:r>
-      <w:proofErr w:type="spellEnd"/>
+      <w:r>
+        <w:t>the COM port</w:t>
+      </w:r>
+      <w:r>
+        <w:t xml:space="preserve"> set in the “Test Machine Paths”</w:t>
+      </w:r>
+      <w:r>
+        <w:t xml:space="preserve"> tab unless the user overrides this selection by setting the “</w:t>
+      </w:r>
+      <w:proofErr w:type="spellStart"/>
+      <w:r>
+        <w:t>forceCOM</w:t>
+      </w:r>
+      <w:proofErr w:type="spellEnd"/>
+      <w:r>
+        <w:t>” variable to “COM&lt;x&gt;”.</w:t>
+      </w:r>
+    </w:p>
+    <w:p>
+      <w:r>
+        <w:t>A customized test script can be invoked to do a number of test functions. To enable the script set “</w:t>
+      </w:r>
+      <w:proofErr w:type="spellStart"/>
+      <w:r>
+        <w:t>useTestScript</w:t>
+      </w:r>
+      <w:proofErr w:type="spellEnd"/>
+      <w:r>
+        <w:t>” to “true”, set the script name in “</w:t>
+      </w:r>
+      <w:proofErr w:type="spellStart"/>
+      <w:r>
+        <w:t>testScriptName</w:t>
+      </w:r>
+      <w:proofErr w:type="spellEnd"/>
+      <w:r>
+        <w:t>” and then set a timeout in milliseconds with the parameter “</w:t>
+      </w:r>
+      <w:proofErr w:type="spellStart"/>
+      <w:r>
+        <w:t>testScriptTimeoutMs</w:t>
+      </w:r>
+      <w:proofErr w:type="spellEnd"/>
+      <w:r>
+        <w:t>”. The commands used by the test script will be described in a later section of this document.</w:t>
+      </w:r>
+    </w:p>
+    <w:p>
+      <w:r>
+        <w:t xml:space="preserve">All data generated during the test is to be saved in a directory that will </w:t>
+      </w:r>
+      <w:r>
+        <w:t xml:space="preserve">be temporarily created </w:t>
+      </w:r>
+      <w:r>
+        <w:t>during the test: “</w:t>
+      </w:r>
+      <w:r>
+        <w:t>&lt;C# project directory&gt;\</w:t>
+      </w:r>
+      <w:r>
+        <w:t>testTemp”. Any data generated by a custom executable is to be placed within this directory which will be deleted after the test is complete.</w:t>
+      </w:r>
       <w:r>
         <w:t xml:space="preserve"> </w:t>
       </w:r>
-      <w:r>
-        <w:t>will use</w:t>
+    </w:p>
+    <w:p>
+      <w:r>
+        <w:t>After the logic analyzer</w:t>
+      </w:r>
+      <w:r>
+        <w:t xml:space="preserve"> and / </w:t>
+      </w:r>
+      <w:r>
+        <w:t xml:space="preserve">or </w:t>
+      </w:r>
+      <w:r>
+        <w:t>test script</w:t>
+      </w:r>
+      <w:r>
+        <w:t xml:space="preserve"> are finished an analysis script will be run</w:t>
+      </w:r>
+      <w:r>
+        <w:t xml:space="preserve"> if desired</w:t>
+      </w:r>
+      <w:r>
+        <w:t>. Make sure the parameter “</w:t>
+      </w:r>
+      <w:proofErr w:type="spellStart"/>
+      <w:r>
+        <w:t>useAnalysis</w:t>
+      </w:r>
+      <w:proofErr w:type="spellEnd"/>
+      <w:r>
+        <w:t xml:space="preserve">” is set to </w:t>
+      </w:r>
+      <w:r>
+        <w:t>“none”, “exe”, or “Matlab”</w:t>
+      </w:r>
+      <w:r>
+        <w:t xml:space="preserve"> and the name of your script is set at the “</w:t>
+      </w:r>
+      <w:proofErr w:type="spellStart"/>
+      <w:r>
+        <w:t>analysis</w:t>
+      </w:r>
+      <w:r>
+        <w:t>ScriptName</w:t>
+      </w:r>
+      <w:proofErr w:type="spellEnd"/>
+      <w:r>
+        <w:t>” parameter.</w:t>
       </w:r>
       <w:r>
         <w:t xml:space="preserve"> </w:t>
       </w:r>
       <w:r>
-        <w:t>the COM port</w:t>
-      </w:r>
-      <w:r>
-        <w:t xml:space="preserve"> set in the “Test Machine Paths”</w:t>
-      </w:r>
-      <w:r>
-        <w:t xml:space="preserve"> tab unless the user overrides this selection by setting the “</w:t>
-      </w:r>
-      <w:proofErr w:type="spellStart"/>
-      <w:r>
-        <w:t>forceCOM</w:t>
-      </w:r>
-      <w:proofErr w:type="spellEnd"/>
-      <w:r>
-        <w:t>” variable to “COM&lt;x&gt;”.</w:t>
-      </w:r>
-    </w:p>
-    <w:p>
-      <w:r>
-        <w:t>A customized test script can be invoked to do a number of test functions. To enable the script set “</w:t>
-      </w:r>
-      <w:proofErr w:type="spellStart"/>
-      <w:r>
-        <w:t>useTestScript</w:t>
-      </w:r>
-      <w:proofErr w:type="spellEnd"/>
-      <w:r>
-        <w:t>” to “true”, set the script name in “</w:t>
-      </w:r>
-      <w:proofErr w:type="spellStart"/>
-      <w:r>
-        <w:t>testScriptName</w:t>
-      </w:r>
-      <w:proofErr w:type="spellEnd"/>
-      <w:r>
-        <w:t>” and then set a timeout in milliseconds with the parameter “</w:t>
-      </w:r>
-      <w:proofErr w:type="spellStart"/>
-      <w:r>
-        <w:t>testScriptTimeoutMs</w:t>
-      </w:r>
-      <w:proofErr w:type="spellEnd"/>
-      <w:r>
-        <w:t>”. The commands used by the test script will be described in a later section of this document.</w:t>
-      </w:r>
-    </w:p>
-    <w:p>
-      <w:r>
-        <w:t xml:space="preserve">All data generated during the test is to be saved in a directory that will </w:t>
-      </w:r>
-      <w:r>
-        <w:t xml:space="preserve">be temporarily created </w:t>
-      </w:r>
-      <w:r>
-        <w:t>during the test: “</w:t>
-      </w:r>
-      <w:r>
-        <w:t>&lt;C# project directory&gt;\</w:t>
-      </w:r>
-      <w:r>
-        <w:t>testTemp”. Any data generated by a custom executable is to be placed within this directory which will be deleted after the test is complete.</w:t>
-      </w:r>
-      <w:r>
-        <w:t xml:space="preserve"> </w:t>
-      </w:r>
-    </w:p>
-    <w:p>
-      <w:r>
-        <w:t>After the logic analyzer</w:t>
-      </w:r>
-      <w:r>
-        <w:t xml:space="preserve"> and / </w:t>
-      </w:r>
-      <w:r>
-        <w:t xml:space="preserve">or </w:t>
-      </w:r>
-      <w:r>
-        <w:t>test script</w:t>
-      </w:r>
-      <w:r>
-        <w:t xml:space="preserve"> are finished an analysis script will be run</w:t>
-      </w:r>
-      <w:r>
-        <w:t xml:space="preserve"> if desired</w:t>
-      </w:r>
-      <w:r>
-        <w:t>. Make sure the parameter “</w:t>
-      </w:r>
-      <w:proofErr w:type="spellStart"/>
-      <w:r>
-        <w:t>useAnalysis</w:t>
-      </w:r>
-      <w:proofErr w:type="spellEnd"/>
-      <w:r>
-        <w:t xml:space="preserve">” is set to </w:t>
-      </w:r>
-      <w:r>
-        <w:t>“none”, “exe”, or “Matlab”</w:t>
-      </w:r>
-      <w:r>
-        <w:t xml:space="preserve"> and the name of your script is set at the “</w:t>
-      </w:r>
-      <w:proofErr w:type="spellStart"/>
-      <w:r>
-        <w:t>analysis</w:t>
-      </w:r>
-      <w:r>
-        <w:t>ScriptName</w:t>
-      </w:r>
-      <w:proofErr w:type="spellEnd"/>
-      <w:r>
-        <w:t>” parameter.</w:t>
-      </w:r>
-      <w:r>
-        <w:t xml:space="preserve"> </w:t>
-      </w:r>
-      <w:r>
         <w:t xml:space="preserve"> The Matlab script is passed the parameter: “</w:t>
       </w:r>
       <w:proofErr w:type="spellStart"/>
@@ -1106,30 +1120,54 @@
       <w:proofErr w:type="spellEnd"/>
       <w:r>
         <w:t xml:space="preserve"> directory.</w:t>
+      </w:r>
+    </w:p>
+    <w:p>
+      <w:r>
+        <w:t>A</w:t>
+      </w:r>
+      <w:r>
+        <w:t>ny results file generated by your analysis programs can be read in by setting “</w:t>
+      </w:r>
+      <w:proofErr w:type="spellStart"/>
+      <w:r>
+        <w:t>useResultsFile</w:t>
+      </w:r>
+      <w:proofErr w:type="spellEnd"/>
+      <w:r>
+        <w:t>” to true and setting the result file name to “</w:t>
+      </w:r>
+      <w:proofErr w:type="spellStart"/>
+      <w:r>
+        <w:t>resultsFileName</w:t>
+      </w:r>
+      <w:proofErr w:type="spellEnd"/>
+      <w:r>
+        <w:t>”.</w:t>
+      </w:r>
+    </w:p>
+    <w:p>
+      <w:r>
+        <w:t>Finally a test can be delayed before running by setting “</w:t>
+      </w:r>
+      <w:proofErr w:type="spellStart"/>
+      <w:r>
+        <w:t>testDelay</w:t>
+      </w:r>
+      <w:proofErr w:type="spellEnd"/>
+      <w:r>
+        <w:t xml:space="preserve">”. This can be used for long-term tests where data does not need </w:t>
+      </w:r>
+      <w:proofErr w:type="gramStart"/>
+      <w:r>
+        <w:t>to  be</w:t>
+      </w:r>
+      <w:proofErr w:type="gramEnd"/>
+      <w:r>
+        <w:t xml:space="preserve"> collected until after a long period oftime.</w:t>
       </w:r>
       <w:bookmarkStart w:id="0" w:name="_GoBack"/>
       <w:bookmarkEnd w:id="0"/>
-    </w:p>
-    <w:p>
-      <w:r>
-        <w:t>Finally any results file generated by your analysis programs can be read in by setting “</w:t>
-      </w:r>
-      <w:proofErr w:type="spellStart"/>
-      <w:r>
-        <w:t>useResultsFile</w:t>
-      </w:r>
-      <w:proofErr w:type="spellEnd"/>
-      <w:r>
-        <w:t>” to true and setting the result file name to “</w:t>
-      </w:r>
-      <w:proofErr w:type="spellStart"/>
-      <w:r>
-        <w:t>resultsFileName</w:t>
-      </w:r>
-      <w:proofErr w:type="spellEnd"/>
-      <w:r>
-        <w:t>”.</w:t>
-      </w:r>
     </w:p>
     <w:p>
       <w:r>
@@ -1174,7 +1212,7 @@
                     </pic:cNvPicPr>
                   </pic:nvPicPr>
                   <pic:blipFill>
-                    <a:blip r:embed="rId9">
+                    <a:blip r:embed="rId8">
                       <a:extLst>
                         <a:ext uri="{28A0092B-C50C-407E-A947-70E740481C1C}">
                           <a14:useLocalDpi xmlns:a14="http://schemas.microsoft.com/office/drawing/2010/main" val="0"/>
@@ -1949,7 +1987,7 @@
                     </pic:cNvPicPr>
                   </pic:nvPicPr>
                   <pic:blipFill>
-                    <a:blip r:embed="rId10">
+                    <a:blip r:embed="rId9">
                       <a:extLst>
                         <a:ext uri="{28A0092B-C50C-407E-A947-70E740481C1C}">
                           <a14:useLocalDpi xmlns:a14="http://schemas.microsoft.com/office/drawing/2010/main" val="0"/>
@@ -2118,7 +2156,7 @@
                     <pic:cNvPicPr/>
                   </pic:nvPicPr>
                   <pic:blipFill>
-                    <a:blip r:embed="rId11">
+                    <a:blip r:embed="rId10">
                       <a:extLst>
                         <a:ext uri="{28A0092B-C50C-407E-A947-70E740481C1C}">
                           <a14:useLocalDpi xmlns:a14="http://schemas.microsoft.com/office/drawing/2010/main" val="0"/>
@@ -2161,15 +2199,7 @@
         <w:t>four</w:t>
       </w:r>
       <w:r>
-        <w:t xml:space="preserve"> ways to get the test results to the </w:t>
-      </w:r>
-      <w:proofErr w:type="spellStart"/>
-      <w:r>
-        <w:t>TestRig</w:t>
-      </w:r>
-      <w:proofErr w:type="spellEnd"/>
-      <w:r>
-        <w:t>, send them over the COM port, save them to a file and then have the Test Script read them in, have Matlab set them for you</w:t>
+        <w:t xml:space="preserve"> ways to get the test results to the TestRig, send them over the COM port, save them to a file and then have the Test Script read them in, have Matlab set them for you</w:t>
       </w:r>
       <w:r>
         <w:t>, or generate a file with your analysis script and then read it in with the “</w:t>
@@ -2206,15 +2236,7 @@
         <w:pStyle w:val="ListParagraph"/>
       </w:pPr>
       <w:r>
-        <w:t xml:space="preserve">If you enable the COM port in the parameters file you can send test results over the COM port once your test is complete. The </w:t>
-      </w:r>
-      <w:proofErr w:type="spellStart"/>
-      <w:r>
-        <w:t>TestRig</w:t>
-      </w:r>
-      <w:proofErr w:type="spellEnd"/>
-      <w:r>
-        <w:t xml:space="preserve"> will analyze the data you send it looking for these test results. An example of what you can send follows:</w:t>
+        <w:t>If you enable the COM port in the parameters file you can send test results over the COM port once your test is complete. The TestRig will analyze the data you send it looking for these test results. An example of what you can send follows:</w:t>
       </w:r>
     </w:p>
     <w:p>
@@ -2542,7 +2564,7 @@
                     <pic:cNvPicPr/>
                   </pic:nvPicPr>
                   <pic:blipFill>
-                    <a:blip r:embed="rId12">
+                    <a:blip r:embed="rId11">
                       <a:extLst>
                         <a:ext uri="{28A0092B-C50C-407E-A947-70E740481C1C}">
                           <a14:useLocalDpi xmlns:a14="http://schemas.microsoft.com/office/drawing/2010/main" val="0"/>
@@ -2634,7 +2656,7 @@
                     <pic:cNvPicPr/>
                   </pic:nvPicPr>
                   <pic:blipFill>
-                    <a:blip r:embed="rId13">
+                    <a:blip r:embed="rId12">
                       <a:extLst>
                         <a:ext uri="{28A0092B-C50C-407E-A947-70E740481C1C}">
                           <a14:useLocalDpi xmlns:a14="http://schemas.microsoft.com/office/drawing/2010/main" val="0"/>
@@ -2672,7 +2694,7 @@
 </file>
 
 <file path=word/numbering.xml><?xml version="1.0" encoding="utf-8"?>
-<w:numbering xmlns:wpc="http://schemas.microsoft.com/office/word/2010/wordprocessingCanvas" xmlns:mc="http://schemas.openxmlformats.org/markup-compatibility/2006" xmlns:o="urn:schemas-microsoft-com:office:office" xmlns:r="http://schemas.openxmlformats.org/officeDocument/2006/relationships" xmlns:m="http://schemas.openxmlformats.org/officeDocument/2006/math" xmlns:v="urn:schemas-microsoft-com:vml" xmlns:wp14="http://schemas.microsoft.com/office/word/2010/wordprocessingDrawing" xmlns:wp="http://schemas.openxmlformats.org/drawingml/2006/wordprocessingDrawing" xmlns:w10="urn:schemas-microsoft-com:office:word" xmlns:w="http://schemas.openxmlformats.org/wordprocessingml/2006/main" xmlns:w14="http://schemas.microsoft.com/office/word/2010/wordml" xmlns:wpg="http://schemas.microsoft.com/office/word/2010/wordprocessingGroup" xmlns:wpi="http://schemas.microsoft.com/office/word/2010/wordprocessingInk" xmlns:wne="http://schemas.microsoft.com/office/word/2006/wordml" xmlns:wps="http://schemas.microsoft.com/office/word/2010/wordprocessingShape" mc:Ignorable="w14 wp14">
+<w:numbering xmlns:wpc="http://schemas.microsoft.com/office/word/2010/wordprocessingCanvas" xmlns:mc="http://schemas.openxmlformats.org/markup-compatibility/2006" xmlns:o="urn:schemas-microsoft-com:office:office" xmlns:r="http://schemas.openxmlformats.org/officeDocument/2006/relationships" xmlns:m="http://schemas.openxmlformats.org/officeDocument/2006/math" xmlns:v="urn:schemas-microsoft-com:vml" xmlns:wp14="http://schemas.microsoft.com/office/word/2010/wordprocessingDrawing" xmlns:wp="http://schemas.openxmlformats.org/drawingml/2006/wordprocessingDrawing" xmlns:w10="urn:schemas-microsoft-com:office:word" xmlns:w="http://schemas.openxmlformats.org/wordprocessingml/2006/main" xmlns:w14="http://schemas.microsoft.com/office/word/2010/wordml" xmlns:w15="http://schemas.microsoft.com/office/word/2012/wordml" xmlns:wpg="http://schemas.microsoft.com/office/word/2010/wordprocessingGroup" xmlns:wpi="http://schemas.microsoft.com/office/word/2010/wordprocessingInk" xmlns:wne="http://schemas.microsoft.com/office/word/2006/wordml" xmlns:wps="http://schemas.microsoft.com/office/word/2010/wordprocessingShape" mc:Ignorable="w14 w15 wp14">
   <w:abstractNum w:abstractNumId="0">
     <w:nsid w:val="24E34C8C"/>
     <w:multiLevelType w:val="hybridMultilevel"/>
@@ -2915,7 +2937,7 @@
         <w:rFonts w:ascii="Symbol" w:hAnsi="Symbol" w:hint="default"/>
       </w:rPr>
     </w:lvl>
-    <w:lvl w:ilvl="1" w:tplc="04090003" w:tentative="1">
+    <w:lvl w:ilvl="1" w:tplc="04090003">
       <w:start w:val="1"/>
       <w:numFmt w:val="bullet"/>
       <w:lvlText w:val="o"/>
@@ -3373,7 +3395,7 @@
 </file>
 
 <file path=word/styles.xml><?xml version="1.0" encoding="utf-8"?>
-<w:styles xmlns:mc="http://schemas.openxmlformats.org/markup-compatibility/2006" xmlns:r="http://schemas.openxmlformats.org/officeDocument/2006/relationships" xmlns:w="http://schemas.openxmlformats.org/wordprocessingml/2006/main" xmlns:w14="http://schemas.microsoft.com/office/word/2010/wordml" mc:Ignorable="w14">
+<w:styles xmlns:mc="http://schemas.openxmlformats.org/markup-compatibility/2006" xmlns:r="http://schemas.openxmlformats.org/officeDocument/2006/relationships" xmlns:w="http://schemas.openxmlformats.org/wordprocessingml/2006/main" xmlns:w14="http://schemas.microsoft.com/office/word/2010/wordml" xmlns:w15="http://schemas.microsoft.com/office/word/2012/wordml" mc:Ignorable="w14 w15">
   <w:docDefaults>
     <w:rPrDefault>
       <w:rPr>
@@ -3389,491 +3411,378 @@
       </w:pPr>
     </w:pPrDefault>
   </w:docDefaults>
-  <w:latentStyles w:defLockedState="0" w:defUIPriority="99" w:defSemiHidden="1" w:defUnhideWhenUsed="1" w:defQFormat="0" w:count="267">
-    <w:lsdException w:name="Normal" w:semiHidden="0" w:uiPriority="0" w:unhideWhenUsed="0" w:qFormat="1"/>
-    <w:lsdException w:name="heading 1" w:semiHidden="0" w:uiPriority="9" w:unhideWhenUsed="0" w:qFormat="1"/>
-    <w:lsdException w:name="heading 2" w:uiPriority="9" w:qFormat="1"/>
-    <w:lsdException w:name="heading 3" w:uiPriority="9" w:qFormat="1"/>
-    <w:lsdException w:name="heading 4" w:uiPriority="9" w:qFormat="1"/>
-    <w:lsdException w:name="heading 5" w:uiPriority="9" w:qFormat="1"/>
-    <w:lsdException w:name="heading 6" w:uiPriority="9" w:qFormat="1"/>
-    <w:lsdException w:name="heading 7" w:uiPriority="9" w:qFormat="1"/>
-    <w:lsdException w:name="heading 8" w:uiPriority="9" w:qFormat="1"/>
-    <w:lsdException w:name="heading 9" w:uiPriority="9" w:qFormat="1"/>
-    <w:lsdException w:name="toc 1" w:uiPriority="39"/>
-    <w:lsdException w:name="toc 2" w:uiPriority="39"/>
-    <w:lsdException w:name="toc 3" w:uiPriority="39"/>
-    <w:lsdException w:name="toc 4" w:uiPriority="39"/>
-    <w:lsdException w:name="toc 5" w:uiPriority="39"/>
-    <w:lsdException w:name="toc 6" w:uiPriority="39"/>
-    <w:lsdException w:name="toc 7" w:uiPriority="39"/>
-    <w:lsdException w:name="toc 8" w:uiPriority="39"/>
-    <w:lsdException w:name="toc 9" w:uiPriority="39"/>
-    <w:lsdException w:name="caption" w:uiPriority="35" w:qFormat="1"/>
-    <w:lsdException w:name="Title" w:semiHidden="0" w:uiPriority="10" w:unhideWhenUsed="0" w:qFormat="1"/>
-    <w:lsdException w:name="Default Paragraph Font" w:uiPriority="1"/>
-    <w:lsdException w:name="Subtitle" w:semiHidden="0" w:uiPriority="11" w:unhideWhenUsed="0" w:qFormat="1"/>
-    <w:lsdException w:name="Strong" w:semiHidden="0" w:uiPriority="22" w:unhideWhenUsed="0" w:qFormat="1"/>
-    <w:lsdException w:name="Emphasis" w:semiHidden="0" w:uiPriority="20" w:unhideWhenUsed="0" w:qFormat="1"/>
-    <w:lsdException w:name="Table Grid" w:semiHidden="0" w:uiPriority="59" w:unhideWhenUsed="0"/>
-    <w:lsdException w:name="Placeholder Text" w:unhideWhenUsed="0"/>
-    <w:lsdException w:name="No Spacing" w:semiHidden="0" w:uiPriority="1" w:unhideWhenUsed="0" w:qFormat="1"/>
-    <w:lsdException w:name="Light Shading" w:semiHidden="0" w:uiPriority="60" w:unhideWhenUsed="0"/>
-    <w:lsdException w:name="Light List" w:semiHidden="0" w:uiPriority="61" w:unhideWhenUsed="0"/>
-    <w:lsdException w:name="Light Grid" w:semiHidden="0" w:uiPriority="62" w:unhideWhenUsed="0"/>
-    <w:lsdException w:name="Medium Shading 1" w:semiHidden="0" w:uiPriority="63" w:unhideWhenUsed="0"/>
-    <w:lsdException w:name="Medium Shading 2" w:semiHidden="0" w:uiPriority="64" w:unhideWhenUsed="0"/>
-    <w:lsdException w:name="Medium List 1" w:semiHidden="0" w:uiPriority="65" w:unhideWhenUsed="0"/>
-    <w:lsdException w:name="Medium List 2" w:semiHidden="0" w:uiPriority="66" w:unhideWhenUsed="0"/>
-    <w:lsdException w:name="Medium Grid 1" w:semiHidden="0" w:uiPriority="67" w:unhideWhenUsed="0"/>
-    <w:lsdException w:name="Medium Grid 2" w:semiHidden="0" w:uiPriority="68" w:unhideWhenUsed="0"/>
-    <w:lsdException w:name="Medium Grid 3" w:semiHidden="0" w:uiPriority="69" w:unhideWhenUsed="0"/>
-    <w:lsdException w:name="Dark List" w:semiHidden="0" w:uiPriority="70" w:unhideWhenUsed="0"/>
-    <w:lsdException w:name="Colorful Shading" w:semiHidden="0" w:uiPriority="71" w:unhideWhenUsed="0"/>
-    <w:lsdException w:name="Colorful List" w:semiHidden="0" w:uiPriority="72" w:unhideWhenUsed="0"/>
-    <w:lsdException w:name="Colorful Grid" w:semiHidden="0" w:uiPriority="73" w:unhideWhenUsed="0"/>
-    <w:lsdException w:name="Light Shading Accent 1" w:semiHidden="0" w:uiPriority="60" w:unhideWhenUsed="0"/>
-    <w:lsdException w:name="Light List Accent 1" w:semiHidden="0" w:uiPriority="61" w:unhideWhenUsed="0"/>
-    <w:lsdException w:name="Light Grid Accent 1" w:semiHidden="0" w:uiPriority="62" w:unhideWhenUsed="0"/>
-    <w:lsdException w:name="Medium Shading 1 Accent 1" w:semiHidden="0" w:uiPriority="63" w:unhideWhenUsed="0"/>
-    <w:lsdException w:name="Medium Shading 2 Accent 1" w:semiHidden="0" w:uiPriority="64" w:unhideWhenUsed="0"/>
-    <w:lsdException w:name="Medium List 1 Accent 1" w:semiHidden="0" w:uiPriority="65" w:unhideWhenUsed="0"/>
-    <w:lsdException w:name="Revision" w:unhideWhenUsed="0"/>
-    <w:lsdException w:name="List Paragraph" w:semiHidden="0" w:uiPriority="34" w:unhideWhenUsed="0" w:qFormat="1"/>
-    <w:lsdException w:name="Quote" w:semiHidden="0" w:uiPriority="29" w:unhideWhenUsed="0" w:qFormat="1"/>
-    <w:lsdException w:name="Intense Quote" w:semiHidden="0" w:uiPriority="30" w:unhideWhenUsed="0" w:qFormat="1"/>
-    <w:lsdException w:name="Medium List 2 Accent 1" w:semiHidden="0" w:uiPriority="66" w:unhideWhenUsed="0"/>
-    <w:lsdException w:name="Medium Grid 1 Accent 1" w:semiHidden="0" w:uiPriority="67" w:unhideWhenUsed="0"/>
-    <w:lsdException w:name="Medium Grid 2 Accent 1" w:semiHidden="0" w:uiPriority="68" w:unhideWhenUsed="0"/>
-    <w:lsdException w:name="Medium Grid 3 Accent 1" w:semiHidden="0" w:uiPriority="69" w:unhideWhenUsed="0"/>
-    <w:lsdException w:name="Dark List Accent 1" w:semiHidden="0" w:uiPriority="70" w:unhideWhenUsed="0"/>
-    <w:lsdException w:name="Colorful Shading Accent 1" w:semiHidden="0" w:uiPriority="71" w:unhideWhenUsed="0"/>
-    <w:lsdException w:name="Colorful List Accent 1" w:semiHidden="0" w:uiPriority="72" w:unhideWhenUsed="0"/>
-    <w:lsdException w:name="Colorful Grid Accent 1" w:semiHidden="0" w:uiPriority="73" w:unhideWhenUsed="0"/>
-    <w:lsdException w:name="Light Shading Accent 2" w:semiHidden="0" w:uiPriority="60" w:unhideWhenUsed="0"/>
-    <w:lsdException w:name="Light List Accent 2" w:semiHidden="0" w:uiPriority="61" w:unhideWhenUsed="0"/>
-    <w:lsdException w:name="Light Grid Accent 2" w:semiHidden="0" w:uiPriority="62" w:unhideWhenUsed="0"/>
-    <w:lsdException w:name="Medium Shading 1 Accent 2" w:semiHidden="0" w:uiPriority="63" w:unhideWhenUsed="0"/>
-    <w:lsdException w:name="Medium Shading 2 Accent 2" w:semiHidden="0" w:uiPriority="64" w:unhideWhenUsed="0"/>
-    <w:lsdException w:name="Medium List 1 Accent 2" w:semiHidden="0" w:uiPriority="65" w:unhideWhenUsed="0"/>
-    <w:lsdException w:name="Medium List 2 Accent 2" w:semiHidden="0" w:uiPriority="66" w:unhideWhenUsed="0"/>
-    <w:lsdException w:name="Medium Grid 1 Accent 2" w:semiHidden="0" w:uiPriority="67" w:unhideWhenUsed="0"/>
-    <w:lsdException w:name="Medium Grid 2 Accent 2" w:semiHidden="0" w:uiPriority="68" w:unhideWhenUsed="0"/>
-    <w:lsdException w:name="Medium Grid 3 Accent 2" w:semiHidden="0" w:uiPriority="69" w:unhideWhenUsed="0"/>
-    <w:lsdException w:name="Dark List Accent 2" w:semiHidden="0" w:uiPriority="70" w:unhideWhenUsed="0"/>
-    <w:lsdException w:name="Colorful Shading Accent 2" w:semiHidden="0" w:uiPriority="71" w:unhideWhenUsed="0"/>
-    <w:lsdException w:name="Colorful List Accent 2" w:semiHidden="0" w:uiPriority="72" w:unhideWhenUsed="0"/>
-    <w:lsdException w:name="Colorful Grid Accent 2" w:semiHidden="0" w:uiPriority="73" w:unhideWhenUsed="0"/>
-    <w:lsdException w:name="Light Shading Accent 3" w:semiHidden="0" w:uiPriority="60" w:unhideWhenUsed="0"/>
-    <w:lsdException w:name="Light List Accent 3" w:semiHidden="0" w:uiPriority="61" w:unhideWhenUsed="0"/>
-    <w:lsdException w:name="Light Grid Accent 3" w:semiHidden="0" w:uiPriority="62" w:unhideWhenUsed="0"/>
-    <w:lsdException w:name="Medium Shading 1 Accent 3" w:semiHidden="0" w:uiPriority="63" w:unhideWhenUsed="0"/>
-    <w:lsdException w:name="Medium Shading 2 Accent 3" w:semiHidden="0" w:uiPriority="64" w:unhideWhenUsed="0"/>
-    <w:lsdException w:name="Medium List 1 Accent 3" w:semiHidden="0" w:uiPriority="65" w:unhideWhenUsed="0"/>
-    <w:lsdException w:name="Medium List 2 Accent 3" w:semiHidden="0" w:uiPriority="66" w:unhideWhenUsed="0"/>
-    <w:lsdException w:name="Medium Grid 1 Accent 3" w:semiHidden="0" w:uiPriority="67" w:unhideWhenUsed="0"/>
-    <w:lsdException w:name="Medium Grid 2 Accent 3" w:semiHidden="0" w:uiPriority="68" w:unhideWhenUsed="0"/>
-    <w:lsdException w:name="Medium Grid 3 Accent 3" w:semiHidden="0" w:uiPriority="69" w:unhideWhenUsed="0"/>
-    <w:lsdException w:name="Dark List Accent 3" w:semiHidden="0" w:uiPriority="70" w:unhideWhenUsed="0"/>
-    <w:lsdException w:name="Colorful Shading Accent 3" w:semiHidden="0" w:uiPriority="71" w:unhideWhenUsed="0"/>
-    <w:lsdException w:name="Colorful List Accent 3" w:semiHidden="0" w:uiPriority="72" w:unhideWhenUsed="0"/>
-    <w:lsdException w:name="Colorful Grid Accent 3" w:semiHidden="0" w:uiPriority="73" w:unhideWhenUsed="0"/>
-    <w:lsdException w:name="Light Shading Accent 4" w:semiHidden="0" w:uiPriority="60" w:unhideWhenUsed="0"/>
-    <w:lsdException w:name="Light List Accent 4" w:semiHidden="0" w:uiPriority="61" w:unhideWhenUsed="0"/>
-    <w:lsdException w:name="Light Grid Accent 4" w:semiHidden="0" w:uiPriority="62" w:unhideWhenUsed="0"/>
-    <w:lsdException w:name="Medium Shading 1 Accent 4" w:semiHidden="0" w:uiPriority="63" w:unhideWhenUsed="0"/>
-    <w:lsdException w:name="Medium Shading 2 Accent 4" w:semiHidden="0" w:uiPriority="64" w:unhideWhenUsed="0"/>
-    <w:lsdException w:name="Medium List 1 Accent 4" w:semiHidden="0" w:uiPriority="65" w:unhideWhenUsed="0"/>
-    <w:lsdException w:name="Medium List 2 Accent 4" w:semiHidden="0" w:uiPriority="66" w:unhideWhenUsed="0"/>
-    <w:lsdException w:name="Medium Grid 1 Accent 4" w:semiHidden="0" w:uiPriority="67" w:unhideWhenUsed="0"/>
-    <w:lsdException w:name="Medium Grid 2 Accent 4" w:semiHidden="0" w:uiPriority="68" w:unhideWhenUsed="0"/>
-    <w:lsdException w:name="Medium Grid 3 Accent 4" w:semiHidden="0" w:uiPriority="69" w:unhideWhenUsed="0"/>
-    <w:lsdException w:name="Dark List Accent 4" w:semiHidden="0" w:uiPriority="70" w:unhideWhenUsed="0"/>
-    <w:lsdException w:name="Colorful Shading Accent 4" w:semiHidden="0" w:uiPriority="71" w:unhideWhenUsed="0"/>
-    <w:lsdException w:name="Colorful List Accent 4" w:semiHidden="0" w:uiPriority="72" w:unhideWhenUsed="0"/>
-    <w:lsdException w:name="Colorful Grid Accent 4" w:semiHidden="0" w:uiPriority="73" w:unhideWhenUsed="0"/>
-    <w:lsdException w:name="Light Shading Accent 5" w:semiHidden="0" w:uiPriority="60" w:unhideWhenUsed="0"/>
-    <w:lsdException w:name="Light List Accent 5" w:semiHidden="0" w:uiPriority="61" w:unhideWhenUsed="0"/>
-    <w:lsdException w:name="Light Grid Accent 5" w:semiHidden="0" w:uiPriority="62" w:unhideWhenUsed="0"/>
-    <w:lsdException w:name="Medium Shading 1 Accent 5" w:semiHidden="0" w:uiPriority="63" w:unhideWhenUsed="0"/>
-    <w:lsdException w:name="Medium Shading 2 Accent 5" w:semiHidden="0" w:uiPriority="64" w:unhideWhenUsed="0"/>
-    <w:lsdException w:name="Medium List 1 Accent 5" w:semiHidden="0" w:uiPriority="65" w:unhideWhenUsed="0"/>
-    <w:lsdException w:name="Medium List 2 Accent 5" w:semiHidden="0" w:uiPriority="66" w:unhideWhenUsed="0"/>
-    <w:lsdException w:name="Medium Grid 1 Accent 5" w:semiHidden="0" w:uiPriority="67" w:unhideWhenUsed="0"/>
-    <w:lsdException w:name="Medium Grid 2 Accent 5" w:semiHidden="0" w:uiPriority="68" w:unhideWhenUsed="0"/>
-    <w:lsdException w:name="Medium Grid 3 Accent 5" w:semiHidden="0" w:uiPriority="69" w:unhideWhenUsed="0"/>
-    <w:lsdException w:name="Dark List Accent 5" w:semiHidden="0" w:uiPriority="70" w:unhideWhenUsed="0"/>
-    <w:lsdException w:name="Colorful Shading Accent 5" w:semiHidden="0" w:uiPriority="71" w:unhideWhenUsed="0"/>
-    <w:lsdException w:name="Colorful List Accent 5" w:semiHidden="0" w:uiPriority="72" w:unhideWhenUsed="0"/>
-    <w:lsdException w:name="Colorful Grid Accent 5" w:semiHidden="0" w:uiPriority="73" w:unhideWhenUsed="0"/>
-    <w:lsdException w:name="Light Shading Accent 6" w:semiHidden="0" w:uiPriority="60" w:unhideWhenUsed="0"/>
-    <w:lsdException w:name="Light List Accent 6" w:semiHidden="0" w:uiPriority="61" w:unhideWhenUsed="0"/>
-    <w:lsdException w:name="Light Grid Accent 6" w:semiHidden="0" w:uiPriority="62" w:unhideWhenUsed="0"/>
-    <w:lsdException w:name="Medium Shading 1 Accent 6" w:semiHidden="0" w:uiPriority="63" w:unhideWhenUsed="0"/>
-    <w:lsdException w:name="Medium Shading 2 Accent 6" w:semiHidden="0" w:uiPriority="64" w:unhideWhenUsed="0"/>
-    <w:lsdException w:name="Medium List 1 Accent 6" w:semiHidden="0" w:uiPriority="65" w:unhideWhenUsed="0"/>
-    <w:lsdException w:name="Medium List 2 Accent 6" w:semiHidden="0" w:uiPriority="66" w:unhideWhenUsed="0"/>
-    <w:lsdException w:name="Medium Grid 1 Accent 6" w:semiHidden="0" w:uiPriority="67" w:unhideWhenUsed="0"/>
-    <w:lsdException w:name="Medium Grid 2 Accent 6" w:semiHidden="0" w:uiPriority="68" w:unhideWhenUsed="0"/>
-    <w:lsdException w:name="Medium Grid 3 Accent 6" w:semiHidden="0" w:uiPriority="69" w:unhideWhenUsed="0"/>
-    <w:lsdException w:name="Dark List Accent 6" w:semiHidden="0" w:uiPriority="70" w:unhideWhenUsed="0"/>
-    <w:lsdException w:name="Colorful Shading Accent 6" w:semiHidden="0" w:uiPriority="71" w:unhideWhenUsed="0"/>
-    <w:lsdException w:name="Colorful List Accent 6" w:semiHidden="0" w:uiPriority="72" w:unhideWhenUsed="0"/>
-    <w:lsdException w:name="Colorful Grid Accent 6" w:semiHidden="0" w:uiPriority="73" w:unhideWhenUsed="0"/>
-    <w:lsdException w:name="Subtle Emphasis" w:semiHidden="0" w:uiPriority="19" w:unhideWhenUsed="0" w:qFormat="1"/>
-    <w:lsdException w:name="Intense Emphasis" w:semiHidden="0" w:uiPriority="21" w:unhideWhenUsed="0" w:qFormat="1"/>
-    <w:lsdException w:name="Subtle Reference" w:semiHidden="0" w:uiPriority="31" w:unhideWhenUsed="0" w:qFormat="1"/>
-    <w:lsdException w:name="Intense Reference" w:semiHidden="0" w:uiPriority="32" w:unhideWhenUsed="0" w:qFormat="1"/>
-    <w:lsdException w:name="Book Title" w:semiHidden="0" w:uiPriority="33" w:unhideWhenUsed="0" w:qFormat="1"/>
-    <w:lsdException w:name="Bibliography" w:uiPriority="37"/>
-    <w:lsdException w:name="TOC Heading" w:uiPriority="39" w:qFormat="1"/>
-  </w:latentStyles>
-  <w:style w:type="paragraph" w:default="1" w:styleId="Normal">
-    <w:name w:val="Normal"/>
-    <w:qFormat/>
-  </w:style>
-  <w:style w:type="paragraph" w:styleId="Heading1">
-    <w:name w:val="heading 1"/>
-    <w:basedOn w:val="Normal"/>
-    <w:next w:val="Normal"/>
-    <w:link w:val="Heading1Char"/>
-    <w:uiPriority w:val="9"/>
-    <w:qFormat/>
-    <w:rsid w:val="009449FD"/>
-    <w:pPr>
-      <w:keepNext/>
-      <w:keepLines/>
-      <w:spacing w:before="480" w:after="0"/>
-      <w:outlineLvl w:val="0"/>
-    </w:pPr>
-    <w:rPr>
-      <w:rFonts w:asciiTheme="majorHAnsi" w:eastAsiaTheme="majorEastAsia" w:hAnsiTheme="majorHAnsi" w:cstheme="majorBidi"/>
-      <w:b/>
-      <w:bCs/>
-      <w:color w:val="365F91" w:themeColor="accent1" w:themeShade="BF"/>
-      <w:sz w:val="28"/>
-      <w:szCs w:val="28"/>
-    </w:rPr>
-  </w:style>
-  <w:style w:type="paragraph" w:styleId="Heading2">
-    <w:name w:val="heading 2"/>
-    <w:basedOn w:val="Normal"/>
-    <w:next w:val="Normal"/>
-    <w:link w:val="Heading2Char"/>
-    <w:uiPriority w:val="9"/>
-    <w:unhideWhenUsed/>
-    <w:qFormat/>
-    <w:rsid w:val="009449FD"/>
-    <w:pPr>
-      <w:keepNext/>
-      <w:keepLines/>
-      <w:spacing w:before="200" w:after="0"/>
-      <w:outlineLvl w:val="1"/>
-    </w:pPr>
-    <w:rPr>
-      <w:rFonts w:asciiTheme="majorHAnsi" w:eastAsiaTheme="majorEastAsia" w:hAnsiTheme="majorHAnsi" w:cstheme="majorBidi"/>
-      <w:b/>
-      <w:bCs/>
-      <w:color w:val="4F81BD" w:themeColor="accent1"/>
-      <w:sz w:val="26"/>
-      <w:szCs w:val="26"/>
-    </w:rPr>
-  </w:style>
-  <w:style w:type="character" w:default="1" w:styleId="DefaultParagraphFont">
-    <w:name w:val="Default Paragraph Font"/>
-    <w:uiPriority w:val="1"/>
-    <w:semiHidden/>
-    <w:unhideWhenUsed/>
-  </w:style>
-  <w:style w:type="table" w:default="1" w:styleId="TableNormal">
-    <w:name w:val="Normal Table"/>
-    <w:uiPriority w:val="99"/>
-    <w:semiHidden/>
-    <w:unhideWhenUsed/>
-    <w:tblPr>
-      <w:tblInd w:w="0" w:type="dxa"/>
-      <w:tblCellMar>
-        <w:top w:w="0" w:type="dxa"/>
-        <w:left w:w="108" w:type="dxa"/>
-        <w:bottom w:w="0" w:type="dxa"/>
-        <w:right w:w="108" w:type="dxa"/>
-      </w:tblCellMar>
-    </w:tblPr>
-  </w:style>
-  <w:style w:type="numbering" w:default="1" w:styleId="NoList">
-    <w:name w:val="No List"/>
-    <w:uiPriority w:val="99"/>
-    <w:semiHidden/>
-    <w:unhideWhenUsed/>
-  </w:style>
-  <w:style w:type="paragraph" w:styleId="Title">
-    <w:name w:val="Title"/>
-    <w:basedOn w:val="Normal"/>
-    <w:next w:val="Normal"/>
-    <w:link w:val="TitleChar"/>
-    <w:uiPriority w:val="10"/>
-    <w:qFormat/>
-    <w:rsid w:val="009449FD"/>
-    <w:pPr>
-      <w:pBdr>
-        <w:bottom w:val="single" w:sz="8" w:space="4" w:color="4F81BD" w:themeColor="accent1"/>
-      </w:pBdr>
-      <w:spacing w:after="300" w:line="240" w:lineRule="auto"/>
-      <w:contextualSpacing/>
-    </w:pPr>
-    <w:rPr>
-      <w:rFonts w:asciiTheme="majorHAnsi" w:eastAsiaTheme="majorEastAsia" w:hAnsiTheme="majorHAnsi" w:cstheme="majorBidi"/>
-      <w:color w:val="17365D" w:themeColor="text2" w:themeShade="BF"/>
-      <w:spacing w:val="5"/>
-      <w:kern w:val="28"/>
-      <w:sz w:val="52"/>
-      <w:szCs w:val="52"/>
-    </w:rPr>
-  </w:style>
-  <w:style w:type="character" w:customStyle="1" w:styleId="TitleChar">
-    <w:name w:val="Title Char"/>
-    <w:basedOn w:val="DefaultParagraphFont"/>
-    <w:link w:val="Title"/>
-    <w:uiPriority w:val="10"/>
-    <w:rsid w:val="009449FD"/>
-    <w:rPr>
-      <w:rFonts w:asciiTheme="majorHAnsi" w:eastAsiaTheme="majorEastAsia" w:hAnsiTheme="majorHAnsi" w:cstheme="majorBidi"/>
-      <w:color w:val="17365D" w:themeColor="text2" w:themeShade="BF"/>
-      <w:spacing w:val="5"/>
-      <w:kern w:val="28"/>
-      <w:sz w:val="52"/>
-      <w:szCs w:val="52"/>
-    </w:rPr>
-  </w:style>
-  <w:style w:type="character" w:customStyle="1" w:styleId="Heading1Char">
-    <w:name w:val="Heading 1 Char"/>
-    <w:basedOn w:val="DefaultParagraphFont"/>
-    <w:link w:val="Heading1"/>
-    <w:uiPriority w:val="9"/>
-    <w:rsid w:val="009449FD"/>
-    <w:rPr>
-      <w:rFonts w:asciiTheme="majorHAnsi" w:eastAsiaTheme="majorEastAsia" w:hAnsiTheme="majorHAnsi" w:cstheme="majorBidi"/>
-      <w:b/>
-      <w:bCs/>
-      <w:color w:val="365F91" w:themeColor="accent1" w:themeShade="BF"/>
-      <w:sz w:val="28"/>
-      <w:szCs w:val="28"/>
-    </w:rPr>
-  </w:style>
-  <w:style w:type="paragraph" w:styleId="ListParagraph">
-    <w:name w:val="List Paragraph"/>
-    <w:basedOn w:val="Normal"/>
-    <w:uiPriority w:val="34"/>
-    <w:qFormat/>
-    <w:rsid w:val="009449FD"/>
-    <w:pPr>
-      <w:ind w:left="720"/>
-      <w:contextualSpacing/>
-    </w:pPr>
-  </w:style>
-  <w:style w:type="character" w:customStyle="1" w:styleId="Heading2Char">
-    <w:name w:val="Heading 2 Char"/>
-    <w:basedOn w:val="DefaultParagraphFont"/>
-    <w:link w:val="Heading2"/>
-    <w:uiPriority w:val="9"/>
-    <w:rsid w:val="009449FD"/>
-    <w:rPr>
-      <w:rFonts w:asciiTheme="majorHAnsi" w:eastAsiaTheme="majorEastAsia" w:hAnsiTheme="majorHAnsi" w:cstheme="majorBidi"/>
-      <w:b/>
-      <w:bCs/>
-      <w:color w:val="4F81BD" w:themeColor="accent1"/>
-      <w:sz w:val="26"/>
-      <w:szCs w:val="26"/>
-    </w:rPr>
-  </w:style>
-  <w:style w:type="paragraph" w:styleId="BalloonText">
-    <w:name w:val="Balloon Text"/>
-    <w:basedOn w:val="Normal"/>
-    <w:link w:val="BalloonTextChar"/>
-    <w:uiPriority w:val="99"/>
-    <w:semiHidden/>
-    <w:unhideWhenUsed/>
-    <w:rsid w:val="00C80933"/>
-    <w:pPr>
-      <w:spacing w:after="0" w:line="240" w:lineRule="auto"/>
-    </w:pPr>
-    <w:rPr>
-      <w:rFonts w:ascii="Tahoma" w:hAnsi="Tahoma" w:cs="Tahoma"/>
-      <w:sz w:val="16"/>
-      <w:szCs w:val="16"/>
-    </w:rPr>
-  </w:style>
-  <w:style w:type="character" w:customStyle="1" w:styleId="BalloonTextChar">
-    <w:name w:val="Balloon Text Char"/>
-    <w:basedOn w:val="DefaultParagraphFont"/>
-    <w:link w:val="BalloonText"/>
-    <w:uiPriority w:val="99"/>
-    <w:semiHidden/>
-    <w:rsid w:val="00C80933"/>
-    <w:rPr>
-      <w:rFonts w:ascii="Tahoma" w:hAnsi="Tahoma" w:cs="Tahoma"/>
-      <w:sz w:val="16"/>
-      <w:szCs w:val="16"/>
-    </w:rPr>
-  </w:style>
-</w:styles>
-</file>
-
-<file path=word/stylesWithEffects.xml><?xml version="1.0" encoding="utf-8"?>
-<w:styles xmlns:wpc="http://schemas.microsoft.com/office/word/2010/wordprocessingCanvas" xmlns:mc="http://schemas.openxmlformats.org/markup-compatibility/2006" xmlns:o="urn:schemas-microsoft-com:office:office" xmlns:r="http://schemas.openxmlformats.org/officeDocument/2006/relationships" xmlns:m="http://schemas.openxmlformats.org/officeDocument/2006/math" xmlns:v="urn:schemas-microsoft-com:vml" xmlns:wp14="http://schemas.microsoft.com/office/word/2010/wordprocessingDrawing" xmlns:wp="http://schemas.openxmlformats.org/drawingml/2006/wordprocessingDrawing" xmlns:w10="urn:schemas-microsoft-com:office:word" xmlns:w="http://schemas.openxmlformats.org/wordprocessingml/2006/main" xmlns:w14="http://schemas.microsoft.com/office/word/2010/wordml" xmlns:wpg="http://schemas.microsoft.com/office/word/2010/wordprocessingGroup" xmlns:wpi="http://schemas.microsoft.com/office/word/2010/wordprocessingInk" xmlns:wne="http://schemas.microsoft.com/office/word/2006/wordml" xmlns:wps="http://schemas.microsoft.com/office/word/2010/wordprocessingShape" mc:Ignorable="w14 wp14">
-  <w:docDefaults>
-    <w:rPrDefault>
-      <w:rPr>
-        <w:rFonts w:asciiTheme="minorHAnsi" w:eastAsiaTheme="minorHAnsi" w:hAnsiTheme="minorHAnsi" w:cstheme="minorBidi"/>
-        <w:sz w:val="22"/>
-        <w:szCs w:val="22"/>
-        <w:lang w:val="en-US" w:eastAsia="en-US" w:bidi="ar-SA"/>
-      </w:rPr>
-    </w:rPrDefault>
-    <w:pPrDefault>
-      <w:pPr>
-        <w:spacing w:after="200" w:line="276" w:lineRule="auto"/>
-      </w:pPr>
-    </w:pPrDefault>
-  </w:docDefaults>
-  <w:latentStyles w:defLockedState="0" w:defUIPriority="99" w:defSemiHidden="1" w:defUnhideWhenUsed="1" w:defQFormat="0" w:count="267">
-    <w:lsdException w:name="Normal" w:semiHidden="0" w:uiPriority="0" w:unhideWhenUsed="0" w:qFormat="1"/>
-    <w:lsdException w:name="heading 1" w:semiHidden="0" w:uiPriority="9" w:unhideWhenUsed="0" w:qFormat="1"/>
-    <w:lsdException w:name="heading 2" w:uiPriority="9" w:qFormat="1"/>
-    <w:lsdException w:name="heading 3" w:uiPriority="9" w:qFormat="1"/>
-    <w:lsdException w:name="heading 4" w:uiPriority="9" w:qFormat="1"/>
-    <w:lsdException w:name="heading 5" w:uiPriority="9" w:qFormat="1"/>
-    <w:lsdException w:name="heading 6" w:uiPriority="9" w:qFormat="1"/>
-    <w:lsdException w:name="heading 7" w:uiPriority="9" w:qFormat="1"/>
-    <w:lsdException w:name="heading 8" w:uiPriority="9" w:qFormat="1"/>
-    <w:lsdException w:name="heading 9" w:uiPriority="9" w:qFormat="1"/>
-    <w:lsdException w:name="toc 1" w:uiPriority="39"/>
-    <w:lsdException w:name="toc 2" w:uiPriority="39"/>
-    <w:lsdException w:name="toc 3" w:uiPriority="39"/>
-    <w:lsdException w:name="toc 4" w:uiPriority="39"/>
-    <w:lsdException w:name="toc 5" w:uiPriority="39"/>
-    <w:lsdException w:name="toc 6" w:uiPriority="39"/>
-    <w:lsdException w:name="toc 7" w:uiPriority="39"/>
-    <w:lsdException w:name="toc 8" w:uiPriority="39"/>
-    <w:lsdException w:name="toc 9" w:uiPriority="39"/>
-    <w:lsdException w:name="caption" w:uiPriority="35" w:qFormat="1"/>
-    <w:lsdException w:name="Title" w:semiHidden="0" w:uiPriority="10" w:unhideWhenUsed="0" w:qFormat="1"/>
-    <w:lsdException w:name="Default Paragraph Font" w:uiPriority="1"/>
-    <w:lsdException w:name="Subtitle" w:semiHidden="0" w:uiPriority="11" w:unhideWhenUsed="0" w:qFormat="1"/>
-    <w:lsdException w:name="Strong" w:semiHidden="0" w:uiPriority="22" w:unhideWhenUsed="0" w:qFormat="1"/>
-    <w:lsdException w:name="Emphasis" w:semiHidden="0" w:uiPriority="20" w:unhideWhenUsed="0" w:qFormat="1"/>
-    <w:lsdException w:name="Table Grid" w:semiHidden="0" w:uiPriority="59" w:unhideWhenUsed="0"/>
-    <w:lsdException w:name="Placeholder Text" w:unhideWhenUsed="0"/>
-    <w:lsdException w:name="No Spacing" w:semiHidden="0" w:uiPriority="1" w:unhideWhenUsed="0" w:qFormat="1"/>
-    <w:lsdException w:name="Light Shading" w:semiHidden="0" w:uiPriority="60" w:unhideWhenUsed="0"/>
-    <w:lsdException w:name="Light List" w:semiHidden="0" w:uiPriority="61" w:unhideWhenUsed="0"/>
-    <w:lsdException w:name="Light Grid" w:semiHidden="0" w:uiPriority="62" w:unhideWhenUsed="0"/>
-    <w:lsdException w:name="Medium Shading 1" w:semiHidden="0" w:uiPriority="63" w:unhideWhenUsed="0"/>
-    <w:lsdException w:name="Medium Shading 2" w:semiHidden="0" w:uiPriority="64" w:unhideWhenUsed="0"/>
-    <w:lsdException w:name="Medium List 1" w:semiHidden="0" w:uiPriority="65" w:unhideWhenUsed="0"/>
-    <w:lsdException w:name="Medium List 2" w:semiHidden="0" w:uiPriority="66" w:unhideWhenUsed="0"/>
-    <w:lsdException w:name="Medium Grid 1" w:semiHidden="0" w:uiPriority="67" w:unhideWhenUsed="0"/>
-    <w:lsdException w:name="Medium Grid 2" w:semiHidden="0" w:uiPriority="68" w:unhideWhenUsed="0"/>
-    <w:lsdException w:name="Medium Grid 3" w:semiHidden="0" w:uiPriority="69" w:unhideWhenUsed="0"/>
-    <w:lsdException w:name="Dark List" w:semiHidden="0" w:uiPriority="70" w:unhideWhenUsed="0"/>
-    <w:lsdException w:name="Colorful Shading" w:semiHidden="0" w:uiPriority="71" w:unhideWhenUsed="0"/>
-    <w:lsdException w:name="Colorful List" w:semiHidden="0" w:uiPriority="72" w:unhideWhenUsed="0"/>
-    <w:lsdException w:name="Colorful Grid" w:semiHidden="0" w:uiPriority="73" w:unhideWhenUsed="0"/>
-    <w:lsdException w:name="Light Shading Accent 1" w:semiHidden="0" w:uiPriority="60" w:unhideWhenUsed="0"/>
-    <w:lsdException w:name="Light List Accent 1" w:semiHidden="0" w:uiPriority="61" w:unhideWhenUsed="0"/>
-    <w:lsdException w:name="Light Grid Accent 1" w:semiHidden="0" w:uiPriority="62" w:unhideWhenUsed="0"/>
-    <w:lsdException w:name="Medium Shading 1 Accent 1" w:semiHidden="0" w:uiPriority="63" w:unhideWhenUsed="0"/>
-    <w:lsdException w:name="Medium Shading 2 Accent 1" w:semiHidden="0" w:uiPriority="64" w:unhideWhenUsed="0"/>
-    <w:lsdException w:name="Medium List 1 Accent 1" w:semiHidden="0" w:uiPriority="65" w:unhideWhenUsed="0"/>
-    <w:lsdException w:name="Revision" w:unhideWhenUsed="0"/>
-    <w:lsdException w:name="List Paragraph" w:semiHidden="0" w:uiPriority="34" w:unhideWhenUsed="0" w:qFormat="1"/>
-    <w:lsdException w:name="Quote" w:semiHidden="0" w:uiPriority="29" w:unhideWhenUsed="0" w:qFormat="1"/>
-    <w:lsdException w:name="Intense Quote" w:semiHidden="0" w:uiPriority="30" w:unhideWhenUsed="0" w:qFormat="1"/>
-    <w:lsdException w:name="Medium List 2 Accent 1" w:semiHidden="0" w:uiPriority="66" w:unhideWhenUsed="0"/>
-    <w:lsdException w:name="Medium Grid 1 Accent 1" w:semiHidden="0" w:uiPriority="67" w:unhideWhenUsed="0"/>
-    <w:lsdException w:name="Medium Grid 2 Accent 1" w:semiHidden="0" w:uiPriority="68" w:unhideWhenUsed="0"/>
-    <w:lsdException w:name="Medium Grid 3 Accent 1" w:semiHidden="0" w:uiPriority="69" w:unhideWhenUsed="0"/>
-    <w:lsdException w:name="Dark List Accent 1" w:semiHidden="0" w:uiPriority="70" w:unhideWhenUsed="0"/>
-    <w:lsdException w:name="Colorful Shading Accent 1" w:semiHidden="0" w:uiPriority="71" w:unhideWhenUsed="0"/>
-    <w:lsdException w:name="Colorful List Accent 1" w:semiHidden="0" w:uiPriority="72" w:unhideWhenUsed="0"/>
-    <w:lsdException w:name="Colorful Grid Accent 1" w:semiHidden="0" w:uiPriority="73" w:unhideWhenUsed="0"/>
-    <w:lsdException w:name="Light Shading Accent 2" w:semiHidden="0" w:uiPriority="60" w:unhideWhenUsed="0"/>
-    <w:lsdException w:name="Light List Accent 2" w:semiHidden="0" w:uiPriority="61" w:unhideWhenUsed="0"/>
-    <w:lsdException w:name="Light Grid Accent 2" w:semiHidden="0" w:uiPriority="62" w:unhideWhenUsed="0"/>
-    <w:lsdException w:name="Medium Shading 1 Accent 2" w:semiHidden="0" w:uiPriority="63" w:unhideWhenUsed="0"/>
-    <w:lsdException w:name="Medium Shading 2 Accent 2" w:semiHidden="0" w:uiPriority="64" w:unhideWhenUsed="0"/>
-    <w:lsdException w:name="Medium List 1 Accent 2" w:semiHidden="0" w:uiPriority="65" w:unhideWhenUsed="0"/>
-    <w:lsdException w:name="Medium List 2 Accent 2" w:semiHidden="0" w:uiPriority="66" w:unhideWhenUsed="0"/>
-    <w:lsdException w:name="Medium Grid 1 Accent 2" w:semiHidden="0" w:uiPriority="67" w:unhideWhenUsed="0"/>
-    <w:lsdException w:name="Medium Grid 2 Accent 2" w:semiHidden="0" w:uiPriority="68" w:unhideWhenUsed="0"/>
-    <w:lsdException w:name="Medium Grid 3 Accent 2" w:semiHidden="0" w:uiPriority="69" w:unhideWhenUsed="0"/>
-    <w:lsdException w:name="Dark List Accent 2" w:semiHidden="0" w:uiPriority="70" w:unhideWhenUsed="0"/>
-    <w:lsdException w:name="Colorful Shading Accent 2" w:semiHidden="0" w:uiPriority="71" w:unhideWhenUsed="0"/>
-    <w:lsdException w:name="Colorful List Accent 2" w:semiHidden="0" w:uiPriority="72" w:unhideWhenUsed="0"/>
-    <w:lsdException w:name="Colorful Grid Accent 2" w:semiHidden="0" w:uiPriority="73" w:unhideWhenUsed="0"/>
-    <w:lsdException w:name="Light Shading Accent 3" w:semiHidden="0" w:uiPriority="60" w:unhideWhenUsed="0"/>
-    <w:lsdException w:name="Light List Accent 3" w:semiHidden="0" w:uiPriority="61" w:unhideWhenUsed="0"/>
-    <w:lsdException w:name="Light Grid Accent 3" w:semiHidden="0" w:uiPriority="62" w:unhideWhenUsed="0"/>
-    <w:lsdException w:name="Medium Shading 1 Accent 3" w:semiHidden="0" w:uiPriority="63" w:unhideWhenUsed="0"/>
-    <w:lsdException w:name="Medium Shading 2 Accent 3" w:semiHidden="0" w:uiPriority="64" w:unhideWhenUsed="0"/>
-    <w:lsdException w:name="Medium List 1 Accent 3" w:semiHidden="0" w:uiPriority="65" w:unhideWhenUsed="0"/>
-    <w:lsdException w:name="Medium List 2 Accent 3" w:semiHidden="0" w:uiPriority="66" w:unhideWhenUsed="0"/>
-    <w:lsdException w:name="Medium Grid 1 Accent 3" w:semiHidden="0" w:uiPriority="67" w:unhideWhenUsed="0"/>
-    <w:lsdException w:name="Medium Grid 2 Accent 3" w:semiHidden="0" w:uiPriority="68" w:unhideWhenUsed="0"/>
-    <w:lsdException w:name="Medium Grid 3 Accent 3" w:semiHidden="0" w:uiPriority="69" w:unhideWhenUsed="0"/>
-    <w:lsdException w:name="Dark List Accent 3" w:semiHidden="0" w:uiPriority="70" w:unhideWhenUsed="0"/>
-    <w:lsdException w:name="Colorful Shading Accent 3" w:semiHidden="0" w:uiPriority="71" w:unhideWhenUsed="0"/>
-    <w:lsdException w:name="Colorful List Accent 3" w:semiHidden="0" w:uiPriority="72" w:unhideWhenUsed="0"/>
-    <w:lsdException w:name="Colorful Grid Accent 3" w:semiHidden="0" w:uiPriority="73" w:unhideWhenUsed="0"/>
-    <w:lsdException w:name="Light Shading Accent 4" w:semiHidden="0" w:uiPriority="60" w:unhideWhenUsed="0"/>
-    <w:lsdException w:name="Light List Accent 4" w:semiHidden="0" w:uiPriority="61" w:unhideWhenUsed="0"/>
-    <w:lsdException w:name="Light Grid Accent 4" w:semiHidden="0" w:uiPriority="62" w:unhideWhenUsed="0"/>
-    <w:lsdException w:name="Medium Shading 1 Accent 4" w:semiHidden="0" w:uiPriority="63" w:unhideWhenUsed="0"/>
-    <w:lsdException w:name="Medium Shading 2 Accent 4" w:semiHidden="0" w:uiPriority="64" w:unhideWhenUsed="0"/>
-    <w:lsdException w:name="Medium List 1 Accent 4" w:semiHidden="0" w:uiPriority="65" w:unhideWhenUsed="0"/>
-    <w:lsdException w:name="Medium List 2 Accent 4" w:semiHidden="0" w:uiPriority="66" w:unhideWhenUsed="0"/>
-    <w:lsdException w:name="Medium Grid 1 Accent 4" w:semiHidden="0" w:uiPriority="67" w:unhideWhenUsed="0"/>
-    <w:lsdException w:name="Medium Grid 2 Accent 4" w:semiHidden="0" w:uiPriority="68" w:unhideWhenUsed="0"/>
-    <w:lsdException w:name="Medium Grid 3 Accent 4" w:semiHidden="0" w:uiPriority="69" w:unhideWhenUsed="0"/>
-    <w:lsdException w:name="Dark List Accent 4" w:semiHidden="0" w:uiPriority="70" w:unhideWhenUsed="0"/>
-    <w:lsdException w:name="Colorful Shading Accent 4" w:semiHidden="0" w:uiPriority="71" w:unhideWhenUsed="0"/>
-    <w:lsdException w:name="Colorful List Accent 4" w:semiHidden="0" w:uiPriority="72" w:unhideWhenUsed="0"/>
-    <w:lsdException w:name="Colorful Grid Accent 4" w:semiHidden="0" w:uiPriority="73" w:unhideWhenUsed="0"/>
-    <w:lsdException w:name="Light Shading Accent 5" w:semiHidden="0" w:uiPriority="60" w:unhideWhenUsed="0"/>
-    <w:lsdException w:name="Light List Accent 5" w:semiHidden="0" w:uiPriority="61" w:unhideWhenUsed="0"/>
-    <w:lsdException w:name="Light Grid Accent 5" w:semiHidden="0" w:uiPriority="62" w:unhideWhenUsed="0"/>
-    <w:lsdException w:name="Medium Shading 1 Accent 5" w:semiHidden="0" w:uiPriority="63" w:unhideWhenUsed="0"/>
-    <w:lsdException w:name="Medium Shading 2 Accent 5" w:semiHidden="0" w:uiPriority="64" w:unhideWhenUsed="0"/>
-    <w:lsdException w:name="Medium List 1 Accent 5" w:semiHidden="0" w:uiPriority="65" w:unhideWhenUsed="0"/>
-    <w:lsdException w:name="Medium List 2 Accent 5" w:semiHidden="0" w:uiPriority="66" w:unhideWhenUsed="0"/>
-    <w:lsdException w:name="Medium Grid 1 Accent 5" w:semiHidden="0" w:uiPriority="67" w:unhideWhenUsed="0"/>
-    <w:lsdException w:name="Medium Grid 2 Accent 5" w:semiHidden="0" w:uiPriority="68" w:unhideWhenUsed="0"/>
-    <w:lsdException w:name="Medium Grid 3 Accent 5" w:semiHidden="0" w:uiPriority="69" w:unhideWhenUsed="0"/>
-    <w:lsdException w:name="Dark List Accent 5" w:semiHidden="0" w:uiPriority="70" w:unhideWhenUsed="0"/>
-    <w:lsdException w:name="Colorful Shading Accent 5" w:semiHidden="0" w:uiPriority="71" w:unhideWhenUsed="0"/>
-    <w:lsdException w:name="Colorful List Accent 5" w:semiHidden="0" w:uiPriority="72" w:unhideWhenUsed="0"/>
-    <w:lsdException w:name="Colorful Grid Accent 5" w:semiHidden="0" w:uiPriority="73" w:unhideWhenUsed="0"/>
-    <w:lsdException w:name="Light Shading Accent 6" w:semiHidden="0" w:uiPriority="60" w:unhideWhenUsed="0"/>
-    <w:lsdException w:name="Light List Accent 6" w:semiHidden="0" w:uiPriority="61" w:unhideWhenUsed="0"/>
-    <w:lsdException w:name="Light Grid Accent 6" w:semiHidden="0" w:uiPriority="62" w:unhideWhenUsed="0"/>
-    <w:lsdException w:name="Medium Shading 1 Accent 6" w:semiHidden="0" w:uiPriority="63" w:unhideWhenUsed="0"/>
-    <w:lsdException w:name="Medium Shading 2 Accent 6" w:semiHidden="0" w:uiPriority="64" w:unhideWhenUsed="0"/>
-    <w:lsdException w:name="Medium List 1 Accent 6" w:semiHidden="0" w:uiPriority="65" w:unhideWhenUsed="0"/>
-    <w:lsdException w:name="Medium List 2 Accent 6" w:semiHidden="0" w:uiPriority="66" w:unhideWhenUsed="0"/>
-    <w:lsdException w:name="Medium Grid 1 Accent 6" w:semiHidden="0" w:uiPriority="67" w:unhideWhenUsed="0"/>
-    <w:lsdException w:name="Medium Grid 2 Accent 6" w:semiHidden="0" w:uiPriority="68" w:unhideWhenUsed="0"/>
-    <w:lsdException w:name="Medium Grid 3 Accent 6" w:semiHidden="0" w:uiPriority="69" w:unhideWhenUsed="0"/>
-    <w:lsdException w:name="Dark List Accent 6" w:semiHidden="0" w:uiPriority="70" w:unhideWhenUsed="0"/>
-    <w:lsdException w:name="Colorful Shading Accent 6" w:semiHidden="0" w:uiPriority="71" w:unhideWhenUsed="0"/>
-    <w:lsdException w:name="Colorful List Accent 6" w:semiHidden="0" w:uiPriority="72" w:unhideWhenUsed="0"/>
-    <w:lsdException w:name="Colorful Grid Accent 6" w:semiHidden="0" w:uiPriority="73" w:unhideWhenUsed="0"/>
-    <w:lsdException w:name="Subtle Emphasis" w:semiHidden="0" w:uiPriority="19" w:unhideWhenUsed="0" w:qFormat="1"/>
-    <w:lsdException w:name="Intense Emphasis" w:semiHidden="0" w:uiPriority="21" w:unhideWhenUsed="0" w:qFormat="1"/>
-    <w:lsdException w:name="Subtle Reference" w:semiHidden="0" w:uiPriority="31" w:unhideWhenUsed="0" w:qFormat="1"/>
-    <w:lsdException w:name="Intense Reference" w:semiHidden="0" w:uiPriority="32" w:unhideWhenUsed="0" w:qFormat="1"/>
-    <w:lsdException w:name="Book Title" w:semiHidden="0" w:uiPriority="33" w:unhideWhenUsed="0" w:qFormat="1"/>
-    <w:lsdException w:name="Bibliography" w:uiPriority="37"/>
-    <w:lsdException w:name="TOC Heading" w:uiPriority="39" w:qFormat="1"/>
+  <w:latentStyles w:defLockedState="0" w:defUIPriority="99" w:defSemiHidden="0" w:defUnhideWhenUsed="0" w:defQFormat="0" w:count="371">
+    <w:lsdException w:name="Normal" w:uiPriority="0" w:qFormat="1"/>
+    <w:lsdException w:name="heading 1" w:uiPriority="9" w:qFormat="1"/>
+    <w:lsdException w:name="heading 2" w:semiHidden="1" w:uiPriority="9" w:unhideWhenUsed="1" w:qFormat="1"/>
+    <w:lsdException w:name="heading 3" w:semiHidden="1" w:uiPriority="9" w:unhideWhenUsed="1" w:qFormat="1"/>
+    <w:lsdException w:name="heading 4" w:semiHidden="1" w:uiPriority="9" w:unhideWhenUsed="1" w:qFormat="1"/>
+    <w:lsdException w:name="heading 5" w:semiHidden="1" w:uiPriority="9" w:unhideWhenUsed="1" w:qFormat="1"/>
+    <w:lsdException w:name="heading 6" w:semiHidden="1" w:uiPriority="9" w:unhideWhenUsed="1" w:qFormat="1"/>
+    <w:lsdException w:name="heading 7" w:semiHidden="1" w:uiPriority="9" w:unhideWhenUsed="1" w:qFormat="1"/>
+    <w:lsdException w:name="heading 8" w:semiHidden="1" w:uiPriority="9" w:unhideWhenUsed="1" w:qFormat="1"/>
+    <w:lsdException w:name="heading 9" w:semiHidden="1" w:uiPriority="9" w:unhideWhenUsed="1" w:qFormat="1"/>
+    <w:lsdException w:name="index 1" w:semiHidden="1" w:unhideWhenUsed="1"/>
+    <w:lsdException w:name="index 2" w:semiHidden="1" w:unhideWhenUsed="1"/>
+    <w:lsdException w:name="index 3" w:semiHidden="1" w:unhideWhenUsed="1"/>
+    <w:lsdException w:name="index 4" w:semiHidden="1" w:unhideWhenUsed="1"/>
+    <w:lsdException w:name="index 5" w:semiHidden="1" w:unhideWhenUsed="1"/>
+    <w:lsdException w:name="index 6" w:semiHidden="1" w:unhideWhenUsed="1"/>
+    <w:lsdException w:name="index 7" w:semiHidden="1" w:unhideWhenUsed="1"/>
+    <w:lsdException w:name="index 8" w:semiHidden="1" w:unhideWhenUsed="1"/>
+    <w:lsdException w:name="index 9" w:semiHidden="1" w:unhideWhenUsed="1"/>
+    <w:lsdException w:name="toc 1" w:semiHidden="1" w:uiPriority="39" w:unhideWhenUsed="1"/>
+    <w:lsdException w:name="toc 2" w:semiHidden="1" w:uiPriority="39" w:unhideWhenUsed="1"/>
+    <w:lsdException w:name="toc 3" w:semiHidden="1" w:uiPriority="39" w:unhideWhenUsed="1"/>
+    <w:lsdException w:name="toc 4" w:semiHidden="1" w:uiPriority="39" w:unhideWhenUsed="1"/>
+    <w:lsdException w:name="toc 5" w:semiHidden="1" w:uiPriority="39" w:unhideWhenUsed="1"/>
+    <w:lsdException w:name="toc 6" w:semiHidden="1" w:uiPriority="39" w:unhideWhenUsed="1"/>
+    <w:lsdException w:name="toc 7" w:semiHidden="1" w:uiPriority="39" w:unhideWhenUsed="1"/>
+    <w:lsdException w:name="toc 8" w:semiHidden="1" w:uiPriority="39" w:unhideWhenUsed="1"/>
+    <w:lsdException w:name="toc 9" w:semiHidden="1" w:uiPriority="39" w:unhideWhenUsed="1"/>
+    <w:lsdException w:name="Normal Indent" w:semiHidden="1" w:unhideWhenUsed="1"/>
+    <w:lsdException w:name="footnote text" w:semiHidden="1" w:unhideWhenUsed="1"/>
+    <w:lsdException w:name="annotation text" w:semiHidden="1" w:unhideWhenUsed="1"/>
+    <w:lsdException w:name="header" w:semiHidden="1" w:unhideWhenUsed="1"/>
+    <w:lsdException w:name="footer" w:semiHidden="1" w:unhideWhenUsed="1"/>
+    <w:lsdException w:name="index heading" w:semiHidden="1" w:unhideWhenUsed="1"/>
+    <w:lsdException w:name="caption" w:semiHidden="1" w:uiPriority="35" w:unhideWhenUsed="1" w:qFormat="1"/>
+    <w:lsdException w:name="table of figures" w:semiHidden="1" w:unhideWhenUsed="1"/>
+    <w:lsdException w:name="envelope address" w:semiHidden="1" w:unhideWhenUsed="1"/>
+    <w:lsdException w:name="envelope return" w:semiHidden="1" w:unhideWhenUsed="1"/>
+    <w:lsdException w:name="footnote reference" w:semiHidden="1" w:unhideWhenUsed="1"/>
+    <w:lsdException w:name="annotation reference" w:semiHidden="1" w:unhideWhenUsed="1"/>
+    <w:lsdException w:name="line number" w:semiHidden="1" w:unhideWhenUsed="1"/>
+    <w:lsdException w:name="page number" w:semiHidden="1" w:unhideWhenUsed="1"/>
+    <w:lsdException w:name="endnote reference" w:semiHidden="1" w:unhideWhenUsed="1"/>
+    <w:lsdException w:name="endnote text" w:semiHidden="1" w:unhideWhenUsed="1"/>
+    <w:lsdException w:name="table of authorities" w:semiHidden="1" w:unhideWhenUsed="1"/>
+    <w:lsdException w:name="macro" w:semiHidden="1" w:unhideWhenUsed="1"/>
+    <w:lsdException w:name="toa heading" w:semiHidden="1" w:unhideWhenUsed="1"/>
+    <w:lsdException w:name="List" w:semiHidden="1" w:unhideWhenUsed="1"/>
+    <w:lsdException w:name="List Bullet" w:semiHidden="1" w:unhideWhenUsed="1"/>
+    <w:lsdException w:name="List Number" w:semiHidden="1" w:unhideWhenUsed="1"/>
+    <w:lsdException w:name="List 2" w:semiHidden="1" w:unhideWhenUsed="1"/>
+    <w:lsdException w:name="List 3" w:semiHidden="1" w:unhideWhenUsed="1"/>
+    <w:lsdException w:name="List 4" w:semiHidden="1" w:unhideWhenUsed="1"/>
+    <w:lsdException w:name="List 5" w:semiHidden="1" w:unhideWhenUsed="1"/>
+    <w:lsdException w:name="List Bullet 2" w:semiHidden="1" w:unhideWhenUsed="1"/>
+    <w:lsdException w:name="List Bullet 3" w:semiHidden="1" w:unhideWhenUsed="1"/>
+    <w:lsdException w:name="List Bullet 4" w:semiHidden="1" w:unhideWhenUsed="1"/>
+    <w:lsdException w:name="List Bullet 5" w:semiHidden="1" w:unhideWhenUsed="1"/>
+    <w:lsdException w:name="List Number 2" w:semiHidden="1" w:unhideWhenUsed="1"/>
+    <w:lsdException w:name="List Number 3" w:semiHidden="1" w:unhideWhenUsed="1"/>
+    <w:lsdException w:name="List Number 4" w:semiHidden="1" w:unhideWhenUsed="1"/>
+    <w:lsdException w:name="List Number 5" w:semiHidden="1" w:unhideWhenUsed="1"/>
+    <w:lsdException w:name="Title" w:uiPriority="10" w:qFormat="1"/>
+    <w:lsdException w:name="Closing" w:semiHidden="1" w:unhideWhenUsed="1"/>
+    <w:lsdException w:name="Signature" w:semiHidden="1" w:unhideWhenUsed="1"/>
+    <w:lsdException w:name="Default Paragraph Font" w:semiHidden="1" w:uiPriority="1" w:unhideWhenUsed="1"/>
+    <w:lsdException w:name="Body Text" w:semiHidden="1" w:unhideWhenUsed="1"/>
+    <w:lsdException w:name="Body Text Indent" w:semiHidden="1" w:unhideWhenUsed="1"/>
+    <w:lsdException w:name="List Continue" w:semiHidden="1" w:unhideWhenUsed="1"/>
+    <w:lsdException w:name="List Continue 2" w:semiHidden="1" w:unhideWhenUsed="1"/>
+    <w:lsdException w:name="List Continue 3" w:semiHidden="1" w:unhideWhenUsed="1"/>
+    <w:lsdException w:name="List Continue 4" w:semiHidden="1" w:unhideWhenUsed="1"/>
+    <w:lsdException w:name="List Continue 5" w:semiHidden="1" w:unhideWhenUsed="1"/>
+    <w:lsdException w:name="Message Header" w:semiHidden="1" w:unhideWhenUsed="1"/>
+    <w:lsdException w:name="Subtitle" w:uiPriority="11" w:qFormat="1"/>
+    <w:lsdException w:name="Salutation" w:semiHidden="1" w:unhideWhenUsed="1"/>
+    <w:lsdException w:name="Date" w:semiHidden="1" w:unhideWhenUsed="1"/>
+    <w:lsdException w:name="Body Text First Indent" w:semiHidden="1" w:unhideWhenUsed="1"/>
+    <w:lsdException w:name="Body Text First Indent 2" w:semiHidden="1" w:unhideWhenUsed="1"/>
+    <w:lsdException w:name="Note Heading" w:semiHidden="1" w:unhideWhenUsed="1"/>
+    <w:lsdException w:name="Body Text 2" w:semiHidden="1" w:unhideWhenUsed="1"/>
+    <w:lsdException w:name="Body Text 3" w:semiHidden="1" w:unhideWhenUsed="1"/>
+    <w:lsdException w:name="Body Text Indent 2" w:semiHidden="1" w:unhideWhenUsed="1"/>
+    <w:lsdException w:name="Body Text Indent 3" w:semiHidden="1" w:unhideWhenUsed="1"/>
+    <w:lsdException w:name="Block Text" w:semiHidden="1" w:unhideWhenUsed="1"/>
+    <w:lsdException w:name="Hyperlink" w:semiHidden="1" w:unhideWhenUsed="1"/>
+    <w:lsdException w:name="FollowedHyperlink" w:semiHidden="1" w:unhideWhenUsed="1"/>
+    <w:lsdException w:name="Strong" w:uiPriority="22" w:qFormat="1"/>
+    <w:lsdException w:name="Emphasis" w:uiPriority="20" w:qFormat="1"/>
+    <w:lsdException w:name="Document Map" w:semiHidden="1" w:unhideWhenUsed="1"/>
+    <w:lsdException w:name="Plain Text" w:semiHidden="1" w:unhideWhenUsed="1"/>
+    <w:lsdException w:name="E-mail Signature" w:semiHidden="1" w:unhideWhenUsed="1"/>
+    <w:lsdException w:name="HTML Top of Form" w:semiHidden="1" w:unhideWhenUsed="1"/>
+    <w:lsdException w:name="HTML Bottom of Form" w:semiHidden="1" w:unhideWhenUsed="1"/>
+    <w:lsdException w:name="Normal (Web)" w:semiHidden="1" w:unhideWhenUsed="1"/>
+    <w:lsdException w:name="HTML Acronym" w:semiHidden="1" w:unhideWhenUsed="1"/>
+    <w:lsdException w:name="HTML Address" w:semiHidden="1" w:unhideWhenUsed="1"/>
+    <w:lsdException w:name="HTML Cite" w:semiHidden="1" w:unhideWhenUsed="1"/>
+    <w:lsdException w:name="HTML Code" w:semiHidden="1" w:unhideWhenUsed="1"/>
+    <w:lsdException w:name="HTML Definition" w:semiHidden="1" w:unhideWhenUsed="1"/>
+    <w:lsdException w:name="HTML Keyboard" w:semiHidden="1" w:unhideWhenUsed="1"/>
+    <w:lsdException w:name="HTML Preformatted" w:semiHidden="1" w:unhideWhenUsed="1"/>
+    <w:lsdException w:name="HTML Sample" w:semiHidden="1" w:unhideWhenUsed="1"/>
+    <w:lsdException w:name="HTML Typewriter" w:semiHidden="1" w:unhideWhenUsed="1"/>
+    <w:lsdException w:name="HTML Variable" w:semiHidden="1" w:unhideWhenUsed="1"/>
+    <w:lsdException w:name="Normal Table" w:semiHidden="1" w:unhideWhenUsed="1"/>
+    <w:lsdException w:name="annotation subject" w:semiHidden="1" w:unhideWhenUsed="1"/>
+    <w:lsdException w:name="No List" w:semiHidden="1" w:unhideWhenUsed="1"/>
+    <w:lsdException w:name="Outline List 1" w:semiHidden="1" w:unhideWhenUsed="1"/>
+    <w:lsdException w:name="Outline List 2" w:semiHidden="1" w:unhideWhenUsed="1"/>
+    <w:lsdException w:name="Outline List 3" w:semiHidden="1" w:unhideWhenUsed="1"/>
+    <w:lsdException w:name="Table Simple 1" w:semiHidden="1" w:unhideWhenUsed="1"/>
+    <w:lsdException w:name="Table Simple 2" w:semiHidden="1" w:unhideWhenUsed="1"/>
+    <w:lsdException w:name="Table Simple 3" w:semiHidden="1" w:unhideWhenUsed="1"/>
+    <w:lsdException w:name="Table Classic 1" w:semiHidden="1" w:unhideWhenUsed="1"/>
+    <w:lsdException w:name="Table Classic 2" w:semiHidden="1" w:unhideWhenUsed="1"/>
+    <w:lsdException w:name="Table Classic 3" w:semiHidden="1" w:unhideWhenUsed="1"/>
+    <w:lsdException w:name="Table Classic 4" w:semiHidden="1" w:unhideWhenUsed="1"/>
+    <w:lsdException w:name="Table Colorful 1" w:semiHidden="1" w:unhideWhenUsed="1"/>
+    <w:lsdException w:name="Table Colorful 2" w:semiHidden="1" w:unhideWhenUsed="1"/>
+    <w:lsdException w:name="Table Colorful 3" w:semiHidden="1" w:unhideWhenUsed="1"/>
+    <w:lsdException w:name="Table Columns 1" w:semiHidden="1" w:unhideWhenUsed="1"/>
+    <w:lsdException w:name="Table Columns 2" w:semiHidden="1" w:unhideWhenUsed="1"/>
+    <w:lsdException w:name="Table Columns 3" w:semiHidden="1" w:unhideWhenUsed="1"/>
+    <w:lsdException w:name="Table Columns 4" w:semiHidden="1" w:unhideWhenUsed="1"/>
+    <w:lsdException w:name="Table Columns 5" w:semiHidden="1" w:unhideWhenUsed="1"/>
+    <w:lsdException w:name="Table Grid 1" w:semiHidden="1" w:unhideWhenUsed="1"/>
+    <w:lsdException w:name="Table Grid 2" w:semiHidden="1" w:unhideWhenUsed="1"/>
+    <w:lsdException w:name="Table Grid 3" w:semiHidden="1" w:unhideWhenUsed="1"/>
+    <w:lsdException w:name="Table Grid 4" w:semiHidden="1" w:unhideWhenUsed="1"/>
+    <w:lsdException w:name="Table Grid 5" w:semiHidden="1" w:unhideWhenUsed="1"/>
+    <w:lsdException w:name="Table Grid 6" w:semiHidden="1" w:unhideWhenUsed="1"/>
+    <w:lsdException w:name="Table Grid 7" w:semiHidden="1" w:unhideWhenUsed="1"/>
+    <w:lsdException w:name="Table Grid 8" w:semiHidden="1" w:unhideWhenUsed="1"/>
+    <w:lsdException w:name="Table List 1" w:semiHidden="1" w:unhideWhenUsed="1"/>
+    <w:lsdException w:name="Table List 2" w:semiHidden="1" w:unhideWhenUsed="1"/>
+    <w:lsdException w:name="Table List 3" w:semiHidden="1" w:unhideWhenUsed="1"/>
+    <w:lsdException w:name="Table List 4" w:semiHidden="1" w:unhideWhenUsed="1"/>
+    <w:lsdException w:name="Table List 5" w:semiHidden="1" w:unhideWhenUsed="1"/>
+    <w:lsdException w:name="Table List 6" w:semiHidden="1" w:unhideWhenUsed="1"/>
+    <w:lsdException w:name="Table List 7" w:semiHidden="1" w:unhideWhenUsed="1"/>
+    <w:lsdException w:name="Table List 8" w:semiHidden="1" w:unhideWhenUsed="1"/>
+    <w:lsdException w:name="Table 3D effects 1" w:semiHidden="1" w:unhideWhenUsed="1"/>
+    <w:lsdException w:name="Table 3D effects 2" w:semiHidden="1" w:unhideWhenUsed="1"/>
+    <w:lsdException w:name="Table 3D effects 3" w:semiHidden="1" w:unhideWhenUsed="1"/>
+    <w:lsdException w:name="Table Contemporary" w:semiHidden="1" w:unhideWhenUsed="1"/>
+    <w:lsdException w:name="Table Elegant" w:semiHidden="1" w:unhideWhenUsed="1"/>
+    <w:lsdException w:name="Table Professional" w:semiHidden="1" w:unhideWhenUsed="1"/>
+    <w:lsdException w:name="Table Subtle 1" w:semiHidden="1" w:unhideWhenUsed="1"/>
+    <w:lsdException w:name="Table Subtle 2" w:semiHidden="1" w:unhideWhenUsed="1"/>
+    <w:lsdException w:name="Table Web 1" w:semiHidden="1" w:unhideWhenUsed="1"/>
+    <w:lsdException w:name="Table Web 2" w:semiHidden="1" w:unhideWhenUsed="1"/>
+    <w:lsdException w:name="Table Web 3" w:semiHidden="1" w:unhideWhenUsed="1"/>
+    <w:lsdException w:name="Balloon Text" w:semiHidden="1" w:unhideWhenUsed="1"/>
+    <w:lsdException w:name="Table Grid" w:uiPriority="59"/>
+    <w:lsdException w:name="Table Theme" w:semiHidden="1" w:unhideWhenUsed="1"/>
+    <w:lsdException w:name="Placeholder Text" w:semiHidden="1"/>
+    <w:lsdException w:name="No Spacing" w:uiPriority="1" w:qFormat="1"/>
+    <w:lsdException w:name="Light Shading" w:uiPriority="60"/>
+    <w:lsdException w:name="Light List" w:uiPriority="61"/>
+    <w:lsdException w:name="Light Grid" w:uiPriority="62"/>
+    <w:lsdException w:name="Medium Shading 1" w:uiPriority="63"/>
+    <w:lsdException w:name="Medium Shading 2" w:uiPriority="64"/>
+    <w:lsdException w:name="Medium List 1" w:uiPriority="65"/>
+    <w:lsdException w:name="Medium List 2" w:uiPriority="66"/>
+    <w:lsdException w:name="Medium Grid 1" w:uiPriority="67"/>
+    <w:lsdException w:name="Medium Grid 2" w:uiPriority="68"/>
+    <w:lsdException w:name="Medium Grid 3" w:uiPriority="69"/>
+    <w:lsdException w:name="Dark List" w:uiPriority="70"/>
+    <w:lsdException w:name="Colorful Shading" w:uiPriority="71"/>
+    <w:lsdException w:name="Colorful List" w:uiPriority="72"/>
+    <w:lsdException w:name="Colorful Grid" w:uiPriority="73"/>
+    <w:lsdException w:name="Light Shading Accent 1" w:uiPriority="60"/>
+    <w:lsdException w:name="Light List Accent 1" w:uiPriority="61"/>
+    <w:lsdException w:name="Light Grid Accent 1" w:uiPriority="62"/>
+    <w:lsdException w:name="Medium Shading 1 Accent 1" w:uiPriority="63"/>
+    <w:lsdException w:name="Medium Shading 2 Accent 1" w:uiPriority="64"/>
+    <w:lsdException w:name="Medium List 1 Accent 1" w:uiPriority="65"/>
+    <w:lsdException w:name="Revision" w:semiHidden="1"/>
+    <w:lsdException w:name="List Paragraph" w:uiPriority="34" w:qFormat="1"/>
+    <w:lsdException w:name="Quote" w:uiPriority="29" w:qFormat="1"/>
+    <w:lsdException w:name="Intense Quote" w:uiPriority="30" w:qFormat="1"/>
+    <w:lsdException w:name="Medium List 2 Accent 1" w:uiPriority="66"/>
+    <w:lsdException w:name="Medium Grid 1 Accent 1" w:uiPriority="67"/>
+    <w:lsdException w:name="Medium Grid 2 Accent 1" w:uiPriority="68"/>
+    <w:lsdException w:name="Medium Grid 3 Accent 1" w:uiPriority="69"/>
+    <w:lsdException w:name="Dark List Accent 1" w:uiPriority="70"/>
+    <w:lsdException w:name="Colorful Shading Accent 1" w:uiPriority="71"/>
+    <w:lsdException w:name="Colorful List Accent 1" w:uiPriority="72"/>
+    <w:lsdException w:name="Colorful Grid Accent 1" w:uiPriority="73"/>
+    <w:lsdException w:name="Light Shading Accent 2" w:uiPriority="60"/>
+    <w:lsdException w:name="Light List Accent 2" w:uiPriority="61"/>
+    <w:lsdException w:name="Light Grid Accent 2" w:uiPriority="62"/>
+    <w:lsdException w:name="Medium Shading 1 Accent 2" w:uiPriority="63"/>
+    <w:lsdException w:name="Medium Shading 2 Accent 2" w:uiPriority="64"/>
+    <w:lsdException w:name="Medium List 1 Accent 2" w:uiPriority="65"/>
+    <w:lsdException w:name="Medium List 2 Accent 2" w:uiPriority="66"/>
+    <w:lsdException w:name="Medium Grid 1 Accent 2" w:uiPriority="67"/>
+    <w:lsdException w:name="Medium Grid 2 Accent 2" w:uiPriority="68"/>
+    <w:lsdException w:name="Medium Grid 3 Accent 2" w:uiPriority="69"/>
+    <w:lsdException w:name="Dark List Accent 2" w:uiPriority="70"/>
+    <w:lsdException w:name="Colorful Shading Accent 2" w:uiPriority="71"/>
+    <w:lsdException w:name="Colorful List Accent 2" w:uiPriority="72"/>
+    <w:lsdException w:name="Colorful Grid Accent 2" w:uiPriority="73"/>
+    <w:lsdException w:name="Light Shading Accent 3" w:uiPriority="60"/>
+    <w:lsdException w:name="Light List Accent 3" w:uiPriority="61"/>
+    <w:lsdException w:name="Light Grid Accent 3" w:uiPriority="62"/>
+    <w:lsdException w:name="Medium Shading 1 Accent 3" w:uiPriority="63"/>
+    <w:lsdException w:name="Medium Shading 2 Accent 3" w:uiPriority="64"/>
+    <w:lsdException w:name="Medium List 1 Accent 3" w:uiPriority="65"/>
+    <w:lsdException w:name="Medium List 2 Accent 3" w:uiPriority="66"/>
+    <w:lsdException w:name="Medium Grid 1 Accent 3" w:uiPriority="67"/>
+    <w:lsdException w:name="Medium Grid 2 Accent 3" w:uiPriority="68"/>
+    <w:lsdException w:name="Medium Grid 3 Accent 3" w:uiPriority="69"/>
+    <w:lsdException w:name="Dark List Accent 3" w:uiPriority="70"/>
+    <w:lsdException w:name="Colorful Shading Accent 3" w:uiPriority="71"/>
+    <w:lsdException w:name="Colorful List Accent 3" w:uiPriority="72"/>
+    <w:lsdException w:name="Colorful Grid Accent 3" w:uiPriority="73"/>
+    <w:lsdException w:name="Light Shading Accent 4" w:uiPriority="60"/>
+    <w:lsdException w:name="Light List Accent 4" w:uiPriority="61"/>
+    <w:lsdException w:name="Light Grid Accent 4" w:uiPriority="62"/>
+    <w:lsdException w:name="Medium Shading 1 Accent 4" w:uiPriority="63"/>
+    <w:lsdException w:name="Medium Shading 2 Accent 4" w:uiPriority="64"/>
+    <w:lsdException w:name="Medium List 1 Accent 4" w:uiPriority="65"/>
+    <w:lsdException w:name="Medium List 2 Accent 4" w:uiPriority="66"/>
+    <w:lsdException w:name="Medium Grid 1 Accent 4" w:uiPriority="67"/>
+    <w:lsdException w:name="Medium Grid 2 Accent 4" w:uiPriority="68"/>
+    <w:lsdException w:name="Medium Grid 3 Accent 4" w:uiPriority="69"/>
+    <w:lsdException w:name="Dark List Accent 4" w:uiPriority="70"/>
+    <w:lsdException w:name="Colorful Shading Accent 4" w:uiPriority="71"/>
+    <w:lsdException w:name="Colorful List Accent 4" w:uiPriority="72"/>
+    <w:lsdException w:name="Colorful Grid Accent 4" w:uiPriority="73"/>
+    <w:lsdException w:name="Light Shading Accent 5" w:uiPriority="60"/>
+    <w:lsdException w:name="Light List Accent 5" w:uiPriority="61"/>
+    <w:lsdException w:name="Light Grid Accent 5" w:uiPriority="62"/>
+    <w:lsdException w:name="Medium Shading 1 Accent 5" w:uiPriority="63"/>
+    <w:lsdException w:name="Medium Shading 2 Accent 5" w:uiPriority="64"/>
+    <w:lsdException w:name="Medium List 1 Accent 5" w:uiPriority="65"/>
+    <w:lsdException w:name="Medium List 2 Accent 5" w:uiPriority="66"/>
+    <w:lsdException w:name="Medium Grid 1 Accent 5" w:uiPriority="67"/>
+    <w:lsdException w:name="Medium Grid 2 Accent 5" w:uiPriority="68"/>
+    <w:lsdException w:name="Medium Grid 3 Accent 5" w:uiPriority="69"/>
+    <w:lsdException w:name="Dark List Accent 5" w:uiPriority="70"/>
+    <w:lsdException w:name="Colorful Shading Accent 5" w:uiPriority="71"/>
+    <w:lsdException w:name="Colorful List Accent 5" w:uiPriority="72"/>
+    <w:lsdException w:name="Colorful Grid Accent 5" w:uiPriority="73"/>
+    <w:lsdException w:name="Light Shading Accent 6" w:uiPriority="60"/>
+    <w:lsdException w:name="Light List Accent 6" w:uiPriority="61"/>
+    <w:lsdException w:name="Light Grid Accent 6" w:uiPriority="62"/>
+    <w:lsdException w:name="Medium Shading 1 Accent 6" w:uiPriority="63"/>
+    <w:lsdException w:name="Medium Shading 2 Accent 6" w:uiPriority="64"/>
+    <w:lsdException w:name="Medium List 1 Accent 6" w:uiPriority="65"/>
+    <w:lsdException w:name="Medium List 2 Accent 6" w:uiPriority="66"/>
+    <w:lsdException w:name="Medium Grid 1 Accent 6" w:uiPriority="67"/>
+    <w:lsdException w:name="Medium Grid 2 Accent 6" w:uiPriority="68"/>
+    <w:lsdException w:name="Medium Grid 3 Accent 6" w:uiPriority="69"/>
+    <w:lsdException w:name="Dark List Accent 6" w:uiPriority="70"/>
+    <w:lsdException w:name="Colorful Shading Accent 6" w:uiPriority="71"/>
+    <w:lsdException w:name="Colorful List Accent 6" w:uiPriority="72"/>
+    <w:lsdException w:name="Colorful Grid Accent 6" w:uiPriority="73"/>
+    <w:lsdException w:name="Subtle Emphasis" w:uiPriority="19" w:qFormat="1"/>
+    <w:lsdException w:name="Intense Emphasis" w:uiPriority="21" w:qFormat="1"/>
+    <w:lsdException w:name="Subtle Reference" w:uiPriority="31" w:qFormat="1"/>
+    <w:lsdException w:name="Intense Reference" w:uiPriority="32" w:qFormat="1"/>
+    <w:lsdException w:name="Book Title" w:uiPriority="33" w:qFormat="1"/>
+    <w:lsdException w:name="Bibliography" w:semiHidden="1" w:uiPriority="37" w:unhideWhenUsed="1"/>
+    <w:lsdException w:name="TOC Heading" w:semiHidden="1" w:uiPriority="39" w:unhideWhenUsed="1" w:qFormat="1"/>
+    <w:lsdException w:name="Plain Table 1" w:uiPriority="41"/>
+    <w:lsdException w:name="Plain Table 2" w:uiPriority="42"/>
+    <w:lsdException w:name="Plain Table 3" w:uiPriority="43"/>
+    <w:lsdException w:name="Plain Table 4" w:uiPriority="44"/>
+    <w:lsdException w:name="Plain Table 5" w:uiPriority="45"/>
+    <w:lsdException w:name="Grid Table Light" w:uiPriority="40"/>
+    <w:lsdException w:name="Grid Table 1 Light" w:uiPriority="46"/>
+    <w:lsdException w:name="Grid Table 2" w:uiPriority="47"/>
+    <w:lsdException w:name="Grid Table 3" w:uiPriority="48"/>
+    <w:lsdException w:name="Grid Table 4" w:uiPriority="49"/>
+    <w:lsdException w:name="Grid Table 5 Dark" w:uiPriority="50"/>
+    <w:lsdException w:name="Grid Table 6 Colorful" w:uiPriority="51"/>
+    <w:lsdException w:name="Grid Table 7 Colorful" w:uiPriority="52"/>
+    <w:lsdException w:name="Grid Table 1 Light Accent 1" w:uiPriority="46"/>
+    <w:lsdException w:name="Grid Table 2 Accent 1" w:uiPriority="47"/>
+    <w:lsdException w:name="Grid Table 3 Accent 1" w:uiPriority="48"/>
+    <w:lsdException w:name="Grid Table 4 Accent 1" w:uiPriority="49"/>
+    <w:lsdException w:name="Grid Table 5 Dark Accent 1" w:uiPriority="50"/>
+    <w:lsdException w:name="Grid Table 6 Colorful Accent 1" w:uiPriority="51"/>
+    <w:lsdException w:name="Grid Table 7 Colorful Accent 1" w:uiPriority="52"/>
+    <w:lsdException w:name="Grid Table 1 Light Accent 2" w:uiPriority="46"/>
+    <w:lsdException w:name="Grid Table 2 Accent 2" w:uiPriority="47"/>
+    <w:lsdException w:name="Grid Table 3 Accent 2" w:uiPriority="48"/>
+    <w:lsdException w:name="Grid Table 4 Accent 2" w:uiPriority="49"/>
+    <w:lsdException w:name="Grid Table 5 Dark Accent 2" w:uiPriority="50"/>
+    <w:lsdException w:name="Grid Table 6 Colorful Accent 2" w:uiPriority="51"/>
+    <w:lsdException w:name="Grid Table 7 Colorful Accent 2" w:uiPriority="52"/>
+    <w:lsdException w:name="Grid Table 1 Light Accent 3" w:uiPriority="46"/>
+    <w:lsdException w:name="Grid Table 2 Accent 3" w:uiPriority="47"/>
+    <w:lsdException w:name="Grid Table 3 Accent 3" w:uiPriority="48"/>
+    <w:lsdException w:name="Grid Table 4 Accent 3" w:uiPriority="49"/>
+    <w:lsdException w:name="Grid Table 5 Dark Accent 3" w:uiPriority="50"/>
+    <w:lsdException w:name="Grid Table 6 Colorful Accent 3" w:uiPriority="51"/>
+    <w:lsdException w:name="Grid Table 7 Colorful Accent 3" w:uiPriority="52"/>
+    <w:lsdException w:name="Grid Table 1 Light Accent 4" w:uiPriority="46"/>
+    <w:lsdException w:name="Grid Table 2 Accent 4" w:uiPriority="47"/>
+    <w:lsdException w:name="Grid Table 3 Accent 4" w:uiPriority="48"/>
+    <w:lsdException w:name="Grid Table 4 Accent 4" w:uiPriority="49"/>
+    <w:lsdException w:name="Grid Table 5 Dark Accent 4" w:uiPriority="50"/>
+    <w:lsdException w:name="Grid Table 6 Colorful Accent 4" w:uiPriority="51"/>
+    <w:lsdException w:name="Grid Table 7 Colorful Accent 4" w:uiPriority="52"/>
+    <w:lsdException w:name="Grid Table 1 Light Accent 5" w:uiPriority="46"/>
+    <w:lsdException w:name="Grid Table 2 Accent 5" w:uiPriority="47"/>
+    <w:lsdException w:name="Grid Table 3 Accent 5" w:uiPriority="48"/>
+    <w:lsdException w:name="Grid Table 4 Accent 5" w:uiPriority="49"/>
+    <w:lsdException w:name="Grid Table 5 Dark Accent 5" w:uiPriority="50"/>
+    <w:lsdException w:name="Grid Table 6 Colorful Accent 5" w:uiPriority="51"/>
+    <w:lsdException w:name="Grid Table 7 Colorful Accent 5" w:uiPriority="52"/>
+    <w:lsdException w:name="Grid Table 1 Light Accent 6" w:uiPriority="46"/>
+    <w:lsdException w:name="Grid Table 2 Accent 6" w:uiPriority="47"/>
+    <w:lsdException w:name="Grid Table 3 Accent 6" w:uiPriority="48"/>
+    <w:lsdException w:name="Grid Table 4 Accent 6" w:uiPriority="49"/>
+    <w:lsdException w:name="Grid Table 5 Dark Accent 6" w:uiPriority="50"/>
+    <w:lsdException w:name="Grid Table 6 Colorful Accent 6" w:uiPriority="51"/>
+    <w:lsdException w:name="Grid Table 7 Colorful Accent 6" w:uiPriority="52"/>
+    <w:lsdException w:name="List Table 1 Light" w:uiPriority="46"/>
+    <w:lsdException w:name="List Table 2" w:uiPriority="47"/>
+    <w:lsdException w:name="List Table 3" w:uiPriority="48"/>
+    <w:lsdException w:name="List Table 4" w:uiPriority="49"/>
+    <w:lsdException w:name="List Table 5 Dark" w:uiPriority="50"/>
+    <w:lsdException w:name="List Table 6 Colorful" w:uiPriority="51"/>
+    <w:lsdException w:name="List Table 7 Colorful" w:uiPriority="52"/>
+    <w:lsdException w:name="List Table 1 Light Accent 1" w:uiPriority="46"/>
+    <w:lsdException w:name="List Table 2 Accent 1" w:uiPriority="47"/>
+    <w:lsdException w:name="List Table 3 Accent 1" w:uiPriority="48"/>
+    <w:lsdException w:name="List Table 4 Accent 1" w:uiPriority="49"/>
+    <w:lsdException w:name="List Table 5 Dark Accent 1" w:uiPriority="50"/>
+    <w:lsdException w:name="List Table 6 Colorful Accent 1" w:uiPriority="51"/>
+    <w:lsdException w:name="List Table 7 Colorful Accent 1" w:uiPriority="52"/>
+    <w:lsdException w:name="List Table 1 Light Accent 2" w:uiPriority="46"/>
+    <w:lsdException w:name="List Table 2 Accent 2" w:uiPriority="47"/>
+    <w:lsdException w:name="List Table 3 Accent 2" w:uiPriority="48"/>
+    <w:lsdException w:name="List Table 4 Accent 2" w:uiPriority="49"/>
+    <w:lsdException w:name="List Table 5 Dark Accent 2" w:uiPriority="50"/>
+    <w:lsdException w:name="List Table 6 Colorful Accent 2" w:uiPriority="51"/>
+    <w:lsdException w:name="List Table 7 Colorful Accent 2" w:uiPriority="52"/>
+    <w:lsdException w:name="List Table 1 Light Accent 3" w:uiPriority="46"/>
+    <w:lsdException w:name="List Table 2 Accent 3" w:uiPriority="47"/>
+    <w:lsdException w:name="List Table 3 Accent 3" w:uiPriority="48"/>
+    <w:lsdException w:name="List Table 4 Accent 3" w:uiPriority="49"/>
+    <w:lsdException w:name="List Table 5 Dark Accent 3" w:uiPriority="50"/>
+    <w:lsdException w:name="List Table 6 Colorful Accent 3" w:uiPriority="51"/>
+    <w:lsdException w:name="List Table 7 Colorful Accent 3" w:uiPriority="52"/>
+    <w:lsdException w:name="List Table 1 Light Accent 4" w:uiPriority="46"/>
+    <w:lsdException w:name="List Table 2 Accent 4" w:uiPriority="47"/>
+    <w:lsdException w:name="List Table 3 Accent 4" w:uiPriority="48"/>
+    <w:lsdException w:name="List Table 4 Accent 4" w:uiPriority="49"/>
+    <w:lsdException w:name="List Table 5 Dark Accent 4" w:uiPriority="50"/>
+    <w:lsdException w:name="List Table 6 Colorful Accent 4" w:uiPriority="51"/>
+    <w:lsdException w:name="List Table 7 Colorful Accent 4" w:uiPriority="52"/>
+    <w:lsdException w:name="List Table 1 Light Accent 5" w:uiPriority="46"/>
+    <w:lsdException w:name="List Table 2 Accent 5" w:uiPriority="47"/>
+    <w:lsdException w:name="List Table 3 Accent 5" w:uiPriority="48"/>
+    <w:lsdException w:name="List Table 4 Accent 5" w:uiPriority="49"/>
+    <w:lsdException w:name="List Table 5 Dark Accent 5" w:uiPriority="50"/>
+    <w:lsdException w:name="List Table 6 Colorful Accent 5" w:uiPriority="51"/>
+    <w:lsdException w:name="List Table 7 Colorful Accent 5" w:uiPriority="52"/>
+    <w:lsdException w:name="List Table 1 Light Accent 6" w:uiPriority="46"/>
+    <w:lsdException w:name="List Table 2 Accent 6" w:uiPriority="47"/>
+    <w:lsdException w:name="List Table 3 Accent 6" w:uiPriority="48"/>
+    <w:lsdException w:name="List Table 4 Accent 6" w:uiPriority="49"/>
+    <w:lsdException w:name="List Table 5 Dark Accent 6" w:uiPriority="50"/>
+    <w:lsdException w:name="List Table 6 Colorful Accent 6" w:uiPriority="51"/>
+    <w:lsdException w:name="List Table 7 Colorful Accent 6" w:uiPriority="52"/>
   </w:latentStyles>
   <w:style w:type="paragraph" w:default="1" w:styleId="Normal">
     <w:name w:val="Normal"/>
@@ -4356,7 +4265,7 @@
 </file>
 
 <file path=customXml/itemProps1.xml><?xml version="1.0" encoding="utf-8"?>
-<ds:datastoreItem xmlns:ds="http://schemas.openxmlformats.org/officeDocument/2006/customXml" ds:itemID="{3EE44264-D7F4-45C0-B8C4-2D780C275132}">
+<ds:datastoreItem xmlns:ds="http://schemas.openxmlformats.org/officeDocument/2006/customXml" ds:itemID="{DD2F6066-431C-4442-BFBC-EA53432EFD97}">
   <ds:schemaRefs>
     <ds:schemaRef ds:uri="http://schemas.openxmlformats.org/officeDocument/2006/bibliography"/>
   </ds:schemaRefs>

</xml_diff>

<commit_message>
documentation tips toc glossary further reading style
</commit_message>
<xml_diff>
--- a/Documentation/Writing Managed Code Tests.docx
+++ b/Documentation/Writing Managed Code Tests.docx
@@ -7,16 +7,969 @@
         <w:pStyle w:val="Title"/>
       </w:pPr>
       <w:r>
-        <w:t>Writing Managed Code Tests</w:t>
-      </w:r>
-    </w:p>
+        <w:t>Writing Tests</w:t>
+      </w:r>
+      <w:r>
+        <w:t xml:space="preserve"> for Managed Code</w:t>
+      </w:r>
+    </w:p>
+    <w:sdt>
+      <w:sdtPr>
+        <w:rPr>
+          <w:rFonts w:asciiTheme="minorHAnsi" w:eastAsiaTheme="minorHAnsi" w:hAnsiTheme="minorHAnsi" w:cstheme="minorBidi"/>
+          <w:color w:val="auto"/>
+          <w:sz w:val="22"/>
+          <w:szCs w:val="22"/>
+        </w:rPr>
+        <w:id w:val="343977502"/>
+        <w:docPartObj>
+          <w:docPartGallery w:val="Table of Contents"/>
+          <w:docPartUnique/>
+        </w:docPartObj>
+      </w:sdtPr>
+      <w:sdtEndPr>
+        <w:rPr>
+          <w:b/>
+          <w:bCs/>
+          <w:noProof/>
+        </w:rPr>
+      </w:sdtEndPr>
+      <w:sdtContent>
+        <w:p>
+          <w:pPr>
+            <w:pStyle w:val="TOCHeading"/>
+          </w:pPr>
+          <w:r>
+            <w:t>Contents</w:t>
+          </w:r>
+        </w:p>
+        <w:p>
+          <w:pPr>
+            <w:pStyle w:val="TOC2"/>
+            <w:tabs>
+              <w:tab w:val="right" w:leader="dot" w:pos="9350"/>
+            </w:tabs>
+            <w:rPr>
+              <w:rFonts w:cstheme="minorBidi"/>
+              <w:noProof/>
+            </w:rPr>
+          </w:pPr>
+          <w:r>
+            <w:fldChar w:fldCharType="begin"/>
+          </w:r>
+          <w:r>
+            <w:instrText xml:space="preserve"> TOC \o "1-3" \h \z \u </w:instrText>
+          </w:r>
+          <w:r>
+            <w:fldChar w:fldCharType="separate"/>
+          </w:r>
+          <w:hyperlink w:anchor="_Toc410733152" w:history="1">
+            <w:r>
+              <w:rPr>
+                <w:rStyle w:val="Hyperlink"/>
+                <w:noProof/>
+              </w:rPr>
+              <w:t>Test Overview</w:t>
+            </w:r>
+            <w:r>
+              <w:rPr>
+                <w:noProof/>
+                <w:webHidden/>
+              </w:rPr>
+              <w:tab/>
+            </w:r>
+            <w:r>
+              <w:rPr>
+                <w:noProof/>
+                <w:webHidden/>
+              </w:rPr>
+              <w:fldChar w:fldCharType="begin"/>
+            </w:r>
+            <w:r>
+              <w:rPr>
+                <w:noProof/>
+                <w:webHidden/>
+              </w:rPr>
+              <w:instrText xml:space="preserve"> PAGEREF _Toc410733152 \h </w:instrText>
+            </w:r>
+            <w:r>
+              <w:rPr>
+                <w:noProof/>
+                <w:webHidden/>
+              </w:rPr>
+            </w:r>
+            <w:r>
+              <w:rPr>
+                <w:noProof/>
+                <w:webHidden/>
+              </w:rPr>
+              <w:fldChar w:fldCharType="separate"/>
+            </w:r>
+            <w:r>
+              <w:rPr>
+                <w:noProof/>
+                <w:webHidden/>
+              </w:rPr>
+              <w:t>1</w:t>
+            </w:r>
+            <w:r>
+              <w:rPr>
+                <w:noProof/>
+                <w:webHidden/>
+              </w:rPr>
+              <w:fldChar w:fldCharType="end"/>
+            </w:r>
+          </w:hyperlink>
+        </w:p>
+        <w:p>
+          <w:pPr>
+            <w:pStyle w:val="TOC2"/>
+            <w:tabs>
+              <w:tab w:val="right" w:leader="dot" w:pos="9350"/>
+            </w:tabs>
+            <w:rPr>
+              <w:rFonts w:cstheme="minorBidi"/>
+              <w:noProof/>
+            </w:rPr>
+          </w:pPr>
+          <w:hyperlink w:anchor="_Toc410733153" w:history="1">
+            <w:r>
+              <w:rPr>
+                <w:rStyle w:val="Hyperlink"/>
+                <w:noProof/>
+              </w:rPr>
+              <w:t>Test Components</w:t>
+            </w:r>
+            <w:r>
+              <w:rPr>
+                <w:noProof/>
+                <w:webHidden/>
+              </w:rPr>
+              <w:tab/>
+            </w:r>
+            <w:r>
+              <w:rPr>
+                <w:noProof/>
+                <w:webHidden/>
+              </w:rPr>
+              <w:fldChar w:fldCharType="begin"/>
+            </w:r>
+            <w:r>
+              <w:rPr>
+                <w:noProof/>
+                <w:webHidden/>
+              </w:rPr>
+              <w:instrText xml:space="preserve"> PAGEREF _Toc410733153 \h </w:instrText>
+            </w:r>
+            <w:r>
+              <w:rPr>
+                <w:noProof/>
+                <w:webHidden/>
+              </w:rPr>
+            </w:r>
+            <w:r>
+              <w:rPr>
+                <w:noProof/>
+                <w:webHidden/>
+              </w:rPr>
+              <w:fldChar w:fldCharType="separate"/>
+            </w:r>
+            <w:r>
+              <w:rPr>
+                <w:noProof/>
+                <w:webHidden/>
+              </w:rPr>
+              <w:t>1</w:t>
+            </w:r>
+            <w:r>
+              <w:rPr>
+                <w:noProof/>
+                <w:webHidden/>
+              </w:rPr>
+              <w:fldChar w:fldCharType="end"/>
+            </w:r>
+          </w:hyperlink>
+        </w:p>
+        <w:p>
+          <w:pPr>
+            <w:pStyle w:val="TOC2"/>
+            <w:tabs>
+              <w:tab w:val="right" w:leader="dot" w:pos="9350"/>
+            </w:tabs>
+            <w:rPr>
+              <w:rFonts w:cstheme="minorBidi"/>
+              <w:noProof/>
+            </w:rPr>
+          </w:pPr>
+          <w:hyperlink w:anchor="_Toc410733154" w:history="1">
+            <w:r>
+              <w:rPr>
+                <w:rStyle w:val="Hyperlink"/>
+                <w:noProof/>
+              </w:rPr>
+              <w:t>Test Code</w:t>
+            </w:r>
+            <w:r>
+              <w:rPr>
+                <w:noProof/>
+                <w:webHidden/>
+              </w:rPr>
+              <w:tab/>
+            </w:r>
+            <w:r>
+              <w:rPr>
+                <w:noProof/>
+                <w:webHidden/>
+              </w:rPr>
+              <w:fldChar w:fldCharType="begin"/>
+            </w:r>
+            <w:r>
+              <w:rPr>
+                <w:noProof/>
+                <w:webHidden/>
+              </w:rPr>
+              <w:instrText xml:space="preserve"> PAGEREF _Toc410733154 \h </w:instrText>
+            </w:r>
+            <w:r>
+              <w:rPr>
+                <w:noProof/>
+                <w:webHidden/>
+              </w:rPr>
+            </w:r>
+            <w:r>
+              <w:rPr>
+                <w:noProof/>
+                <w:webHidden/>
+              </w:rPr>
+              <w:fldChar w:fldCharType="separate"/>
+            </w:r>
+            <w:r>
+              <w:rPr>
+                <w:noProof/>
+                <w:webHidden/>
+              </w:rPr>
+              <w:t>2</w:t>
+            </w:r>
+            <w:r>
+              <w:rPr>
+                <w:noProof/>
+                <w:webHidden/>
+              </w:rPr>
+              <w:fldChar w:fldCharType="end"/>
+            </w:r>
+          </w:hyperlink>
+        </w:p>
+        <w:p>
+          <w:pPr>
+            <w:pStyle w:val="TOC2"/>
+            <w:tabs>
+              <w:tab w:val="right" w:leader="dot" w:pos="9350"/>
+            </w:tabs>
+            <w:rPr>
+              <w:rFonts w:cstheme="minorBidi"/>
+              <w:noProof/>
+            </w:rPr>
+          </w:pPr>
+          <w:hyperlink w:anchor="_Toc410733155" w:history="1">
+            <w:r>
+              <w:rPr>
+                <w:rStyle w:val="Hyperlink"/>
+                <w:noProof/>
+              </w:rPr>
+              <w:t>Test Description File</w:t>
+            </w:r>
+            <w:r>
+              <w:rPr>
+                <w:noProof/>
+                <w:webHidden/>
+              </w:rPr>
+              <w:tab/>
+            </w:r>
+            <w:r>
+              <w:rPr>
+                <w:noProof/>
+                <w:webHidden/>
+              </w:rPr>
+              <w:fldChar w:fldCharType="begin"/>
+            </w:r>
+            <w:r>
+              <w:rPr>
+                <w:noProof/>
+                <w:webHidden/>
+              </w:rPr>
+              <w:instrText xml:space="preserve"> PAGEREF _Toc410733155 \h </w:instrText>
+            </w:r>
+            <w:r>
+              <w:rPr>
+                <w:noProof/>
+                <w:webHidden/>
+              </w:rPr>
+            </w:r>
+            <w:r>
+              <w:rPr>
+                <w:noProof/>
+                <w:webHidden/>
+              </w:rPr>
+              <w:fldChar w:fldCharType="separate"/>
+            </w:r>
+            <w:r>
+              <w:rPr>
+                <w:noProof/>
+                <w:webHidden/>
+              </w:rPr>
+              <w:t>2</w:t>
+            </w:r>
+            <w:r>
+              <w:rPr>
+                <w:noProof/>
+                <w:webHidden/>
+              </w:rPr>
+              <w:fldChar w:fldCharType="end"/>
+            </w:r>
+          </w:hyperlink>
+        </w:p>
+        <w:p>
+          <w:pPr>
+            <w:pStyle w:val="TOC2"/>
+            <w:tabs>
+              <w:tab w:val="right" w:leader="dot" w:pos="9350"/>
+            </w:tabs>
+            <w:rPr>
+              <w:rFonts w:cstheme="minorBidi"/>
+              <w:noProof/>
+            </w:rPr>
+          </w:pPr>
+          <w:hyperlink w:anchor="_Toc410733156" w:history="1">
+            <w:r>
+              <w:rPr>
+                <w:rStyle w:val="Hyperlink"/>
+                <w:noProof/>
+              </w:rPr>
+              <w:t>Test Parameters</w:t>
+            </w:r>
+            <w:r>
+              <w:rPr>
+                <w:noProof/>
+                <w:webHidden/>
+              </w:rPr>
+              <w:tab/>
+            </w:r>
+            <w:r>
+              <w:rPr>
+                <w:noProof/>
+                <w:webHidden/>
+              </w:rPr>
+              <w:fldChar w:fldCharType="begin"/>
+            </w:r>
+            <w:r>
+              <w:rPr>
+                <w:noProof/>
+                <w:webHidden/>
+              </w:rPr>
+              <w:instrText xml:space="preserve"> PAGEREF _Toc410733156 \h </w:instrText>
+            </w:r>
+            <w:r>
+              <w:rPr>
+                <w:noProof/>
+                <w:webHidden/>
+              </w:rPr>
+            </w:r>
+            <w:r>
+              <w:rPr>
+                <w:noProof/>
+                <w:webHidden/>
+              </w:rPr>
+              <w:fldChar w:fldCharType="separate"/>
+            </w:r>
+            <w:r>
+              <w:rPr>
+                <w:noProof/>
+                <w:webHidden/>
+              </w:rPr>
+              <w:t>4</w:t>
+            </w:r>
+            <w:r>
+              <w:rPr>
+                <w:noProof/>
+                <w:webHidden/>
+              </w:rPr>
+              <w:fldChar w:fldCharType="end"/>
+            </w:r>
+          </w:hyperlink>
+        </w:p>
+        <w:p>
+          <w:pPr>
+            <w:pStyle w:val="TOC2"/>
+            <w:tabs>
+              <w:tab w:val="right" w:leader="dot" w:pos="9350"/>
+            </w:tabs>
+            <w:rPr>
+              <w:rFonts w:cstheme="minorBidi"/>
+              <w:noProof/>
+            </w:rPr>
+          </w:pPr>
+          <w:hyperlink w:anchor="_Toc410733157" w:history="1">
+            <w:r>
+              <w:rPr>
+                <w:rStyle w:val="Hyperlink"/>
+                <w:noProof/>
+              </w:rPr>
+              <w:t>Test Script</w:t>
+            </w:r>
+            <w:r>
+              <w:rPr>
+                <w:noProof/>
+                <w:webHidden/>
+              </w:rPr>
+              <w:tab/>
+            </w:r>
+            <w:r>
+              <w:rPr>
+                <w:noProof/>
+                <w:webHidden/>
+              </w:rPr>
+              <w:fldChar w:fldCharType="begin"/>
+            </w:r>
+            <w:r>
+              <w:rPr>
+                <w:noProof/>
+                <w:webHidden/>
+              </w:rPr>
+              <w:instrText xml:space="preserve"> PAGEREF _Toc410733157 \h </w:instrText>
+            </w:r>
+            <w:r>
+              <w:rPr>
+                <w:noProof/>
+                <w:webHidden/>
+              </w:rPr>
+            </w:r>
+            <w:r>
+              <w:rPr>
+                <w:noProof/>
+                <w:webHidden/>
+              </w:rPr>
+              <w:fldChar w:fldCharType="separate"/>
+            </w:r>
+            <w:r>
+              <w:rPr>
+                <w:noProof/>
+                <w:webHidden/>
+              </w:rPr>
+              <w:t>6</w:t>
+            </w:r>
+            <w:r>
+              <w:rPr>
+                <w:noProof/>
+                <w:webHidden/>
+              </w:rPr>
+              <w:fldChar w:fldCharType="end"/>
+            </w:r>
+          </w:hyperlink>
+        </w:p>
+        <w:p>
+          <w:pPr>
+            <w:pStyle w:val="TOC2"/>
+            <w:tabs>
+              <w:tab w:val="right" w:leader="dot" w:pos="9350"/>
+            </w:tabs>
+            <w:rPr>
+              <w:rFonts w:cstheme="minorBidi"/>
+              <w:noProof/>
+            </w:rPr>
+          </w:pPr>
+          <w:hyperlink w:anchor="_Toc410733158" w:history="1">
+            <w:r>
+              <w:rPr>
+                <w:rStyle w:val="Hyperlink"/>
+                <w:noProof/>
+              </w:rPr>
+              <w:t>Test Analysis Script</w:t>
+            </w:r>
+            <w:r>
+              <w:rPr>
+                <w:noProof/>
+                <w:webHidden/>
+              </w:rPr>
+              <w:tab/>
+            </w:r>
+            <w:r>
+              <w:rPr>
+                <w:noProof/>
+                <w:webHidden/>
+              </w:rPr>
+              <w:fldChar w:fldCharType="begin"/>
+            </w:r>
+            <w:r>
+              <w:rPr>
+                <w:noProof/>
+                <w:webHidden/>
+              </w:rPr>
+              <w:instrText xml:space="preserve"> PAGEREF _Toc410733158 \h </w:instrText>
+            </w:r>
+            <w:r>
+              <w:rPr>
+                <w:noProof/>
+                <w:webHidden/>
+              </w:rPr>
+            </w:r>
+            <w:r>
+              <w:rPr>
+                <w:noProof/>
+                <w:webHidden/>
+              </w:rPr>
+              <w:fldChar w:fldCharType="separate"/>
+            </w:r>
+            <w:r>
+              <w:rPr>
+                <w:noProof/>
+                <w:webHidden/>
+              </w:rPr>
+              <w:t>8</w:t>
+            </w:r>
+            <w:r>
+              <w:rPr>
+                <w:noProof/>
+                <w:webHidden/>
+              </w:rPr>
+              <w:fldChar w:fldCharType="end"/>
+            </w:r>
+          </w:hyperlink>
+        </w:p>
+        <w:p>
+          <w:pPr>
+            <w:pStyle w:val="TOC2"/>
+            <w:tabs>
+              <w:tab w:val="right" w:leader="dot" w:pos="9350"/>
+            </w:tabs>
+            <w:rPr>
+              <w:rFonts w:cstheme="minorBidi"/>
+              <w:noProof/>
+            </w:rPr>
+          </w:pPr>
+          <w:hyperlink w:anchor="_Toc410733159" w:history="1">
+            <w:r>
+              <w:rPr>
+                <w:rStyle w:val="Hyperlink"/>
+                <w:noProof/>
+              </w:rPr>
+              <w:t>Test results</w:t>
+            </w:r>
+            <w:r>
+              <w:rPr>
+                <w:noProof/>
+                <w:webHidden/>
+              </w:rPr>
+              <w:tab/>
+            </w:r>
+            <w:r>
+              <w:rPr>
+                <w:noProof/>
+                <w:webHidden/>
+              </w:rPr>
+              <w:fldChar w:fldCharType="begin"/>
+            </w:r>
+            <w:r>
+              <w:rPr>
+                <w:noProof/>
+                <w:webHidden/>
+              </w:rPr>
+              <w:instrText xml:space="preserve"> PAGEREF _Toc410733159 \h </w:instrText>
+            </w:r>
+            <w:r>
+              <w:rPr>
+                <w:noProof/>
+                <w:webHidden/>
+              </w:rPr>
+            </w:r>
+            <w:r>
+              <w:rPr>
+                <w:noProof/>
+                <w:webHidden/>
+              </w:rPr>
+              <w:fldChar w:fldCharType="separate"/>
+            </w:r>
+            <w:r>
+              <w:rPr>
+                <w:noProof/>
+                <w:webHidden/>
+              </w:rPr>
+              <w:t>10</w:t>
+            </w:r>
+            <w:r>
+              <w:rPr>
+                <w:noProof/>
+                <w:webHidden/>
+              </w:rPr>
+              <w:fldChar w:fldCharType="end"/>
+            </w:r>
+          </w:hyperlink>
+        </w:p>
+        <w:p>
+          <w:pPr>
+            <w:pStyle w:val="TOC2"/>
+            <w:tabs>
+              <w:tab w:val="right" w:leader="dot" w:pos="9350"/>
+            </w:tabs>
+            <w:rPr>
+              <w:rFonts w:cstheme="minorBidi"/>
+              <w:noProof/>
+            </w:rPr>
+          </w:pPr>
+          <w:hyperlink w:anchor="_Toc410733160" w:history="1">
+            <w:r>
+              <w:rPr>
+                <w:rStyle w:val="Hyperlink"/>
+                <w:noProof/>
+              </w:rPr>
+              <w:t>Test hookup file</w:t>
+            </w:r>
+            <w:r>
+              <w:rPr>
+                <w:noProof/>
+                <w:webHidden/>
+              </w:rPr>
+              <w:tab/>
+            </w:r>
+            <w:r>
+              <w:rPr>
+                <w:noProof/>
+                <w:webHidden/>
+              </w:rPr>
+              <w:fldChar w:fldCharType="begin"/>
+            </w:r>
+            <w:r>
+              <w:rPr>
+                <w:noProof/>
+                <w:webHidden/>
+              </w:rPr>
+              <w:instrText xml:space="preserve"> PAGEREF _Toc410733160 \h </w:instrText>
+            </w:r>
+            <w:r>
+              <w:rPr>
+                <w:noProof/>
+                <w:webHidden/>
+              </w:rPr>
+            </w:r>
+            <w:r>
+              <w:rPr>
+                <w:noProof/>
+                <w:webHidden/>
+              </w:rPr>
+              <w:fldChar w:fldCharType="separate"/>
+            </w:r>
+            <w:r>
+              <w:rPr>
+                <w:noProof/>
+                <w:webHidden/>
+              </w:rPr>
+              <w:t>11</w:t>
+            </w:r>
+            <w:r>
+              <w:rPr>
+                <w:noProof/>
+                <w:webHidden/>
+              </w:rPr>
+              <w:fldChar w:fldCharType="end"/>
+            </w:r>
+          </w:hyperlink>
+        </w:p>
+        <w:p>
+          <w:pPr>
+            <w:pStyle w:val="TOC2"/>
+            <w:tabs>
+              <w:tab w:val="right" w:leader="dot" w:pos="9350"/>
+            </w:tabs>
+            <w:rPr>
+              <w:rFonts w:cstheme="minorBidi"/>
+              <w:noProof/>
+            </w:rPr>
+          </w:pPr>
+          <w:hyperlink w:anchor="_Toc410733161" w:history="1">
+            <w:r>
+              <w:rPr>
+                <w:rStyle w:val="Hyperlink"/>
+                <w:noProof/>
+              </w:rPr>
+              <w:t>Test event definition file</w:t>
+            </w:r>
+            <w:r>
+              <w:rPr>
+                <w:noProof/>
+                <w:webHidden/>
+              </w:rPr>
+              <w:tab/>
+            </w:r>
+            <w:r>
+              <w:rPr>
+                <w:noProof/>
+                <w:webHidden/>
+              </w:rPr>
+              <w:fldChar w:fldCharType="begin"/>
+            </w:r>
+            <w:r>
+              <w:rPr>
+                <w:noProof/>
+                <w:webHidden/>
+              </w:rPr>
+              <w:instrText xml:space="preserve"> PAGEREF _Toc410733161 \h </w:instrText>
+            </w:r>
+            <w:r>
+              <w:rPr>
+                <w:noProof/>
+                <w:webHidden/>
+              </w:rPr>
+            </w:r>
+            <w:r>
+              <w:rPr>
+                <w:noProof/>
+                <w:webHidden/>
+              </w:rPr>
+              <w:fldChar w:fldCharType="separate"/>
+            </w:r>
+            <w:r>
+              <w:rPr>
+                <w:noProof/>
+                <w:webHidden/>
+              </w:rPr>
+              <w:t>11</w:t>
+            </w:r>
+            <w:r>
+              <w:rPr>
+                <w:noProof/>
+                <w:webHidden/>
+              </w:rPr>
+              <w:fldChar w:fldCharType="end"/>
+            </w:r>
+          </w:hyperlink>
+        </w:p>
+        <w:p>
+          <w:pPr>
+            <w:pStyle w:val="TOC2"/>
+            <w:tabs>
+              <w:tab w:val="right" w:leader="dot" w:pos="9350"/>
+            </w:tabs>
+            <w:rPr>
+              <w:rFonts w:cstheme="minorBidi"/>
+              <w:noProof/>
+            </w:rPr>
+          </w:pPr>
+          <w:hyperlink w:anchor="_Toc410733162" w:history="1">
+            <w:r>
+              <w:rPr>
+                <w:rStyle w:val="Hyperlink"/>
+                <w:noProof/>
+              </w:rPr>
+              <w:t>Writing great tests</w:t>
+            </w:r>
+            <w:r>
+              <w:rPr>
+                <w:noProof/>
+                <w:webHidden/>
+              </w:rPr>
+              <w:tab/>
+            </w:r>
+            <w:r>
+              <w:rPr>
+                <w:noProof/>
+                <w:webHidden/>
+              </w:rPr>
+              <w:fldChar w:fldCharType="begin"/>
+            </w:r>
+            <w:r>
+              <w:rPr>
+                <w:noProof/>
+                <w:webHidden/>
+              </w:rPr>
+              <w:instrText xml:space="preserve"> PAGEREF _Toc410733162 \h </w:instrText>
+            </w:r>
+            <w:r>
+              <w:rPr>
+                <w:noProof/>
+                <w:webHidden/>
+              </w:rPr>
+            </w:r>
+            <w:r>
+              <w:rPr>
+                <w:noProof/>
+                <w:webHidden/>
+              </w:rPr>
+              <w:fldChar w:fldCharType="separate"/>
+            </w:r>
+            <w:r>
+              <w:rPr>
+                <w:noProof/>
+                <w:webHidden/>
+              </w:rPr>
+              <w:t>12</w:t>
+            </w:r>
+            <w:r>
+              <w:rPr>
+                <w:noProof/>
+                <w:webHidden/>
+              </w:rPr>
+              <w:fldChar w:fldCharType="end"/>
+            </w:r>
+          </w:hyperlink>
+        </w:p>
+        <w:p>
+          <w:pPr>
+            <w:pStyle w:val="TOC2"/>
+            <w:tabs>
+              <w:tab w:val="right" w:leader="dot" w:pos="9350"/>
+            </w:tabs>
+            <w:rPr>
+              <w:rFonts w:cstheme="minorBidi"/>
+              <w:noProof/>
+            </w:rPr>
+          </w:pPr>
+          <w:hyperlink w:anchor="_Toc410733163" w:history="1">
+            <w:r>
+              <w:rPr>
+                <w:rStyle w:val="Hyperlink"/>
+                <w:noProof/>
+              </w:rPr>
+              <w:t>Further Reading</w:t>
+            </w:r>
+            <w:r>
+              <w:rPr>
+                <w:noProof/>
+                <w:webHidden/>
+              </w:rPr>
+              <w:tab/>
+            </w:r>
+            <w:r>
+              <w:rPr>
+                <w:noProof/>
+                <w:webHidden/>
+              </w:rPr>
+              <w:fldChar w:fldCharType="begin"/>
+            </w:r>
+            <w:r>
+              <w:rPr>
+                <w:noProof/>
+                <w:webHidden/>
+              </w:rPr>
+              <w:instrText xml:space="preserve"> PAGEREF _Toc410733163 \h </w:instrText>
+            </w:r>
+            <w:r>
+              <w:rPr>
+                <w:noProof/>
+                <w:webHidden/>
+              </w:rPr>
+            </w:r>
+            <w:r>
+              <w:rPr>
+                <w:noProof/>
+                <w:webHidden/>
+              </w:rPr>
+              <w:fldChar w:fldCharType="separate"/>
+            </w:r>
+            <w:r>
+              <w:rPr>
+                <w:noProof/>
+                <w:webHidden/>
+              </w:rPr>
+              <w:t>12</w:t>
+            </w:r>
+            <w:r>
+              <w:rPr>
+                <w:noProof/>
+                <w:webHidden/>
+              </w:rPr>
+              <w:fldChar w:fldCharType="end"/>
+            </w:r>
+          </w:hyperlink>
+        </w:p>
+        <w:p>
+          <w:pPr>
+            <w:pStyle w:val="TOC2"/>
+            <w:tabs>
+              <w:tab w:val="right" w:leader="dot" w:pos="9350"/>
+            </w:tabs>
+            <w:rPr>
+              <w:rFonts w:cstheme="minorBidi"/>
+              <w:noProof/>
+            </w:rPr>
+          </w:pPr>
+          <w:hyperlink w:anchor="_Toc410733164" w:history="1">
+            <w:r>
+              <w:rPr>
+                <w:rStyle w:val="Hyperlink"/>
+                <w:noProof/>
+              </w:rPr>
+              <w:t>Glossary</w:t>
+            </w:r>
+            <w:r>
+              <w:rPr>
+                <w:noProof/>
+                <w:webHidden/>
+              </w:rPr>
+              <w:tab/>
+            </w:r>
+            <w:r>
+              <w:rPr>
+                <w:noProof/>
+                <w:webHidden/>
+              </w:rPr>
+              <w:fldChar w:fldCharType="begin"/>
+            </w:r>
+            <w:r>
+              <w:rPr>
+                <w:noProof/>
+                <w:webHidden/>
+              </w:rPr>
+              <w:instrText xml:space="preserve"> PAGEREF _Toc410733164 \h </w:instrText>
+            </w:r>
+            <w:r>
+              <w:rPr>
+                <w:noProof/>
+                <w:webHidden/>
+              </w:rPr>
+            </w:r>
+            <w:r>
+              <w:rPr>
+                <w:noProof/>
+                <w:webHidden/>
+              </w:rPr>
+              <w:fldChar w:fldCharType="separate"/>
+            </w:r>
+            <w:r>
+              <w:rPr>
+                <w:noProof/>
+                <w:webHidden/>
+              </w:rPr>
+              <w:t>12</w:t>
+            </w:r>
+            <w:r>
+              <w:rPr>
+                <w:noProof/>
+                <w:webHidden/>
+              </w:rPr>
+              <w:fldChar w:fldCharType="end"/>
+            </w:r>
+          </w:hyperlink>
+        </w:p>
+        <w:p>
+          <w:r>
+            <w:rPr>
+              <w:b/>
+              <w:bCs/>
+              <w:noProof/>
+            </w:rPr>
+            <w:fldChar w:fldCharType="end"/>
+          </w:r>
+        </w:p>
+      </w:sdtContent>
+    </w:sdt>
     <w:p>
       <w:pPr>
         <w:pStyle w:val="Heading2"/>
       </w:pPr>
+      <w:bookmarkStart w:id="0" w:name="_Toc410733152"/>
       <w:r>
         <w:t>Test Overview</w:t>
       </w:r>
+      <w:bookmarkEnd w:id="0"/>
     </w:p>
     <w:p>
       <w:r>
@@ -32,9 +985,14 @@
       <w:pPr>
         <w:pStyle w:val="Heading2"/>
       </w:pPr>
-      <w:r>
-        <w:t>Test components</w:t>
-      </w:r>
+      <w:bookmarkStart w:id="1" w:name="_Toc410733153"/>
+      <w:r>
+        <w:t>Test C</w:t>
+      </w:r>
+      <w:r>
+        <w:t>omponents</w:t>
+      </w:r>
+      <w:bookmarkEnd w:id="1"/>
     </w:p>
     <w:p>
       <w:r>
@@ -122,6 +1080,7 @@
         </w:numPr>
       </w:pPr>
       <w:r>
+        <w:lastRenderedPageBreak/>
         <w:t xml:space="preserve">Test </w:t>
       </w:r>
       <w:r>
@@ -135,9 +1094,11 @@
       <w:pPr>
         <w:pStyle w:val="Heading2"/>
       </w:pPr>
+      <w:bookmarkStart w:id="2" w:name="_Toc410733154"/>
       <w:r>
         <w:t>Test Code</w:t>
       </w:r>
+      <w:bookmarkEnd w:id="2"/>
     </w:p>
     <w:p>
       <w:r>
@@ -160,13 +1121,8 @@
       <w:r>
         <w:t xml:space="preserve"> and in “</w:t>
       </w:r>
-      <w:proofErr w:type="spellStart"/>
-      <w:r>
-        <w:t>TestSys</w:t>
-      </w:r>
-      <w:proofErr w:type="spellEnd"/>
-      <w:r>
-        <w:t>\GPIO\Src\C#</w:t>
+      <w:r>
+        <w:t>TestSys\GPIO\Src\C#</w:t>
       </w:r>
       <w:r>
         <w:t>”</w:t>
@@ -180,7 +1136,6 @@
         <w:rPr>
           <w:noProof/>
         </w:rPr>
-        <w:lastRenderedPageBreak/>
         <w:drawing>
           <wp:inline distT="0" distB="0" distL="0" distR="0" wp14:anchorId="51A1203A" wp14:editId="2D5E1F26">
             <wp:extent cx="5943600" cy="3878580"/>
@@ -197,7 +1152,7 @@
                     <pic:cNvPicPr/>
                   </pic:nvPicPr>
                   <pic:blipFill>
-                    <a:blip r:embed="rId6">
+                    <a:blip r:embed="rId8">
                       <a:extLst>
                         <a:ext uri="{28A0092B-C50C-407E-A947-70E740481C1C}">
                           <a14:useLocalDpi xmlns:a14="http://schemas.microsoft.com/office/drawing/2010/main" val="0"/>
@@ -228,9 +1183,11 @@
       <w:pPr>
         <w:pStyle w:val="Heading2"/>
       </w:pPr>
+      <w:bookmarkStart w:id="3" w:name="_Toc410733155"/>
       <w:r>
         <w:t>Test Description File</w:t>
       </w:r>
+      <w:bookmarkEnd w:id="3"/>
     </w:p>
     <w:p>
       <w:r>
@@ -246,39 +1203,7 @@
         <w:t>”</w:t>
       </w:r>
       <w:r>
-        <w:t xml:space="preserve">. A template test description file can be found in your </w:t>
-      </w:r>
-      <w:proofErr w:type="spellStart"/>
-      <w:r>
-        <w:t>TestSys</w:t>
-      </w:r>
-      <w:proofErr w:type="spellEnd"/>
-      <w:r>
-        <w:t xml:space="preserve"> directory at: “</w:t>
-      </w:r>
-      <w:proofErr w:type="spellStart"/>
-      <w:r>
-        <w:t>TestSys</w:t>
-      </w:r>
-      <w:proofErr w:type="spellEnd"/>
-      <w:r>
-        <w:t>\tools\</w:t>
-      </w:r>
-      <w:proofErr w:type="spellStart"/>
-      <w:r>
-        <w:t>testCreate</w:t>
-      </w:r>
-      <w:proofErr w:type="spellEnd"/>
-      <w:r>
-        <w:t>\</w:t>
-      </w:r>
-      <w:proofErr w:type="spellStart"/>
-      <w:r>
-        <w:t>TemplateFilesCSharp</w:t>
-      </w:r>
-      <w:proofErr w:type="spellEnd"/>
-      <w:r>
-        <w:t xml:space="preserve">”. This file informs the test tool of necessary compilation and path information in order to run your test properly. </w:t>
+        <w:t xml:space="preserve">. A template test description file can be found in your TestSys directory at: “TestSys\tools\testCreate\TemplateFilesCSharp”. This file informs the test tool of necessary compilation and path information in order to run your test properly. </w:t>
       </w:r>
     </w:p>
     <w:p>
@@ -305,6 +1230,29 @@
     </w:p>
     <w:p>
       <w:pPr>
+        <w:pStyle w:val="CodeXML"/>
+        <w:spacing w:after="0" w:line="240" w:lineRule="auto"/>
+        <w:rPr>
+          <w:rFonts w:asciiTheme="minorHAnsi" w:hAnsiTheme="minorHAnsi"/>
+          <w:b w:val="0"/>
+        </w:rPr>
+      </w:pPr>
+      <w:r>
+        <w:t>Name</w:t>
+      </w:r>
+      <w:r>
+        <w:t xml:space="preserve"> </w:t>
+      </w:r>
+      <w:r>
+        <w:rPr>
+          <w:rFonts w:asciiTheme="minorHAnsi" w:hAnsiTheme="minorHAnsi"/>
+          <w:b w:val="0"/>
+        </w:rPr>
+        <w:t>– name of the test</w:t>
+      </w:r>
+    </w:p>
+    <w:p>
+      <w:pPr>
         <w:pStyle w:val="ListParagraph"/>
         <w:numPr>
           <w:ilvl w:val="0"/>
@@ -313,12 +1261,12 @@
       </w:pPr>
       <w:r>
         <w:rPr>
-          <w:b/>
+          <w:rStyle w:val="CodeXMLChar"/>
         </w:rPr>
-        <w:t>Name</w:t>
-      </w:r>
-      <w:r>
-        <w:t xml:space="preserve"> – name of the test</w:t>
+        <w:t>Type</w:t>
+      </w:r>
+      <w:r>
+        <w:t xml:space="preserve"> – either ‘C#’ or ‘Native’</w:t>
       </w:r>
     </w:p>
     <w:p>
@@ -331,12 +1279,12 @@
       </w:pPr>
       <w:r>
         <w:rPr>
-          <w:b/>
+          <w:rStyle w:val="CodeXMLChar"/>
         </w:rPr>
-        <w:t>Type</w:t>
-      </w:r>
-      <w:r>
-        <w:t xml:space="preserve"> – either ‘C#’ or ‘Native’</w:t>
+        <w:t>Description</w:t>
+      </w:r>
+      <w:r>
+        <w:t xml:space="preserve"> – whatever you want; can be used to help filter your test list when selecting your tests to be run</w:t>
       </w:r>
     </w:p>
     <w:p>
@@ -349,12 +1297,16 @@
       </w:pPr>
       <w:r>
         <w:rPr>
-          <w:b/>
+          <w:rStyle w:val="CodeXMLChar"/>
         </w:rPr>
-        <w:t>Description</w:t>
-      </w:r>
-      <w:r>
-        <w:t xml:space="preserve"> – whatever you want; can be used to help filter your test list when selecting your tests to be run</w:t>
+        <w:lastRenderedPageBreak/>
+        <w:t>TestPath</w:t>
+      </w:r>
+      <w:r>
+        <w:t xml:space="preserve"> – the path to the directory of the test being written</w:t>
+      </w:r>
+      <w:r>
+        <w:t xml:space="preserve"> with the root directory being set within the TestRig at “Test Source Path”</w:t>
       </w:r>
     </w:p>
     <w:p>
@@ -365,19 +1317,20 @@
           <w:numId w:val="4"/>
         </w:numPr>
       </w:pPr>
-      <w:proofErr w:type="spellStart"/>
       <w:r>
         <w:rPr>
-          <w:b/>
+          <w:rStyle w:val="CodeXMLChar"/>
         </w:rPr>
-        <w:t>TestPath</w:t>
-      </w:r>
-      <w:proofErr w:type="spellEnd"/>
-      <w:r>
-        <w:t xml:space="preserve"> – the path to the directory of the test being written</w:t>
-      </w:r>
-      <w:r>
-        <w:t xml:space="preserve"> with the root directory being set within the TestRig at “Test Source Path”</w:t>
+        <w:t>TestProjName</w:t>
+      </w:r>
+      <w:r>
+        <w:t xml:space="preserve"> – name of your </w:t>
+      </w:r>
+      <w:r>
+        <w:t xml:space="preserve">*.csproj </w:t>
+      </w:r>
+      <w:r>
+        <w:t>project file</w:t>
       </w:r>
     </w:p>
     <w:p>
@@ -388,30 +1341,14 @@
           <w:numId w:val="4"/>
         </w:numPr>
       </w:pPr>
-      <w:proofErr w:type="spellStart"/>
       <w:r>
         <w:rPr>
-          <w:b/>
+          <w:rStyle w:val="CodeXMLChar"/>
         </w:rPr>
-        <w:t>TestProjName</w:t>
-      </w:r>
-      <w:proofErr w:type="spellEnd"/>
-      <w:r>
-        <w:t xml:space="preserve"> – name of your </w:t>
-      </w:r>
-      <w:r>
-        <w:t>*.</w:t>
-      </w:r>
-      <w:proofErr w:type="spellStart"/>
-      <w:r>
-        <w:t>csproj</w:t>
-      </w:r>
-      <w:proofErr w:type="spellEnd"/>
-      <w:r>
-        <w:t xml:space="preserve"> </w:t>
-      </w:r>
-      <w:r>
-        <w:t>project file</w:t>
+        <w:t>TesterName</w:t>
+      </w:r>
+      <w:r>
+        <w:t xml:space="preserve"> – name of person queuing test (will automatically be populated by TestRig tool if left blank)</w:t>
       </w:r>
     </w:p>
     <w:p>
@@ -422,13 +1359,14 @@
           <w:numId w:val="4"/>
         </w:numPr>
       </w:pPr>
-      <w:proofErr w:type="spellStart"/>
-      <w:r>
-        <w:t>TesterName</w:t>
-      </w:r>
-      <w:proofErr w:type="spellEnd"/>
-      <w:r>
-        <w:t xml:space="preserve"> – name of person queuing test (will automatically be populated by TestRig tool if left blank)</w:t>
+      <w:r>
+        <w:rPr>
+          <w:rStyle w:val="CodeXMLChar"/>
+        </w:rPr>
+        <w:t>TestLocation</w:t>
+      </w:r>
+      <w:r>
+        <w:t xml:space="preserve"> – name of the location queuing up the test (will automatically be populated by TestRig if left blank)</w:t>
       </w:r>
     </w:p>
     <w:p>
@@ -439,13 +1377,14 @@
           <w:numId w:val="4"/>
         </w:numPr>
       </w:pPr>
-      <w:proofErr w:type="spellStart"/>
-      <w:r>
-        <w:t>TestLocation</w:t>
-      </w:r>
-      <w:proofErr w:type="spellEnd"/>
-      <w:r>
-        <w:t xml:space="preserve"> – name of the location queuing up the test (will automatically be populated by TestRig if left blank)</w:t>
+      <w:r>
+        <w:rPr>
+          <w:rStyle w:val="CodeXMLChar"/>
+        </w:rPr>
+        <w:t>TestMFVersion</w:t>
+      </w:r>
+      <w:r>
+        <w:t xml:space="preserve"> – version of Micro Framework to compile and use</w:t>
       </w:r>
     </w:p>
     <w:p>
@@ -456,13 +1395,14 @@
           <w:numId w:val="4"/>
         </w:numPr>
       </w:pPr>
-      <w:proofErr w:type="spellStart"/>
-      <w:r>
-        <w:t>TestMFVersion</w:t>
-      </w:r>
-      <w:proofErr w:type="spellEnd"/>
-      <w:r>
-        <w:t xml:space="preserve"> – version of Micro Framework to compile and use</w:t>
+      <w:r>
+        <w:rPr>
+          <w:rStyle w:val="CodeXMLChar"/>
+        </w:rPr>
+        <w:t>TestGitOption</w:t>
+      </w:r>
+      <w:r>
+        <w:t xml:space="preserve"> – can be used to override the user selection in the TestRig; (Use local code; Use archive code; Use archive branch code)</w:t>
       </w:r>
     </w:p>
     <w:p>
@@ -473,14 +1413,14 @@
           <w:numId w:val="4"/>
         </w:numPr>
       </w:pPr>
-      <w:proofErr w:type="spellStart"/>
-      <w:r>
-        <w:lastRenderedPageBreak/>
-        <w:t>TestGitOption</w:t>
-      </w:r>
-      <w:proofErr w:type="spellEnd"/>
-      <w:r>
-        <w:t xml:space="preserve"> – can be used to override the user selection in the TestRig; (Use local code; Use archive code; Use archive branch code)</w:t>
+      <w:r>
+        <w:rPr>
+          <w:rStyle w:val="CodeXMLChar"/>
+        </w:rPr>
+        <w:t>TestGitBranch</w:t>
+      </w:r>
+      <w:r>
+        <w:t xml:space="preserve"> – can be used to override the user selection in the TestRig; name of GitHub branch</w:t>
       </w:r>
     </w:p>
     <w:p>
@@ -491,13 +1431,14 @@
           <w:numId w:val="4"/>
         </w:numPr>
       </w:pPr>
-      <w:proofErr w:type="spellStart"/>
-      <w:r>
-        <w:t>TestGitBranch</w:t>
-      </w:r>
-      <w:proofErr w:type="spellEnd"/>
-      <w:r>
-        <w:t xml:space="preserve"> – can be used to override the user selection in the TestRig; name of GitHub branch</w:t>
+      <w:r>
+        <w:rPr>
+          <w:rStyle w:val="CodeXMLChar"/>
+        </w:rPr>
+        <w:t>TestUsePrecompiledBinary</w:t>
+      </w:r>
+      <w:r>
+        <w:t xml:space="preserve"> – instead of compiling the Micro Framework source file a precompiled binary can be specified here; the precompiled *.axf binary needs to be placed in your test directory and the full file name written here; leave blank if not needed</w:t>
       </w:r>
     </w:p>
     <w:p>
@@ -508,21 +1449,23 @@
           <w:numId w:val="4"/>
         </w:numPr>
       </w:pPr>
-      <w:proofErr w:type="spellStart"/>
-      <w:r>
-        <w:t>TestUsePrecompiledBinary</w:t>
-      </w:r>
-      <w:proofErr w:type="spellEnd"/>
-      <w:r>
-        <w:t xml:space="preserve"> – instead of compiling the Micro Framework source file a precompiled binary can be specified here; the precompiled *.</w:t>
-      </w:r>
-      <w:proofErr w:type="spellStart"/>
-      <w:r>
-        <w:t>axf</w:t>
-      </w:r>
-      <w:proofErr w:type="spellEnd"/>
-      <w:r>
-        <w:t xml:space="preserve"> binary needs to be placed in your test directory and the full file name written here; leave blank if not needed</w:t>
+      <w:r>
+        <w:rPr>
+          <w:rStyle w:val="CodeXMLChar"/>
+        </w:rPr>
+        <w:t>TestHardware</w:t>
+      </w:r>
+      <w:r>
+        <w:t xml:space="preserve"> </w:t>
+      </w:r>
+      <w:r>
+        <w:t>–</w:t>
+      </w:r>
+      <w:r>
+        <w:t xml:space="preserve"> </w:t>
+      </w:r>
+      <w:r>
+        <w:t>not currently used</w:t>
       </w:r>
     </w:p>
     <w:p>
@@ -533,22 +1476,17 @@
           <w:numId w:val="4"/>
         </w:numPr>
       </w:pPr>
-      <w:proofErr w:type="spellStart"/>
-      <w:r>
-        <w:t>TestHardware</w:t>
-      </w:r>
-      <w:proofErr w:type="spellEnd"/>
-      <w:r>
-        <w:t xml:space="preserve"> </w:t>
-      </w:r>
-      <w:r>
-        <w:t>–</w:t>
-      </w:r>
-      <w:r>
-        <w:t xml:space="preserve"> </w:t>
-      </w:r>
-      <w:r>
-        <w:t>not currently used</w:t>
+      <w:r>
+        <w:rPr>
+          <w:rStyle w:val="CodeXMLChar"/>
+        </w:rPr>
+        <w:t>TestSolution</w:t>
+      </w:r>
+      <w:r>
+        <w:t xml:space="preserve"> - can be used to override the user selection in the TestRig</w:t>
+      </w:r>
+      <w:r>
+        <w:t>; (STM32F10x; EmoteDotNow; SOC8200; SOC_ADAPT)</w:t>
       </w:r>
     </w:p>
     <w:p>
@@ -559,24 +1497,14 @@
           <w:numId w:val="4"/>
         </w:numPr>
       </w:pPr>
-      <w:proofErr w:type="spellStart"/>
-      <w:r>
-        <w:t>TestSolution</w:t>
-      </w:r>
-      <w:proofErr w:type="spellEnd"/>
-      <w:r>
-        <w:t xml:space="preserve"> - can be used to override the user selection in the TestRig</w:t>
-      </w:r>
-      <w:r>
-        <w:t xml:space="preserve">; (STM32F10x; </w:t>
-      </w:r>
-      <w:proofErr w:type="spellStart"/>
-      <w:r>
-        <w:t>EmoteDotNow</w:t>
-      </w:r>
-      <w:proofErr w:type="spellEnd"/>
-      <w:r>
-        <w:t>; SOC8200; SOC_ADAPT)</w:t>
+      <w:r>
+        <w:rPr>
+          <w:rStyle w:val="CodeXMLChar"/>
+        </w:rPr>
+        <w:t>TestMemoryType</w:t>
+      </w:r>
+      <w:r>
+        <w:t xml:space="preserve"> - can be used to override the user selection in the TestRig; (FLASH; RAM; External FLASH)</w:t>
       </w:r>
     </w:p>
     <w:p>
@@ -587,13 +1515,14 @@
           <w:numId w:val="4"/>
         </w:numPr>
       </w:pPr>
-      <w:proofErr w:type="spellStart"/>
-      <w:r>
-        <w:t>TestMemoryType</w:t>
-      </w:r>
-      <w:proofErr w:type="spellEnd"/>
-      <w:r>
-        <w:t xml:space="preserve"> - can be used to override the user selection in the TestRig; (FLASH; RAM; External FLASH)</w:t>
+      <w:r>
+        <w:rPr>
+          <w:rStyle w:val="CodeXMLChar"/>
+        </w:rPr>
+        <w:t>TestSolutionType</w:t>
+      </w:r>
+      <w:r>
+        <w:t xml:space="preserve"> - can be used to override the user selection in the TestRig; (TinyCLR; TinyBooter)</w:t>
       </w:r>
     </w:p>
     <w:p>
@@ -604,21 +1533,17 @@
           <w:numId w:val="4"/>
         </w:numPr>
       </w:pPr>
-      <w:proofErr w:type="spellStart"/>
-      <w:r>
-        <w:t>TestSolutionType</w:t>
-      </w:r>
-      <w:proofErr w:type="spellEnd"/>
-      <w:r>
-        <w:t xml:space="preserve"> - can be used to override the user selection in the TestRig; (TinyCLR; </w:t>
-      </w:r>
-      <w:proofErr w:type="spellStart"/>
-      <w:r>
-        <w:t>TinyBooter</w:t>
-      </w:r>
-      <w:proofErr w:type="spellEnd"/>
-      <w:r>
-        <w:t>)</w:t>
+      <w:r>
+        <w:rPr>
+          <w:rStyle w:val="CodeXMLChar"/>
+        </w:rPr>
+        <w:t>TestGCCVersion</w:t>
+      </w:r>
+      <w:r>
+        <w:t xml:space="preserve"> - can be used to override the user selection in the TestRig</w:t>
+      </w:r>
+      <w:r>
+        <w:t>; (GCC4.2)</w:t>
       </w:r>
     </w:p>
     <w:p>
@@ -629,31 +1554,12 @@
           <w:numId w:val="4"/>
         </w:numPr>
       </w:pPr>
-      <w:proofErr w:type="spellStart"/>
-      <w:r>
-        <w:t>TestGCCVersion</w:t>
-      </w:r>
-      <w:proofErr w:type="spellEnd"/>
-      <w:r>
-        <w:t xml:space="preserve"> - can be used to override the user selection in the TestRig</w:t>
-      </w:r>
-      <w:r>
-        <w:t>; (GCC4.2)</w:t>
-      </w:r>
-    </w:p>
-    <w:p>
-      <w:pPr>
-        <w:pStyle w:val="ListParagraph"/>
-        <w:numPr>
-          <w:ilvl w:val="0"/>
-          <w:numId w:val="4"/>
-        </w:numPr>
-      </w:pPr>
-      <w:proofErr w:type="spellStart"/>
-      <w:r>
+      <w:r>
+        <w:rPr>
+          <w:rStyle w:val="CodeXMLChar"/>
+        </w:rPr>
         <w:t>TestSupporting</w:t>
       </w:r>
-      <w:proofErr w:type="spellEnd"/>
       <w:r>
         <w:t xml:space="preserve"> – this parameter is used to load a second device if needed. </w:t>
       </w:r>
@@ -670,15 +1576,7 @@
         <w:t>“</w:t>
       </w:r>
       <w:r>
-        <w:t xml:space="preserve">load </w:t>
-      </w:r>
-      <w:proofErr w:type="spellStart"/>
-      <w:r>
-        <w:t>indentical</w:t>
-      </w:r>
-      <w:proofErr w:type="spellEnd"/>
-      <w:r>
-        <w:t>: 2</w:t>
+        <w:t>load indentical: 2</w:t>
       </w:r>
       <w:r>
         <w:t>” will load the same binary on two .NOW devices</w:t>
@@ -725,11 +1623,12 @@
           <w:numId w:val="4"/>
         </w:numPr>
       </w:pPr>
-      <w:proofErr w:type="spellStart"/>
-      <w:r>
+      <w:r>
+        <w:rPr>
+          <w:rStyle w:val="CodeXMLChar"/>
+        </w:rPr>
         <w:t>TestJTAGHarness</w:t>
       </w:r>
-      <w:proofErr w:type="spellEnd"/>
       <w:r>
         <w:t xml:space="preserve"> – can be used to override the </w:t>
       </w:r>
@@ -745,11 +1644,12 @@
           <w:numId w:val="4"/>
         </w:numPr>
       </w:pPr>
-      <w:proofErr w:type="spellStart"/>
-      <w:r>
+      <w:r>
+        <w:rPr>
+          <w:rStyle w:val="CodeXMLChar"/>
+        </w:rPr>
         <w:t>TestPowerAutomateSelected</w:t>
       </w:r>
-      <w:proofErr w:type="spellEnd"/>
       <w:r>
         <w:t xml:space="preserve"> – can be used to override whether or not the Adapt test power can be automated on programming</w:t>
       </w:r>
@@ -762,11 +1662,12 @@
           <w:numId w:val="4"/>
         </w:numPr>
       </w:pPr>
-      <w:proofErr w:type="spellStart"/>
-      <w:r>
+      <w:r>
+        <w:rPr>
+          <w:rStyle w:val="CodeXMLChar"/>
+        </w:rPr>
         <w:t>TestBuild</w:t>
       </w:r>
-      <w:proofErr w:type="spellEnd"/>
       <w:r>
         <w:t xml:space="preserve"> – can be used to  override the building of Release or Debug</w:t>
       </w:r>
@@ -811,7 +1712,7 @@
                     <pic:cNvPicPr/>
                   </pic:nvPicPr>
                   <pic:blipFill>
-                    <a:blip r:embed="rId7"/>
+                    <a:blip r:embed="rId9"/>
                     <a:stretch>
                       <a:fillRect/>
                     </a:stretch>
@@ -836,9 +1737,11 @@
       <w:pPr>
         <w:pStyle w:val="Heading2"/>
       </w:pPr>
+      <w:bookmarkStart w:id="4" w:name="_Toc410733156"/>
       <w:r>
         <w:t>Test Parameters</w:t>
       </w:r>
+      <w:bookmarkEnd w:id="4"/>
     </w:p>
     <w:p>
       <w:r>
@@ -870,15 +1773,7 @@
     </w:p>
     <w:p>
       <w:r>
-        <w:t>A test timeout must be provided by setting the parameter “</w:t>
-      </w:r>
-      <w:proofErr w:type="spellStart"/>
-      <w:r>
-        <w:t>testTimeout</w:t>
-      </w:r>
-      <w:proofErr w:type="spellEnd"/>
-      <w:r>
-        <w:t>” to the number of milliseconds the test will timeout in.</w:t>
+        <w:t>A test timeout must be provided by setting the parameter “testTimeout” to the number of milliseconds the test will timeout in.</w:t>
       </w:r>
     </w:p>
     <w:p>
@@ -891,11 +1786,9 @@
       <w:r>
         <w:t xml:space="preserve"> set the parameter “</w:t>
       </w:r>
-      <w:proofErr w:type="spellStart"/>
       <w:r>
         <w:t>useLogic</w:t>
       </w:r>
-      <w:proofErr w:type="spellEnd"/>
       <w:r>
         <w:t>” to “normal</w:t>
       </w:r>
@@ -928,50 +1821,18 @@
         <w:t>I2C data packets and save that data to a file</w:t>
       </w:r>
       <w:r>
-        <w:t xml:space="preserve"> “</w:t>
-      </w:r>
-      <w:proofErr w:type="spellStart"/>
-      <w:r>
-        <w:t>testTemp</w:t>
-      </w:r>
-      <w:proofErr w:type="spellEnd"/>
-      <w:r>
-        <w:t>\testData.txt”</w:t>
+        <w:t xml:space="preserve"> “testTemp\testData.txt”</w:t>
       </w:r>
       <w:r>
         <w:t>.</w:t>
       </w:r>
       <w:r>
-        <w:t xml:space="preserve"> The “normal” logic analyzer data is saved to file “</w:t>
-      </w:r>
-      <w:proofErr w:type="spellStart"/>
-      <w:r>
-        <w:t>testTemp</w:t>
-      </w:r>
-      <w:proofErr w:type="spellEnd"/>
-      <w:r>
-        <w:t>\testData.csv”.</w:t>
-      </w:r>
-    </w:p>
-    <w:p>
-      <w:r>
-        <w:t>To enable the COM port set “</w:t>
-      </w:r>
-      <w:proofErr w:type="spellStart"/>
-      <w:r>
-        <w:t>useCOMPort</w:t>
-      </w:r>
-      <w:proofErr w:type="spellEnd"/>
-      <w:r>
-        <w:t>” to “true” and provide appropriate values to “</w:t>
-      </w:r>
-      <w:proofErr w:type="spellStart"/>
-      <w:r>
-        <w:t>COMParameters</w:t>
-      </w:r>
-      <w:proofErr w:type="spellEnd"/>
-      <w:r>
-        <w:t xml:space="preserve">”. </w:t>
+        <w:t xml:space="preserve"> The “normal” logic analyzer data is saved to file “testTemp\testData.csv”.</w:t>
+      </w:r>
+    </w:p>
+    <w:p>
+      <w:r>
+        <w:t xml:space="preserve">To enable the COM port set “useCOMPort” to “true” and provide appropriate values to “COMParameters”. </w:t>
       </w:r>
       <w:r>
         <w:t>The</w:t>
@@ -992,44 +1853,12 @@
         <w:t xml:space="preserve"> set in the “Test Machine Paths”</w:t>
       </w:r>
       <w:r>
-        <w:t xml:space="preserve"> tab unless the user overrides this selection by setting the “</w:t>
-      </w:r>
-      <w:proofErr w:type="spellStart"/>
-      <w:r>
-        <w:t>forceCOM</w:t>
-      </w:r>
-      <w:proofErr w:type="spellEnd"/>
-      <w:r>
-        <w:t>” variable to “COM&lt;x&gt;”.</w:t>
-      </w:r>
-    </w:p>
-    <w:p>
-      <w:r>
-        <w:t>A customized test script can be invoked to do a number of test functions. To enable the script set “</w:t>
-      </w:r>
-      <w:proofErr w:type="spellStart"/>
-      <w:r>
-        <w:t>useTestScript</w:t>
-      </w:r>
-      <w:proofErr w:type="spellEnd"/>
-      <w:r>
-        <w:t>” to “true”, set the script name in “</w:t>
-      </w:r>
-      <w:proofErr w:type="spellStart"/>
-      <w:r>
-        <w:t>testScriptName</w:t>
-      </w:r>
-      <w:proofErr w:type="spellEnd"/>
-      <w:r>
-        <w:t>” and then set a timeout in milliseconds with the parameter “</w:t>
-      </w:r>
-      <w:proofErr w:type="spellStart"/>
-      <w:r>
-        <w:t>testScriptTimeoutMs</w:t>
-      </w:r>
-      <w:proofErr w:type="spellEnd"/>
-      <w:r>
-        <w:t>”. The commands used by the test script will be described in a later section of this document.</w:t>
+        <w:t xml:space="preserve"> tab unless the user overrides this selection by setting the “forceCOM” variable to “COM&lt;x&gt;”.</w:t>
+      </w:r>
+    </w:p>
+    <w:p>
+      <w:r>
+        <w:t>A customized test script can be invoked to do a number of test functions. To enable the script set “useTestScript” to “true”, set the script name in “testScriptName” and then set a timeout in milliseconds with the parameter “testScriptTimeoutMs”. The commands used by the test script will be described in a later section of this document.</w:t>
       </w:r>
     </w:p>
     <w:p>
@@ -1074,11 +1903,9 @@
       <w:r>
         <w:t>. Make sure the parameter “</w:t>
       </w:r>
-      <w:proofErr w:type="spellStart"/>
       <w:r>
         <w:t>useAnalysis</w:t>
       </w:r>
-      <w:proofErr w:type="spellEnd"/>
       <w:r>
         <w:t xml:space="preserve">” is set to </w:t>
       </w:r>
@@ -1088,14 +1915,12 @@
       <w:r>
         <w:t xml:space="preserve"> and the name of your script is set at the “</w:t>
       </w:r>
-      <w:proofErr w:type="spellStart"/>
       <w:r>
         <w:t>analysis</w:t>
       </w:r>
       <w:r>
         <w:t>ScriptName</w:t>
       </w:r>
-      <w:proofErr w:type="spellEnd"/>
       <w:r>
         <w:t>” parameter.</w:t>
       </w:r>
@@ -1103,23 +1928,7 @@
         <w:t xml:space="preserve"> </w:t>
       </w:r>
       <w:r>
-        <w:t xml:space="preserve"> The Matlab script is passed the parameter: “</w:t>
-      </w:r>
-      <w:proofErr w:type="spellStart"/>
-      <w:r>
-        <w:t>dataFileName</w:t>
-      </w:r>
-      <w:proofErr w:type="spellEnd"/>
-      <w:r>
-        <w:t xml:space="preserve">” which is set to the logic analyzer data file. The analysis executable is passed the data file path and a path for a results file with the name taken from the Parameters class and placed within the </w:t>
-      </w:r>
-      <w:proofErr w:type="spellStart"/>
-      <w:r>
-        <w:t>testTemp</w:t>
-      </w:r>
-      <w:proofErr w:type="spellEnd"/>
-      <w:r>
-        <w:t xml:space="preserve"> directory.</w:t>
+        <w:t xml:space="preserve"> The Matlab script is passed the parameter: “dataFileName” which is set to the logic analyzer data file. The analysis executable is passed the data file path and a path for a results file with the name taken from the Parameters class and placed within the testTemp directory.</w:t>
       </w:r>
     </w:p>
     <w:p>
@@ -1129,45 +1938,23 @@
       <w:r>
         <w:t>ny results file generated by your analysis programs can be read in by setting “</w:t>
       </w:r>
-      <w:proofErr w:type="spellStart"/>
       <w:r>
         <w:t>useResultsFile</w:t>
       </w:r>
-      <w:proofErr w:type="spellEnd"/>
       <w:r>
         <w:t>” to true and setting the result file name to “</w:t>
       </w:r>
-      <w:proofErr w:type="spellStart"/>
       <w:r>
         <w:t>resultsFileName</w:t>
       </w:r>
-      <w:proofErr w:type="spellEnd"/>
       <w:r>
         <w:t>”.</w:t>
       </w:r>
     </w:p>
     <w:p>
       <w:r>
-        <w:t>Finally a test can be delayed before running by setting “</w:t>
-      </w:r>
-      <w:proofErr w:type="spellStart"/>
-      <w:r>
-        <w:t>testDelay</w:t>
-      </w:r>
-      <w:proofErr w:type="spellEnd"/>
-      <w:r>
-        <w:t xml:space="preserve">”. This can be used for long-term tests where data does not need </w:t>
-      </w:r>
-      <w:proofErr w:type="gramStart"/>
-      <w:r>
-        <w:t>to  be</w:t>
-      </w:r>
-      <w:proofErr w:type="gramEnd"/>
-      <w:r>
-        <w:t xml:space="preserve"> collected until after a long period oftime.</w:t>
-      </w:r>
-      <w:bookmarkStart w:id="0" w:name="_GoBack"/>
-      <w:bookmarkEnd w:id="0"/>
+        <w:t>Finally a test can be delayed before running by setting “testDelay”. This can be used for long-term tests where data does not need to  be collected until after a long period oftime.</w:t>
+      </w:r>
     </w:p>
     <w:p>
       <w:r>
@@ -1212,7 +1999,7 @@
                     </pic:cNvPicPr>
                   </pic:nvPicPr>
                   <pic:blipFill>
-                    <a:blip r:embed="rId8">
+                    <a:blip r:embed="rId10">
                       <a:extLst>
                         <a:ext uri="{28A0092B-C50C-407E-A947-70E740481C1C}">
                           <a14:useLocalDpi xmlns:a14="http://schemas.microsoft.com/office/drawing/2010/main" val="0"/>
@@ -1248,21 +2035,15 @@
       <w:pPr>
         <w:pStyle w:val="Heading2"/>
       </w:pPr>
+      <w:bookmarkStart w:id="5" w:name="_Toc410733157"/>
       <w:r>
         <w:t>Test Script</w:t>
       </w:r>
-    </w:p>
-    <w:p>
-      <w:r>
-        <w:t xml:space="preserve">The test script has a number of commands that can be used to generate test data. The script will be run after the Unit </w:t>
-      </w:r>
-      <w:proofErr w:type="gramStart"/>
-      <w:r>
-        <w:t>Under</w:t>
-      </w:r>
-      <w:proofErr w:type="gramEnd"/>
-      <w:r>
-        <w:t xml:space="preserve"> Test is programmed and then reset. Each line of the test script will be executed in the order it appears in the file until there is no other commands.</w:t>
+      <w:bookmarkEnd w:id="5"/>
+    </w:p>
+    <w:p>
+      <w:r>
+        <w:t>The test script has a number of commands that can be used to generate test data. The script will be run after the Unit Under Test is programmed and then reset. Each line of the test script will be executed in the order it appears in the file until there is no other commands.</w:t>
       </w:r>
     </w:p>
     <w:p>
@@ -1291,6 +2072,73 @@
     </w:p>
     <w:p>
       <w:pPr>
+        <w:pStyle w:val="Code"/>
+      </w:pPr>
+      <w:r>
+        <w:t xml:space="preserve">execute &lt;executable name&gt;  </w:t>
+      </w:r>
+      <w:r>
+        <w:t>&lt;timeout&gt;</w:t>
+      </w:r>
+    </w:p>
+    <w:p>
+      <w:pPr>
+        <w:pStyle w:val="ListParagraph"/>
+        <w:numPr>
+          <w:ilvl w:val="2"/>
+          <w:numId w:val="5"/>
+        </w:numPr>
+      </w:pPr>
+      <w:r>
+        <w:t>Example: execute calc.exe 1000 (runs calculator for one second)</w:t>
+      </w:r>
+    </w:p>
+    <w:p>
+      <w:pPr>
+        <w:pStyle w:val="ListParagraph"/>
+        <w:numPr>
+          <w:ilvl w:val="0"/>
+          <w:numId w:val="5"/>
+        </w:numPr>
+      </w:pPr>
+      <w:r>
+        <w:t>Sleep command</w:t>
+      </w:r>
+    </w:p>
+    <w:p>
+      <w:pPr>
+        <w:pStyle w:val="Code"/>
+      </w:pPr>
+      <w:r>
+        <w:t>sleep &lt;sleep time in ms&gt;</w:t>
+      </w:r>
+    </w:p>
+    <w:p>
+      <w:pPr>
+        <w:pStyle w:val="ListParagraph"/>
+        <w:numPr>
+          <w:ilvl w:val="2"/>
+          <w:numId w:val="5"/>
+        </w:numPr>
+      </w:pPr>
+      <w:r>
+        <w:t>Example: sleep 5000 (sleeps 5 seconds)</w:t>
+      </w:r>
+    </w:p>
+    <w:p>
+      <w:pPr>
+        <w:pStyle w:val="ListParagraph"/>
+        <w:numPr>
+          <w:ilvl w:val="0"/>
+          <w:numId w:val="5"/>
+        </w:numPr>
+      </w:pPr>
+      <w:r>
+        <w:t>Save data to file</w:t>
+      </w:r>
+    </w:p>
+    <w:p>
+      <w:pPr>
         <w:pStyle w:val="ListParagraph"/>
         <w:numPr>
           <w:ilvl w:val="1"/>
@@ -1298,22 +2146,175 @@
         </w:numPr>
       </w:pPr>
       <w:r>
-        <w:t xml:space="preserve">execute &lt;executable name&gt;  </w:t>
-      </w:r>
-      <w:r>
-        <w:t>&lt;timeout&gt;</w:t>
-      </w:r>
-    </w:p>
-    <w:p>
-      <w:pPr>
-        <w:pStyle w:val="ListParagraph"/>
+        <w:lastRenderedPageBreak/>
+        <w:t>This command will save generated data to a file that can be used later to compare against a file that is generated by your test. For example you can generate data to a file and then send it across the COM port and verify that received data (saved by COM_receive command) is the same as that sent.</w:t>
+      </w:r>
+    </w:p>
+    <w:p>
+      <w:pPr>
+        <w:pStyle w:val="ListParagraph"/>
+        <w:numPr>
+          <w:ilvl w:val="1"/>
+          <w:numId w:val="5"/>
+        </w:numPr>
+      </w:pPr>
+      <w:r>
+        <w:t>Enable or disable file</w:t>
+      </w:r>
+      <w:r>
+        <w:t xml:space="preserve"> writing</w:t>
+      </w:r>
+    </w:p>
+    <w:p>
+      <w:pPr>
+        <w:pStyle w:val="Code"/>
         <w:numPr>
           <w:ilvl w:val="2"/>
           <w:numId w:val="5"/>
         </w:numPr>
       </w:pPr>
       <w:r>
-        <w:t>Example: execute calc.exe 1000 (runs calculator for one second)</w:t>
+        <w:t>file &lt;enable/disable&gt; &lt;File name&gt;</w:t>
+      </w:r>
+    </w:p>
+    <w:p>
+      <w:pPr>
+        <w:pStyle w:val="ListParagraph"/>
+        <w:numPr>
+          <w:ilvl w:val="3"/>
+          <w:numId w:val="5"/>
+        </w:numPr>
+      </w:pPr>
+      <w:r>
+        <w:t>Example: file enable fileSave.txt (saves file data to file: “fileSave.txt”)</w:t>
+      </w:r>
+    </w:p>
+    <w:p>
+      <w:pPr>
+        <w:pStyle w:val="ListParagraph"/>
+        <w:numPr>
+          <w:ilvl w:val="1"/>
+          <w:numId w:val="5"/>
+        </w:numPr>
+      </w:pPr>
+      <w:r>
+        <w:t>Save r</w:t>
+      </w:r>
+      <w:r>
+        <w:t>andom data</w:t>
+      </w:r>
+      <w:r>
+        <w:t xml:space="preserve"> to a file</w:t>
+      </w:r>
+    </w:p>
+    <w:p>
+      <w:pPr>
+        <w:pStyle w:val="Code"/>
+      </w:pPr>
+      <w:r>
+        <w:t>file random &lt;seed&gt; &lt;# of numbers sent&gt; &lt;lower bound&gt; &lt;upper bound&gt;</w:t>
+      </w:r>
+    </w:p>
+    <w:p>
+      <w:pPr>
+        <w:pStyle w:val="ListParagraph"/>
+        <w:numPr>
+          <w:ilvl w:val="3"/>
+          <w:numId w:val="5"/>
+        </w:numPr>
+      </w:pPr>
+      <w:r>
+        <w:t>Example: file random</w:t>
+      </w:r>
+      <w:r>
+        <w:t xml:space="preserve"> </w:t>
+      </w:r>
+      <w:r>
+        <w:t>none 20 0 100 (saves to file 20 numbers from 0 to 100)</w:t>
+      </w:r>
+    </w:p>
+    <w:p>
+      <w:pPr>
+        <w:pStyle w:val="ListParagraph"/>
+        <w:numPr>
+          <w:ilvl w:val="1"/>
+          <w:numId w:val="5"/>
+        </w:numPr>
+      </w:pPr>
+      <w:r>
+        <w:t>Save f</w:t>
+      </w:r>
+      <w:r>
+        <w:t>ile data</w:t>
+      </w:r>
+      <w:r>
+        <w:t xml:space="preserve"> to a file</w:t>
+      </w:r>
+    </w:p>
+    <w:p>
+      <w:pPr>
+        <w:pStyle w:val="Code"/>
+        <w:numPr>
+          <w:ilvl w:val="2"/>
+          <w:numId w:val="5"/>
+        </w:numPr>
+      </w:pPr>
+      <w:r>
+        <w:t>file file &lt;file name&gt;</w:t>
+      </w:r>
+    </w:p>
+    <w:p>
+      <w:pPr>
+        <w:pStyle w:val="ListParagraph"/>
+        <w:numPr>
+          <w:ilvl w:val="3"/>
+          <w:numId w:val="5"/>
+        </w:numPr>
+      </w:pPr>
+      <w:r>
+        <w:t>Example: file file data.txt (saves to file the data in file “data.txt”)</w:t>
+      </w:r>
+    </w:p>
+    <w:p>
+      <w:pPr>
+        <w:pStyle w:val="ListParagraph"/>
+        <w:numPr>
+          <w:ilvl w:val="1"/>
+          <w:numId w:val="5"/>
+        </w:numPr>
+      </w:pPr>
+      <w:r>
+        <w:t>Save a s</w:t>
+      </w:r>
+      <w:r>
+        <w:t>tring</w:t>
+      </w:r>
+      <w:r>
+        <w:t xml:space="preserve"> to a file</w:t>
+      </w:r>
+    </w:p>
+    <w:p>
+      <w:pPr>
+        <w:pStyle w:val="Code"/>
+        <w:numPr>
+          <w:ilvl w:val="2"/>
+          <w:numId w:val="5"/>
+        </w:numPr>
+      </w:pPr>
+      <w:r>
+        <w:t>file string &lt;Text string&gt;</w:t>
+      </w:r>
+    </w:p>
+    <w:p>
+      <w:pPr>
+        <w:pStyle w:val="ListParagraph"/>
+        <w:numPr>
+          <w:ilvl w:val="3"/>
+          <w:numId w:val="5"/>
+        </w:numPr>
+      </w:pPr>
+      <w:r>
+        <w:t>Example: file string This is my string.</w:t>
       </w:r>
     </w:p>
     <w:p>
@@ -1325,7 +2326,7 @@
         </w:numPr>
       </w:pPr>
       <w:r>
-        <w:t>Sleep command</w:t>
+        <w:t>Send data over COM port</w:t>
       </w:r>
     </w:p>
     <w:p>
@@ -1337,27 +2338,103 @@
         </w:numPr>
       </w:pPr>
       <w:r>
-        <w:t xml:space="preserve">sleep &lt;sleep time in </w:t>
-      </w:r>
-      <w:proofErr w:type="spellStart"/>
-      <w:r>
-        <w:t>ms</w:t>
-      </w:r>
-      <w:proofErr w:type="spellEnd"/>
-      <w:r>
-        <w:t>&gt;</w:t>
-      </w:r>
-    </w:p>
-    <w:p>
-      <w:pPr>
-        <w:pStyle w:val="ListParagraph"/>
+        <w:t>Random data</w:t>
+      </w:r>
+    </w:p>
+    <w:p>
+      <w:pPr>
+        <w:pStyle w:val="Code"/>
         <w:numPr>
           <w:ilvl w:val="2"/>
           <w:numId w:val="5"/>
         </w:numPr>
       </w:pPr>
       <w:r>
-        <w:t>Example: sleep 5000 (sleeps 5 seconds)</w:t>
+        <w:t>COM_send random &lt;seed&gt; &lt;# of numbers sent&gt; &lt;lower bound&gt; &lt;upper bound&gt;</w:t>
+      </w:r>
+    </w:p>
+    <w:p>
+      <w:pPr>
+        <w:pStyle w:val="ListParagraph"/>
+        <w:numPr>
+          <w:ilvl w:val="3"/>
+          <w:numId w:val="5"/>
+        </w:numPr>
+      </w:pPr>
+      <w:r>
+        <w:t>Example: COM_send random none 20 0 100 (sends 20 numbers from 0 to 100)</w:t>
+      </w:r>
+    </w:p>
+    <w:p>
+      <w:pPr>
+        <w:pStyle w:val="ListParagraph"/>
+        <w:numPr>
+          <w:ilvl w:val="1"/>
+          <w:numId w:val="5"/>
+        </w:numPr>
+      </w:pPr>
+      <w:r>
+        <w:t>File</w:t>
+      </w:r>
+    </w:p>
+    <w:p>
+      <w:pPr>
+        <w:pStyle w:val="Code"/>
+        <w:numPr>
+          <w:ilvl w:val="2"/>
+          <w:numId w:val="5"/>
+        </w:numPr>
+      </w:pPr>
+      <w:r>
+        <w:t>COM_send file &lt;file name&gt;</w:t>
+      </w:r>
+    </w:p>
+    <w:p>
+      <w:pPr>
+        <w:pStyle w:val="ListParagraph"/>
+        <w:numPr>
+          <w:ilvl w:val="3"/>
+          <w:numId w:val="5"/>
+        </w:numPr>
+      </w:pPr>
+      <w:r>
+        <w:t>Example: COM_send file data.txt (sends data.txt file)</w:t>
+      </w:r>
+    </w:p>
+    <w:p>
+      <w:pPr>
+        <w:pStyle w:val="ListParagraph"/>
+        <w:numPr>
+          <w:ilvl w:val="0"/>
+          <w:numId w:val="7"/>
+        </w:numPr>
+      </w:pPr>
+      <w:r>
+        <w:t>String</w:t>
+      </w:r>
+    </w:p>
+    <w:p>
+      <w:pPr>
+        <w:pStyle w:val="Code"/>
+        <w:numPr>
+          <w:ilvl w:val="2"/>
+          <w:numId w:val="5"/>
+        </w:numPr>
+      </w:pPr>
+      <w:r>
+        <w:t>COM_send string &lt;Text string&gt;</w:t>
+      </w:r>
+    </w:p>
+    <w:p>
+      <w:pPr>
+        <w:pStyle w:val="ListParagraph"/>
+        <w:numPr>
+          <w:ilvl w:val="3"/>
+          <w:numId w:val="5"/>
+        </w:numPr>
+      </w:pPr>
+      <w:r>
+        <w:t>Example: COM_send string This is my string.</w:t>
       </w:r>
     </w:p>
     <w:p>
@@ -1369,7 +2446,43 @@
         </w:numPr>
       </w:pPr>
       <w:r>
-        <w:t>Save data to file</w:t>
+        <w:t>Receive data over COM port</w:t>
+      </w:r>
+      <w:r>
+        <w:t xml:space="preserve"> and save it to a file</w:t>
+      </w:r>
+    </w:p>
+    <w:p>
+      <w:pPr>
+        <w:pStyle w:val="Code"/>
+      </w:pPr>
+      <w:r>
+        <w:t>COM_receive file &lt;enable/disable&gt; &lt;File name&gt;</w:t>
+      </w:r>
+    </w:p>
+    <w:p>
+      <w:pPr>
+        <w:pStyle w:val="ListParagraph"/>
+        <w:numPr>
+          <w:ilvl w:val="2"/>
+          <w:numId w:val="5"/>
+        </w:numPr>
+      </w:pPr>
+      <w:r>
+        <w:lastRenderedPageBreak/>
+        <w:t>Example: COM_receive file enable rx_data.txt (Starts saving data to data file: rx_data.txt)</w:t>
+      </w:r>
+    </w:p>
+    <w:p>
+      <w:pPr>
+        <w:pStyle w:val="ListParagraph"/>
+        <w:numPr>
+          <w:ilvl w:val="0"/>
+          <w:numId w:val="5"/>
+        </w:numPr>
+      </w:pPr>
+      <w:r>
+        <w:t>Test results</w:t>
       </w:r>
     </w:p>
     <w:p>
@@ -1381,31 +2494,21 @@
         </w:numPr>
       </w:pPr>
       <w:r>
-        <w:t xml:space="preserve">This command will save generated data to a file that can be used later to compare against a file that is generated by your test. For example you can generate data to a file and then send it across the COM port and verify that received data (saved by </w:t>
-      </w:r>
-      <w:proofErr w:type="spellStart"/>
-      <w:r>
-        <w:t>COM_receive</w:t>
-      </w:r>
-      <w:proofErr w:type="spellEnd"/>
-      <w:r>
-        <w:t xml:space="preserve"> command) is the same as that sent.</w:t>
-      </w:r>
-    </w:p>
-    <w:p>
-      <w:pPr>
-        <w:pStyle w:val="ListParagraph"/>
-        <w:numPr>
-          <w:ilvl w:val="1"/>
-          <w:numId w:val="5"/>
-        </w:numPr>
-      </w:pPr>
-      <w:r>
-        <w:lastRenderedPageBreak/>
-        <w:t>Enable or disable file</w:t>
-      </w:r>
-      <w:r>
-        <w:t xml:space="preserve"> writing</w:t>
+        <w:t xml:space="preserve">Sets the test results </w:t>
+      </w:r>
+      <w:r>
+        <w:t>to the test receipt</w:t>
+      </w:r>
+    </w:p>
+    <w:p>
+      <w:pPr>
+        <w:pStyle w:val="Code"/>
+      </w:pPr>
+      <w:r>
+        <w:t>t</w:t>
+      </w:r>
+      <w:r>
+        <w:t>est_result file compare &lt;File 1&gt; &lt;File 2&gt;</w:t>
       </w:r>
     </w:p>
     <w:p>
@@ -1417,37 +2520,7 @@
         </w:numPr>
       </w:pPr>
       <w:r>
-        <w:t>file &lt;enable/disable&gt; &lt;File name&gt;</w:t>
-      </w:r>
-    </w:p>
-    <w:p>
-      <w:pPr>
-        <w:pStyle w:val="ListParagraph"/>
-        <w:numPr>
-          <w:ilvl w:val="3"/>
-          <w:numId w:val="5"/>
-        </w:numPr>
-      </w:pPr>
-      <w:r>
-        <w:t>Example: file enable fileSave.txt (saves file data to file: “fileSave.txt”)</w:t>
-      </w:r>
-    </w:p>
-    <w:p>
-      <w:pPr>
-        <w:pStyle w:val="ListParagraph"/>
-        <w:numPr>
-          <w:ilvl w:val="1"/>
-          <w:numId w:val="5"/>
-        </w:numPr>
-      </w:pPr>
-      <w:r>
-        <w:t>Save r</w:t>
-      </w:r>
-      <w:r>
-        <w:t>andom data</w:t>
-      </w:r>
-      <w:r>
-        <w:t xml:space="preserve"> to a file</w:t>
+        <w:t>Test receipt will be set based on result of file compare</w:t>
       </w:r>
     </w:p>
     <w:p>
@@ -1459,43 +2532,24 @@
         </w:numPr>
       </w:pPr>
       <w:r>
-        <w:t>file random &lt;seed&gt; &lt;# of numbers sent&gt; &lt;lower bound&gt; &lt;upper bound&gt;</w:t>
-      </w:r>
-    </w:p>
-    <w:p>
-      <w:pPr>
-        <w:pStyle w:val="ListParagraph"/>
-        <w:numPr>
-          <w:ilvl w:val="3"/>
-          <w:numId w:val="5"/>
-        </w:numPr>
-      </w:pPr>
-      <w:r>
-        <w:t>Example: file random</w:t>
-      </w:r>
-      <w:r>
-        <w:t xml:space="preserve"> </w:t>
-      </w:r>
-      <w:r>
-        <w:t>none 20 0 100 (saves to file 20 numbers from 0 to 100)</w:t>
-      </w:r>
-    </w:p>
-    <w:p>
-      <w:pPr>
-        <w:pStyle w:val="ListParagraph"/>
-        <w:numPr>
-          <w:ilvl w:val="1"/>
-          <w:numId w:val="5"/>
-        </w:numPr>
-      </w:pPr>
-      <w:r>
-        <w:t>Save f</w:t>
-      </w:r>
-      <w:r>
-        <w:t>ile data</w:t>
-      </w:r>
-      <w:r>
-        <w:t xml:space="preserve"> to a file</w:t>
+        <w:t>Example: t</w:t>
+      </w:r>
+      <w:r>
+        <w:t>est_result file compare fileSave.txt data.txt</w:t>
+      </w:r>
+    </w:p>
+    <w:p>
+      <w:pPr>
+        <w:pStyle w:val="Code"/>
+      </w:pPr>
+      <w:r>
+        <w:t xml:space="preserve">test_result </w:t>
+      </w:r>
+      <w:r>
+        <w:t xml:space="preserve">results </w:t>
+      </w:r>
+      <w:r>
+        <w:t>&lt;file name&gt;</w:t>
       </w:r>
     </w:p>
     <w:p>
@@ -1507,53 +2561,7 @@
         </w:numPr>
       </w:pPr>
       <w:r>
-        <w:t xml:space="preserve">file </w:t>
-      </w:r>
-      <w:proofErr w:type="spellStart"/>
-      <w:r>
-        <w:t>file</w:t>
-      </w:r>
-      <w:proofErr w:type="spellEnd"/>
-      <w:r>
-        <w:t xml:space="preserve"> &lt;file name&gt;</w:t>
-      </w:r>
-    </w:p>
-    <w:p>
-      <w:pPr>
-        <w:pStyle w:val="ListParagraph"/>
-        <w:numPr>
-          <w:ilvl w:val="3"/>
-          <w:numId w:val="5"/>
-        </w:numPr>
-      </w:pPr>
-      <w:r>
-        <w:t xml:space="preserve">Example: file </w:t>
-      </w:r>
-      <w:proofErr w:type="spellStart"/>
-      <w:r>
-        <w:t>file</w:t>
-      </w:r>
-      <w:proofErr w:type="spellEnd"/>
-      <w:r>
-        <w:t xml:space="preserve"> data.txt (saves to file the data in file “data.txt”)</w:t>
-      </w:r>
-    </w:p>
-    <w:p>
-      <w:pPr>
-        <w:pStyle w:val="ListParagraph"/>
-        <w:numPr>
-          <w:ilvl w:val="1"/>
-          <w:numId w:val="5"/>
-        </w:numPr>
-      </w:pPr>
-      <w:r>
-        <w:t>Save a s</w:t>
-      </w:r>
-      <w:r>
-        <w:t>tring</w:t>
-      </w:r>
-      <w:r>
-        <w:t xml:space="preserve"> to a file</w:t>
+        <w:t>Reads in test results from &lt;file name&gt; and sets test receipt parameters</w:t>
       </w:r>
     </w:p>
     <w:p>
@@ -1565,383 +2573,7 @@
         </w:numPr>
       </w:pPr>
       <w:r>
-        <w:t>file string &lt;Text string&gt;</w:t>
-      </w:r>
-    </w:p>
-    <w:p>
-      <w:pPr>
-        <w:pStyle w:val="ListParagraph"/>
-        <w:numPr>
-          <w:ilvl w:val="3"/>
-          <w:numId w:val="5"/>
-        </w:numPr>
-      </w:pPr>
-      <w:r>
-        <w:t xml:space="preserve">Example: file string </w:t>
-      </w:r>
-      <w:proofErr w:type="gramStart"/>
-      <w:r>
-        <w:t>This</w:t>
-      </w:r>
-      <w:proofErr w:type="gramEnd"/>
-      <w:r>
-        <w:t xml:space="preserve"> is my string.</w:t>
-      </w:r>
-    </w:p>
-    <w:p>
-      <w:pPr>
-        <w:pStyle w:val="ListParagraph"/>
-        <w:numPr>
-          <w:ilvl w:val="0"/>
-          <w:numId w:val="5"/>
-        </w:numPr>
-      </w:pPr>
-      <w:r>
-        <w:t>Send data over COM port</w:t>
-      </w:r>
-    </w:p>
-    <w:p>
-      <w:pPr>
-        <w:pStyle w:val="ListParagraph"/>
-        <w:numPr>
-          <w:ilvl w:val="1"/>
-          <w:numId w:val="5"/>
-        </w:numPr>
-      </w:pPr>
-      <w:r>
-        <w:t>Random data</w:t>
-      </w:r>
-    </w:p>
-    <w:p>
-      <w:pPr>
-        <w:pStyle w:val="ListParagraph"/>
-        <w:numPr>
-          <w:ilvl w:val="2"/>
-          <w:numId w:val="5"/>
-        </w:numPr>
-      </w:pPr>
-      <w:proofErr w:type="spellStart"/>
-      <w:r>
-        <w:t>COM_send</w:t>
-      </w:r>
-      <w:proofErr w:type="spellEnd"/>
-      <w:r>
-        <w:t xml:space="preserve"> random &lt;seed&gt; &lt;# of numbers sent&gt; &lt;lower bound&gt; &lt;upper bound&gt;</w:t>
-      </w:r>
-    </w:p>
-    <w:p>
-      <w:pPr>
-        <w:pStyle w:val="ListParagraph"/>
-        <w:numPr>
-          <w:ilvl w:val="3"/>
-          <w:numId w:val="5"/>
-        </w:numPr>
-      </w:pPr>
-      <w:r>
-        <w:t xml:space="preserve">Example: </w:t>
-      </w:r>
-      <w:proofErr w:type="spellStart"/>
-      <w:r>
-        <w:t>COM_send</w:t>
-      </w:r>
-      <w:proofErr w:type="spellEnd"/>
-      <w:r>
-        <w:t xml:space="preserve"> random none 20 0 100 (sends 20 numbers from 0 to 100)</w:t>
-      </w:r>
-    </w:p>
-    <w:p>
-      <w:pPr>
-        <w:pStyle w:val="ListParagraph"/>
-        <w:numPr>
-          <w:ilvl w:val="1"/>
-          <w:numId w:val="5"/>
-        </w:numPr>
-      </w:pPr>
-      <w:r>
-        <w:t>File</w:t>
-      </w:r>
-    </w:p>
-    <w:p>
-      <w:pPr>
-        <w:pStyle w:val="ListParagraph"/>
-        <w:numPr>
-          <w:ilvl w:val="2"/>
-          <w:numId w:val="5"/>
-        </w:numPr>
-      </w:pPr>
-      <w:proofErr w:type="spellStart"/>
-      <w:r>
-        <w:t>COM_send</w:t>
-      </w:r>
-      <w:proofErr w:type="spellEnd"/>
-      <w:r>
-        <w:t xml:space="preserve"> file &lt;file name&gt;</w:t>
-      </w:r>
-    </w:p>
-    <w:p>
-      <w:pPr>
-        <w:pStyle w:val="ListParagraph"/>
-        <w:numPr>
-          <w:ilvl w:val="3"/>
-          <w:numId w:val="5"/>
-        </w:numPr>
-      </w:pPr>
-      <w:r>
-        <w:t xml:space="preserve">Example: </w:t>
-      </w:r>
-      <w:proofErr w:type="spellStart"/>
-      <w:r>
-        <w:t>COM_send</w:t>
-      </w:r>
-      <w:proofErr w:type="spellEnd"/>
-      <w:r>
-        <w:t xml:space="preserve"> file data.txt (sends data.txt file)</w:t>
-      </w:r>
-    </w:p>
-    <w:p>
-      <w:pPr>
-        <w:pStyle w:val="ListParagraph"/>
-        <w:numPr>
-          <w:ilvl w:val="1"/>
-          <w:numId w:val="5"/>
-        </w:numPr>
-      </w:pPr>
-      <w:r>
-        <w:t>String</w:t>
-      </w:r>
-    </w:p>
-    <w:p>
-      <w:pPr>
-        <w:pStyle w:val="ListParagraph"/>
-        <w:numPr>
-          <w:ilvl w:val="2"/>
-          <w:numId w:val="5"/>
-        </w:numPr>
-      </w:pPr>
-      <w:proofErr w:type="spellStart"/>
-      <w:r>
-        <w:t>COM_send</w:t>
-      </w:r>
-      <w:proofErr w:type="spellEnd"/>
-      <w:r>
-        <w:t xml:space="preserve"> string &lt;Text string&gt;</w:t>
-      </w:r>
-    </w:p>
-    <w:p>
-      <w:pPr>
-        <w:pStyle w:val="ListParagraph"/>
-        <w:numPr>
-          <w:ilvl w:val="3"/>
-          <w:numId w:val="5"/>
-        </w:numPr>
-      </w:pPr>
-      <w:r>
-        <w:t xml:space="preserve">Example: </w:t>
-      </w:r>
-      <w:proofErr w:type="spellStart"/>
-      <w:r>
-        <w:t>COM_send</w:t>
-      </w:r>
-      <w:proofErr w:type="spellEnd"/>
-      <w:r>
-        <w:t xml:space="preserve"> string </w:t>
-      </w:r>
-      <w:proofErr w:type="gramStart"/>
-      <w:r>
-        <w:t>This</w:t>
-      </w:r>
-      <w:proofErr w:type="gramEnd"/>
-      <w:r>
-        <w:t xml:space="preserve"> is my string.</w:t>
-      </w:r>
-    </w:p>
-    <w:p>
-      <w:pPr>
-        <w:pStyle w:val="ListParagraph"/>
-        <w:numPr>
-          <w:ilvl w:val="0"/>
-          <w:numId w:val="5"/>
-        </w:numPr>
-      </w:pPr>
-      <w:r>
-        <w:t>Receive data over COM port</w:t>
-      </w:r>
-      <w:r>
-        <w:t xml:space="preserve"> and save it to a file</w:t>
-      </w:r>
-    </w:p>
-    <w:p>
-      <w:pPr>
-        <w:pStyle w:val="ListParagraph"/>
-        <w:numPr>
-          <w:ilvl w:val="1"/>
-          <w:numId w:val="5"/>
-        </w:numPr>
-      </w:pPr>
-      <w:proofErr w:type="spellStart"/>
-      <w:r>
-        <w:t>COM_receive</w:t>
-      </w:r>
-      <w:proofErr w:type="spellEnd"/>
-      <w:r>
-        <w:t xml:space="preserve"> file &lt;enable/disable&gt; &lt;File name&gt;</w:t>
-      </w:r>
-    </w:p>
-    <w:p>
-      <w:pPr>
-        <w:pStyle w:val="ListParagraph"/>
-        <w:numPr>
-          <w:ilvl w:val="2"/>
-          <w:numId w:val="5"/>
-        </w:numPr>
-      </w:pPr>
-      <w:r>
-        <w:t xml:space="preserve">Example: </w:t>
-      </w:r>
-      <w:proofErr w:type="spellStart"/>
-      <w:r>
-        <w:t>COM_receive</w:t>
-      </w:r>
-      <w:proofErr w:type="spellEnd"/>
-      <w:r>
-        <w:t xml:space="preserve"> file enable rx_data.txt (Starts saving data to data file: rx_data.txt)</w:t>
-      </w:r>
-    </w:p>
-    <w:p>
-      <w:pPr>
-        <w:pStyle w:val="ListParagraph"/>
-        <w:numPr>
-          <w:ilvl w:val="0"/>
-          <w:numId w:val="5"/>
-        </w:numPr>
-      </w:pPr>
-      <w:r>
-        <w:t>Test results</w:t>
-      </w:r>
-    </w:p>
-    <w:p>
-      <w:pPr>
-        <w:pStyle w:val="ListParagraph"/>
-        <w:numPr>
-          <w:ilvl w:val="1"/>
-          <w:numId w:val="5"/>
-        </w:numPr>
-      </w:pPr>
-      <w:r>
-        <w:t xml:space="preserve">Sets the test results </w:t>
-      </w:r>
-      <w:r>
-        <w:t>to the test receipt</w:t>
-      </w:r>
-    </w:p>
-    <w:p>
-      <w:pPr>
-        <w:pStyle w:val="ListParagraph"/>
-        <w:numPr>
-          <w:ilvl w:val="1"/>
-          <w:numId w:val="5"/>
-        </w:numPr>
-      </w:pPr>
-      <w:proofErr w:type="spellStart"/>
-      <w:r>
-        <w:t>t</w:t>
-      </w:r>
-      <w:r>
-        <w:t>est_result</w:t>
-      </w:r>
-      <w:proofErr w:type="spellEnd"/>
-      <w:r>
-        <w:t xml:space="preserve"> file compare &lt;File 1&gt; &lt;File 2&gt;</w:t>
-      </w:r>
-    </w:p>
-    <w:p>
-      <w:pPr>
-        <w:pStyle w:val="ListParagraph"/>
-        <w:numPr>
-          <w:ilvl w:val="2"/>
-          <w:numId w:val="5"/>
-        </w:numPr>
-      </w:pPr>
-      <w:r>
-        <w:t>Test receipt will be set based on result of file compare</w:t>
-      </w:r>
-    </w:p>
-    <w:p>
-      <w:pPr>
-        <w:pStyle w:val="ListParagraph"/>
-        <w:numPr>
-          <w:ilvl w:val="2"/>
-          <w:numId w:val="5"/>
-        </w:numPr>
-      </w:pPr>
-      <w:r>
-        <w:t xml:space="preserve">Example: </w:t>
-      </w:r>
-      <w:proofErr w:type="spellStart"/>
-      <w:r>
-        <w:t>t</w:t>
-      </w:r>
-      <w:r>
-        <w:t>est_result</w:t>
-      </w:r>
-      <w:proofErr w:type="spellEnd"/>
-      <w:r>
-        <w:t xml:space="preserve"> file compare fileSave.txt data.txt</w:t>
-      </w:r>
-    </w:p>
-    <w:p>
-      <w:pPr>
-        <w:pStyle w:val="ListParagraph"/>
-        <w:numPr>
-          <w:ilvl w:val="1"/>
-          <w:numId w:val="5"/>
-        </w:numPr>
-      </w:pPr>
-      <w:proofErr w:type="spellStart"/>
-      <w:r>
-        <w:t>test_result</w:t>
-      </w:r>
-      <w:proofErr w:type="spellEnd"/>
-      <w:r>
-        <w:t xml:space="preserve"> </w:t>
-      </w:r>
-      <w:r>
-        <w:t xml:space="preserve">results </w:t>
-      </w:r>
-      <w:r>
-        <w:t>&lt;file name&gt;</w:t>
-      </w:r>
-    </w:p>
-    <w:p>
-      <w:pPr>
-        <w:pStyle w:val="ListParagraph"/>
-        <w:numPr>
-          <w:ilvl w:val="2"/>
-          <w:numId w:val="5"/>
-        </w:numPr>
-      </w:pPr>
-      <w:r>
-        <w:t>Reads in test results from &lt;file name&gt; and sets test receipt parameters</w:t>
-      </w:r>
-    </w:p>
-    <w:p>
-      <w:pPr>
-        <w:pStyle w:val="ListParagraph"/>
-        <w:numPr>
-          <w:ilvl w:val="2"/>
-          <w:numId w:val="5"/>
-        </w:numPr>
-      </w:pPr>
-      <w:r>
-        <w:t xml:space="preserve">Example: </w:t>
-      </w:r>
-      <w:proofErr w:type="spellStart"/>
-      <w:r>
-        <w:t>test_result</w:t>
-      </w:r>
-      <w:proofErr w:type="spellEnd"/>
-      <w:r>
-        <w:t xml:space="preserve"> </w:t>
+        <w:t xml:space="preserve">Example: test_result </w:t>
       </w:r>
       <w:r>
         <w:t xml:space="preserve">results </w:t>
@@ -1968,7 +2600,6 @@
         <w:rPr>
           <w:noProof/>
         </w:rPr>
-        <w:lastRenderedPageBreak/>
         <w:drawing>
           <wp:inline distT="0" distB="0" distL="0" distR="0">
             <wp:extent cx="4859020" cy="4401820"/>
@@ -1987,7 +2618,7 @@
                     </pic:cNvPicPr>
                   </pic:nvPicPr>
                   <pic:blipFill>
-                    <a:blip r:embed="rId9">
+                    <a:blip r:embed="rId11">
                       <a:extLst>
                         <a:ext uri="{28A0092B-C50C-407E-A947-70E740481C1C}">
                           <a14:useLocalDpi xmlns:a14="http://schemas.microsoft.com/office/drawing/2010/main" val="0"/>
@@ -2023,9 +2654,14 @@
       <w:pPr>
         <w:pStyle w:val="Heading2"/>
       </w:pPr>
-      <w:r>
-        <w:t>Test analysis script</w:t>
-      </w:r>
+      <w:bookmarkStart w:id="6" w:name="_Toc410733158"/>
+      <w:r>
+        <w:t>Test Analysis S</w:t>
+      </w:r>
+      <w:r>
+        <w:t>cript</w:t>
+      </w:r>
+      <w:bookmarkEnd w:id="6"/>
     </w:p>
     <w:p>
       <w:r>
@@ -2040,6 +2676,7 @@
     </w:p>
     <w:p>
       <w:r>
+        <w:lastRenderedPageBreak/>
         <w:t xml:space="preserve">The parameters that were passed to both the test code and the TestRig tool need to parsed by the analysis script and used to determine whether </w:t>
       </w:r>
       <w:r>
@@ -2048,7 +2685,13 @@
     </w:p>
     <w:p>
       <w:r>
-        <w:t xml:space="preserve">At the conclusion of the test analysis seven variables must be set. These variables will be saved in the test receipt. The variables to be set are: </w:t>
+        <w:t>At the conclusion of the test analysis</w:t>
+      </w:r>
+      <w:r>
+        <w:t>,</w:t>
+      </w:r>
+      <w:r>
+        <w:t xml:space="preserve"> seven variables must be set. These variables will be saved in the test receipt. The variables to be set are: </w:t>
       </w:r>
     </w:p>
     <w:p>
@@ -2156,7 +2799,7 @@
                     <pic:cNvPicPr/>
                   </pic:nvPicPr>
                   <pic:blipFill>
-                    <a:blip r:embed="rId10">
+                    <a:blip r:embed="rId12">
                       <a:extLst>
                         <a:ext uri="{28A0092B-C50C-407E-A947-70E740481C1C}">
                           <a14:useLocalDpi xmlns:a14="http://schemas.microsoft.com/office/drawing/2010/main" val="0"/>
@@ -2187,9 +2830,17 @@
       <w:pPr>
         <w:pStyle w:val="Heading2"/>
       </w:pPr>
-      <w:r>
-        <w:t>Test results</w:t>
-      </w:r>
+      <w:bookmarkStart w:id="7" w:name="_Toc410733159"/>
+      <w:r>
+        <w:t xml:space="preserve">Test </w:t>
+      </w:r>
+      <w:r>
+        <w:t>R</w:t>
+      </w:r>
+      <w:r>
+        <w:t>esults</w:t>
+      </w:r>
+      <w:bookmarkEnd w:id="7"/>
     </w:p>
     <w:p>
       <w:r>
@@ -2199,18 +2850,16 @@
         <w:t>four</w:t>
       </w:r>
       <w:r>
-        <w:t xml:space="preserve"> ways to get the test results to the TestRig, send them over the COM port, save them to a file and then have the Test Script read them in, have Matlab set them for you</w:t>
-      </w:r>
-      <w:r>
-        <w:t>, or generate a file with your analysis script and then read it in with the “</w:t>
-      </w:r>
-      <w:proofErr w:type="spellStart"/>
-      <w:r>
-        <w:t>useResultsFile</w:t>
-      </w:r>
-      <w:proofErr w:type="spellEnd"/>
-      <w:r>
-        <w:t>” parameter</w:t>
+        <w:t xml:space="preserve"> ways to get t</w:t>
+      </w:r>
+      <w:r>
+        <w:t xml:space="preserve">he test results to the TestRig: </w:t>
+      </w:r>
+      <w:r>
+        <w:t>send them over the COM port, save them to a file and then have the Test Script read them in, have Matlab set them for you</w:t>
+      </w:r>
+      <w:r>
+        <w:t>, or generate a file with your analysis script and then read it in with the “useResultsFile” parameter</w:t>
       </w:r>
       <w:r>
         <w:t>.</w:t>
@@ -2226,8 +2875,14 @@
           <w:ilvl w:val="0"/>
           <w:numId w:val="6"/>
         </w:numPr>
-      </w:pPr>
-      <w:r>
+        <w:rPr>
+          <w:b/>
+        </w:rPr>
+      </w:pPr>
+      <w:r>
+        <w:rPr>
+          <w:b/>
+        </w:rPr>
         <w:t>Send over COM port</w:t>
       </w:r>
     </w:p>
@@ -2243,128 +2898,63 @@
       <w:pPr>
         <w:pStyle w:val="ListParagraph"/>
       </w:pPr>
-      <w:proofErr w:type="spellStart"/>
-      <w:proofErr w:type="gramStart"/>
       <w:r>
         <w:lastRenderedPageBreak/>
-        <w:t>Debug.Print</w:t>
-      </w:r>
-      <w:proofErr w:type="spellEnd"/>
-      <w:r>
-        <w:t>(</w:t>
-      </w:r>
-      <w:proofErr w:type="gramEnd"/>
-      <w:r>
-        <w:t>"result = PASS\r\n");</w:t>
-      </w:r>
-    </w:p>
-    <w:p>
-      <w:pPr>
-        <w:pStyle w:val="ListParagraph"/>
-      </w:pPr>
-      <w:proofErr w:type="spellStart"/>
-      <w:proofErr w:type="gramStart"/>
-      <w:r>
-        <w:t>Debug.Print</w:t>
-      </w:r>
-      <w:proofErr w:type="spellEnd"/>
-      <w:r>
-        <w:t>(</w:t>
-      </w:r>
-      <w:proofErr w:type="gramEnd"/>
-      <w:r>
-        <w:t>"accuracy = 1.2\r\n");</w:t>
-      </w:r>
-    </w:p>
-    <w:p>
-      <w:pPr>
-        <w:pStyle w:val="ListParagraph"/>
-      </w:pPr>
-      <w:proofErr w:type="spellStart"/>
-      <w:proofErr w:type="gramStart"/>
-      <w:r>
-        <w:t>Debug.Print</w:t>
-      </w:r>
-      <w:proofErr w:type="spellEnd"/>
-      <w:r>
-        <w:t>(</w:t>
-      </w:r>
-      <w:proofErr w:type="gramEnd"/>
-      <w:r>
-        <w:t>"resultParameter1 = p1 return\r\n");</w:t>
-      </w:r>
-    </w:p>
-    <w:p>
-      <w:pPr>
-        <w:pStyle w:val="ListParagraph"/>
-      </w:pPr>
-      <w:proofErr w:type="spellStart"/>
-      <w:proofErr w:type="gramStart"/>
-      <w:r>
-        <w:t>Debug.Print</w:t>
-      </w:r>
-      <w:proofErr w:type="spellEnd"/>
-      <w:r>
-        <w:t>(</w:t>
-      </w:r>
-      <w:proofErr w:type="gramEnd"/>
-      <w:r>
-        <w:t>"resultParameter2 = p2 return\r\n");</w:t>
-      </w:r>
-    </w:p>
-    <w:p>
-      <w:pPr>
-        <w:pStyle w:val="ListParagraph"/>
-      </w:pPr>
-      <w:proofErr w:type="spellStart"/>
-      <w:proofErr w:type="gramStart"/>
-      <w:r>
-        <w:t>Debug.Print</w:t>
-      </w:r>
-      <w:proofErr w:type="spellEnd"/>
-      <w:r>
-        <w:t>(</w:t>
-      </w:r>
-      <w:proofErr w:type="gramEnd"/>
-      <w:r>
-        <w:t>"resultParameter3 = p3 return\r\n");</w:t>
-      </w:r>
-    </w:p>
-    <w:p>
-      <w:pPr>
-        <w:pStyle w:val="ListParagraph"/>
-      </w:pPr>
-      <w:proofErr w:type="spellStart"/>
-      <w:proofErr w:type="gramStart"/>
-      <w:r>
-        <w:t>Debug.Print</w:t>
-      </w:r>
-      <w:proofErr w:type="spellEnd"/>
-      <w:r>
-        <w:t>(</w:t>
-      </w:r>
-      <w:proofErr w:type="gramEnd"/>
-      <w:r>
-        <w:t>"resultParameter4 = p4 return\r\n");</w:t>
-      </w:r>
-    </w:p>
-    <w:p>
-      <w:pPr>
-        <w:pStyle w:val="ListParagraph"/>
-      </w:pPr>
-      <w:proofErr w:type="spellStart"/>
-      <w:proofErr w:type="gramStart"/>
-      <w:r>
-        <w:t>Debug.Print</w:t>
-      </w:r>
-      <w:proofErr w:type="spellEnd"/>
-      <w:r>
-        <w:t>(</w:t>
-      </w:r>
-      <w:proofErr w:type="gramEnd"/>
-      <w:r>
-        <w:t>"resultParameter5 = p5 return\r\n");</w:t>
-      </w:r>
+        <w:t>Debug.Print("result = PASS\r\n");</w:t>
+      </w:r>
+    </w:p>
+    <w:p>
+      <w:pPr>
+        <w:pStyle w:val="ListParagraph"/>
+      </w:pPr>
+      <w:r>
+        <w:t>Debug.Print("accuracy = 1.2\r\n");</w:t>
+      </w:r>
+    </w:p>
+    <w:p>
+      <w:pPr>
+        <w:pStyle w:val="ListParagraph"/>
+      </w:pPr>
+      <w:r>
+        <w:t>Debug.Print("resultParameter1 = p1 return\r\n");</w:t>
+      </w:r>
+    </w:p>
+    <w:p>
+      <w:pPr>
+        <w:pStyle w:val="ListParagraph"/>
+      </w:pPr>
+      <w:r>
+        <w:t>Debug.Print("resultParameter2 = p2 return\r\n");</w:t>
+      </w:r>
+    </w:p>
+    <w:p>
+      <w:pPr>
+        <w:pStyle w:val="ListParagraph"/>
+      </w:pPr>
+      <w:r>
+        <w:t>Debug.Print("resultParameter3 = p3 return\r\n");</w:t>
+      </w:r>
+    </w:p>
+    <w:p>
+      <w:pPr>
+        <w:pStyle w:val="ListParagraph"/>
+      </w:pPr>
+      <w:r>
+        <w:t>Debug.Print("resultParameter4 = p4 return\r\n");</w:t>
+      </w:r>
+    </w:p>
+    <w:p>
+      <w:pPr>
+        <w:pStyle w:val="ListParagraph"/>
+      </w:pPr>
+      <w:r>
+        <w:t>Debug.Print("resultParameter5 = p5 return\r\n");</w:t>
+      </w:r>
+    </w:p>
+    <w:p>
+      <w:pPr>
+        <w:pStyle w:val="ListParagraph"/>
+      </w:pPr>
     </w:p>
     <w:p>
       <w:pPr>
@@ -2373,8 +2963,14 @@
           <w:ilvl w:val="0"/>
           <w:numId w:val="6"/>
         </w:numPr>
-      </w:pPr>
-      <w:r>
+        <w:rPr>
+          <w:b/>
+        </w:rPr>
+      </w:pPr>
+      <w:r>
+        <w:rPr>
+          <w:b/>
+        </w:rPr>
         <w:t>Save to file</w:t>
       </w:r>
     </w:p>
@@ -2383,15 +2979,7 @@
         <w:pStyle w:val="ListParagraph"/>
       </w:pPr>
       <w:r>
-        <w:t xml:space="preserve">Your custom executable invoked by the Test Script can save test results to a file. This file can then be read by the Test Script with the command:  </w:t>
-      </w:r>
-      <w:proofErr w:type="spellStart"/>
-      <w:r>
-        <w:t>test_result</w:t>
-      </w:r>
-      <w:proofErr w:type="spellEnd"/>
-      <w:r>
-        <w:t xml:space="preserve"> </w:t>
+        <w:t xml:space="preserve">Your custom executable invoked by the Test Script can save test results to a file. This file can then be read by the Test Script with the command:  test_result </w:t>
       </w:r>
       <w:r>
         <w:t xml:space="preserve">results </w:t>
@@ -2400,15 +2988,7 @@
         <w:t xml:space="preserve">&lt;results file&gt;. </w:t>
       </w:r>
       <w:r>
-        <w:t>This file format is also used by the “</w:t>
-      </w:r>
-      <w:proofErr w:type="spellStart"/>
-      <w:r>
-        <w:t>useResultsFile</w:t>
-      </w:r>
-      <w:proofErr w:type="spellEnd"/>
-      <w:r>
-        <w:t xml:space="preserve">” parameter. </w:t>
+        <w:t xml:space="preserve">This file format is also used by the “useResultsFile” parameter. </w:t>
       </w:r>
       <w:r>
         <w:t>The correct format of the file is as follows:</w:t>
@@ -2418,26 +2998,16 @@
       <w:pPr>
         <w:pStyle w:val="ListParagraph"/>
       </w:pPr>
-      <w:proofErr w:type="gramStart"/>
-      <w:r>
-        <w:t>result</w:t>
-      </w:r>
-      <w:proofErr w:type="gramEnd"/>
-      <w:r>
-        <w:t xml:space="preserve"> = PASS</w:t>
-      </w:r>
-    </w:p>
-    <w:p>
-      <w:pPr>
-        <w:pStyle w:val="ListParagraph"/>
-      </w:pPr>
-      <w:proofErr w:type="gramStart"/>
-      <w:r>
-        <w:t>accuracy</w:t>
-      </w:r>
-      <w:proofErr w:type="gramEnd"/>
-      <w:r>
-        <w:t xml:space="preserve"> = 1.2</w:t>
+      <w:r>
+        <w:t>result = PASS</w:t>
+      </w:r>
+    </w:p>
+    <w:p>
+      <w:pPr>
+        <w:pStyle w:val="ListParagraph"/>
+      </w:pPr>
+      <w:r>
+        <w:t>accuracy = 1.2</w:t>
       </w:r>
     </w:p>
     <w:p>
@@ -2479,6 +3049,11 @@
       <w:r>
         <w:t>resultParameter5 = p5 return</w:t>
       </w:r>
+    </w:p>
+    <w:p>
+      <w:pPr>
+        <w:pStyle w:val="ListParagraph"/>
+      </w:pPr>
     </w:p>
     <w:p>
       <w:pPr>
@@ -2487,14 +3062,21 @@
           <w:ilvl w:val="0"/>
           <w:numId w:val="6"/>
         </w:numPr>
-      </w:pPr>
-      <w:r>
+        <w:rPr>
+          <w:b/>
+        </w:rPr>
+      </w:pPr>
+      <w:r>
+        <w:rPr>
+          <w:b/>
+        </w:rPr>
         <w:t>Matlab sets the test results</w:t>
       </w:r>
     </w:p>
     <w:p>
       <w:pPr>
         <w:pStyle w:val="ListParagraph"/>
+        <w:spacing w:after="0"/>
       </w:pPr>
       <w:r>
         <w:t>Matlab can set the test result as seen by the example Matlab script shown earlier in this document.</w:t>
@@ -2502,11 +3084,47 @@
     </w:p>
     <w:p>
       <w:pPr>
+        <w:pStyle w:val="ListParagraph"/>
+        <w:spacing w:after="0"/>
+      </w:pPr>
+    </w:p>
+    <w:p>
+      <w:pPr>
+        <w:pStyle w:val="CodeXML"/>
+        <w:rPr>
+          <w:rFonts w:asciiTheme="minorHAnsi" w:hAnsiTheme="minorHAnsi"/>
+        </w:rPr>
+      </w:pPr>
+      <w:r>
+        <w:rPr>
+          <w:rFonts w:asciiTheme="minorHAnsi" w:hAnsiTheme="minorHAnsi"/>
+        </w:rPr>
+        <w:t>Read analysis script results</w:t>
+      </w:r>
+    </w:p>
+    <w:p>
+      <w:r>
+        <w:t xml:space="preserve"> </w:t>
+      </w:r>
+    </w:p>
+    <w:p>
+      <w:pPr>
         <w:pStyle w:val="Heading2"/>
       </w:pPr>
-      <w:r>
-        <w:t>Test hookup file</w:t>
-      </w:r>
+      <w:bookmarkStart w:id="8" w:name="_Toc410733160"/>
+      <w:r>
+        <w:t>Test H</w:t>
+      </w:r>
+      <w:r>
+        <w:t>ookup</w:t>
+      </w:r>
+      <w:r>
+        <w:t xml:space="preserve"> Fi</w:t>
+      </w:r>
+      <w:r>
+        <w:t>le</w:t>
+      </w:r>
+      <w:bookmarkEnd w:id="8"/>
     </w:p>
     <w:p>
       <w:r>
@@ -2564,7 +3182,7 @@
                     <pic:cNvPicPr/>
                   </pic:nvPicPr>
                   <pic:blipFill>
-                    <a:blip r:embed="rId11">
+                    <a:blip r:embed="rId13">
                       <a:extLst>
                         <a:ext uri="{28A0092B-C50C-407E-A947-70E740481C1C}">
                           <a14:useLocalDpi xmlns:a14="http://schemas.microsoft.com/office/drawing/2010/main" val="0"/>
@@ -2595,15 +3213,23 @@
       <w:pPr>
         <w:pStyle w:val="Heading2"/>
       </w:pPr>
+      <w:bookmarkStart w:id="9" w:name="_Toc410733161"/>
       <w:r>
         <w:t xml:space="preserve">Test </w:t>
       </w:r>
       <w:r>
-        <w:t>event definition</w:t>
-      </w:r>
-      <w:r>
-        <w:t xml:space="preserve"> file</w:t>
-      </w:r>
+        <w:t>Event D</w:t>
+      </w:r>
+      <w:r>
+        <w:t>efinition</w:t>
+      </w:r>
+      <w:r>
+        <w:t xml:space="preserve"> F</w:t>
+      </w:r>
+      <w:r>
+        <w:t>ile</w:t>
+      </w:r>
+      <w:bookmarkEnd w:id="9"/>
     </w:p>
     <w:p>
       <w:r>
@@ -2656,7 +3282,7 @@
                     <pic:cNvPicPr/>
                   </pic:nvPicPr>
                   <pic:blipFill>
-                    <a:blip r:embed="rId12">
+                    <a:blip r:embed="rId14">
                       <a:extLst>
                         <a:ext uri="{28A0092B-C50C-407E-A947-70E740481C1C}">
                           <a14:useLocalDpi xmlns:a14="http://schemas.microsoft.com/office/drawing/2010/main" val="0"/>
@@ -2683,7 +3309,312 @@
         </w:drawing>
       </w:r>
     </w:p>
+    <w:p>
+      <w:pPr>
+        <w:pStyle w:val="Heading2"/>
+      </w:pPr>
+      <w:bookmarkStart w:id="10" w:name="_Toc410733162"/>
+      <w:r>
+        <w:t>Writing Great T</w:t>
+      </w:r>
+      <w:r>
+        <w:t>ests</w:t>
+      </w:r>
+      <w:bookmarkEnd w:id="10"/>
+    </w:p>
+    <w:p>
+      <w:r>
+        <w:t>There is an art to writing tests to be sure. Written incorrectly, it can easily give false assurances.</w:t>
+      </w:r>
+    </w:p>
+    <w:p>
+      <w:r>
+        <w:t>During the development of the test, the test writer needs to purposely break the code (generally by placing an infinite loop in tinyhal.cpp) and execute the test to verify that it does indeed fail.</w:t>
+      </w:r>
+    </w:p>
+    <w:p>
+      <w:r>
+        <w:t>Also, it is up to the designer to choose a proper test duration.  For example, virtual timer tests all initially ran correctly passed</w:t>
+      </w:r>
+      <w:r>
+        <w:t>,</w:t>
+      </w:r>
+      <w:r>
+        <w:t xml:space="preserve"> but they were not executed for very long periods of time.  A test was written to catch this type of error, but if a problem takes hours to manifest and a number of tests take six hours eac</w:t>
+      </w:r>
+      <w:r>
+        <w:t>h or more to run, then a user could</w:t>
+      </w:r>
+      <w:r>
+        <w:t xml:space="preserve"> run tests all weekend and not finish. I'm working on a way to filter out and run separately tests that take many hours to run, as I think that will interfere with the development process if engineers can't test all major componen</w:t>
+      </w:r>
+      <w:r>
+        <w:t>ts in a set of tests overnight.</w:t>
+      </w:r>
+    </w:p>
+    <w:p>
+      <w:r>
+        <w:t>It is up to the designer to properly identify</w:t>
+      </w:r>
+      <w:r>
+        <w:t xml:space="preserve"> test condition, data, and duration for</w:t>
+      </w:r>
+      <w:r>
+        <w:t xml:space="preserve"> all features.  For example,</w:t>
+      </w:r>
+      <w:r>
+        <w:t xml:space="preserve"> if tests </w:t>
+      </w:r>
+      <w:r>
+        <w:t>pass</w:t>
+      </w:r>
+      <w:r>
+        <w:t xml:space="preserve"> sometimes, but not always, t</w:t>
+      </w:r>
+      <w:r>
+        <w:t>his indicates a problem is not tested thoroughly enough to definitivel</w:t>
+      </w:r>
+      <w:r>
+        <w:t xml:space="preserve">y give a valid pass. </w:t>
+      </w:r>
+      <w:r>
+        <w:t>This is where the art of</w:t>
+      </w:r>
+      <w:r>
+        <w:t xml:space="preserve"> writing the test</w:t>
+      </w:r>
+      <w:r>
+        <w:t>s</w:t>
+      </w:r>
+      <w:r>
+        <w:t xml:space="preserve"> intersects with ensuring good </w:t>
+      </w:r>
+      <w:r>
+        <w:t>coverage</w:t>
+      </w:r>
+      <w:r>
+        <w:t>.</w:t>
+      </w:r>
+    </w:p>
+    <w:p>
+      <w:r>
+        <w:t>Test development is an</w:t>
+      </w:r>
+      <w:r>
+        <w:t xml:space="preserve"> </w:t>
+      </w:r>
+      <w:r>
+        <w:t>ongoing iterative process.</w:t>
+      </w:r>
+      <w:r>
+        <w:t xml:space="preserve"> </w:t>
+      </w:r>
+      <w:r>
+        <w:t xml:space="preserve"> </w:t>
+      </w:r>
+      <w:r>
+        <w:t>If a new bug is found and fixed, a new test should be written to test for this bug. This test should fail when the bug is present and pass when fixed in the code.</w:t>
+      </w:r>
+    </w:p>
+    <w:p>
+      <w:pPr>
+        <w:pStyle w:val="Heading2"/>
+      </w:pPr>
+      <w:bookmarkStart w:id="11" w:name="_Toc410733163"/>
+      <w:r>
+        <w:t>Further Reading</w:t>
+      </w:r>
+      <w:bookmarkEnd w:id="11"/>
+    </w:p>
+    <w:p>
+      <w:pPr>
+        <w:rPr>
+          <w:rFonts w:cs="Helvetica"/>
+          <w:color w:val="1C1C1C"/>
+        </w:rPr>
+      </w:pPr>
+      <w:r>
+        <w:rPr>
+          <w:rFonts w:cs="Helvetica"/>
+          <w:color w:val="1C1C1C"/>
+        </w:rPr>
+        <w:t xml:space="preserve">Grenning, James. </w:t>
+      </w:r>
+      <w:r>
+        <w:rPr>
+          <w:rFonts w:cs="Helvetica"/>
+          <w:i/>
+          <w:color w:val="1C1C1C"/>
+        </w:rPr>
+        <w:t>Test Driven Development for Embedded C</w:t>
+      </w:r>
+      <w:r>
+        <w:rPr>
+          <w:rFonts w:cs="Helvetica"/>
+          <w:color w:val="1C1C1C"/>
+        </w:rPr>
+        <w:t>. Ed. Jacquelyn Carter. Raleigh: The Pragmatic Bookshelf, 2011. Print.</w:t>
+      </w:r>
+    </w:p>
+    <w:p>
+      <w:pPr>
+        <w:rPr>
+          <w:rFonts w:cs="Helvetica"/>
+          <w:color w:val="1C1C1C"/>
+        </w:rPr>
+      </w:pPr>
+      <w:r>
+        <w:rPr>
+          <w:rFonts w:cs="Helvetica"/>
+          <w:color w:val="1C1C1C"/>
+        </w:rPr>
+        <w:t xml:space="preserve">Wikipedia contributors. "Necessity and sufficiency." </w:t>
+      </w:r>
+      <w:r>
+        <w:rPr>
+          <w:rFonts w:cs="Helvetica"/>
+          <w:i/>
+          <w:color w:val="1C1C1C"/>
+        </w:rPr>
+        <w:t>Wikipedia, The Free Encyclopedia.</w:t>
+      </w:r>
+      <w:r>
+        <w:rPr>
+          <w:rFonts w:cs="Helvetica"/>
+          <w:color w:val="1C1C1C"/>
+        </w:rPr>
+        <w:t xml:space="preserve"> Wikipedia, The Free Encyclopedia, 23 Jan. 2015. We</w:t>
+      </w:r>
+      <w:bookmarkStart w:id="12" w:name="_GoBack"/>
+      <w:bookmarkEnd w:id="12"/>
+      <w:r>
+        <w:rPr>
+          <w:rFonts w:cs="Helvetica"/>
+          <w:color w:val="1C1C1C"/>
+        </w:rPr>
+        <w:t>b. 3 Feb. 2015.</w:t>
+      </w:r>
+    </w:p>
+    <w:p>
+      <w:pPr>
+        <w:rPr>
+          <w:rFonts w:cs="Helvetica"/>
+          <w:color w:val="1C1C1C"/>
+        </w:rPr>
+      </w:pPr>
+      <w:r>
+        <w:rPr>
+          <w:rFonts w:cs="Helvetica"/>
+          <w:color w:val="1C1C1C"/>
+        </w:rPr>
+        <w:t xml:space="preserve">Wikipedia contributors. "Verification and validation." </w:t>
+      </w:r>
+      <w:r>
+        <w:rPr>
+          <w:rFonts w:cs="Helvetica"/>
+          <w:i/>
+          <w:iCs/>
+          <w:color w:val="1C1C1C"/>
+        </w:rPr>
+        <w:t>Wikipedia, The Free Encyclopedia</w:t>
+      </w:r>
+      <w:r>
+        <w:rPr>
+          <w:rFonts w:cs="Helvetica"/>
+          <w:color w:val="1C1C1C"/>
+        </w:rPr>
+        <w:t>. Wikipedia, The Free Encyclopedia, 27 Jan. 2015. Web. 3 Feb. 2015.</w:t>
+      </w:r>
+    </w:p>
+    <w:p>
+      <w:pPr>
+        <w:pStyle w:val="Heading2"/>
+      </w:pPr>
+      <w:bookmarkStart w:id="13" w:name="_Toc410733164"/>
+      <w:r>
+        <w:t>Glossary</w:t>
+      </w:r>
+      <w:bookmarkEnd w:id="13"/>
+    </w:p>
+    <w:p>
+      <w:r>
+        <w:t>Until we develop a common language about testing within Samraksh, here are some variations of acronyms used in Test System and Test Suite.</w:t>
+      </w:r>
+    </w:p>
+    <w:p>
+      <w:r>
+        <w:t>MUT – mote under test</w:t>
+      </w:r>
+    </w:p>
+    <w:p>
+      <w:r>
+        <w:lastRenderedPageBreak/>
+        <w:t>DUT – device under test</w:t>
+      </w:r>
+    </w:p>
+    <w:p>
+      <w:r>
+        <w:t>UUT – unit under test</w:t>
+      </w:r>
+    </w:p>
+    <w:p>
+      <w:r>
+        <w:t>DAC – digital analog converter</w:t>
+      </w:r>
+    </w:p>
+    <w:p>
+      <w:r>
+        <w:t>PRNG – pseudo random number generator</w:t>
+      </w:r>
+    </w:p>
+    <w:p>
+      <w:r>
+        <w:t>GPIO – general purpose input output</w:t>
+      </w:r>
+    </w:p>
+    <w:p>
+      <w:r>
+        <w:t xml:space="preserve">Verification – </w:t>
+      </w:r>
+      <w:r>
+        <w:t>conforms to a specification</w:t>
+      </w:r>
+    </w:p>
+    <w:p>
+      <w:r>
+        <w:t xml:space="preserve">Validation – </w:t>
+      </w:r>
+      <w:r>
+        <w:t>meets the user’s needs</w:t>
+      </w:r>
+    </w:p>
+    <w:p>
+      <w:r>
+        <w:t>Necessary test –</w:t>
+      </w:r>
+      <w:r>
+        <w:t xml:space="preserve"> test recognizes true positive</w:t>
+      </w:r>
+    </w:p>
+    <w:p>
+      <w:r>
+        <w:t xml:space="preserve">Sufficient test – </w:t>
+      </w:r>
+      <w:r>
+        <w:t>test gua</w:t>
+      </w:r>
+      <w:r>
+        <w:t>rantees against false positives</w:t>
+      </w:r>
+    </w:p>
+    <w:p>
+      <w:r>
+        <w:t>Necessary and sufficient – the test passes if and only if the subject is valid</w:t>
+      </w:r>
+    </w:p>
+    <w:p/>
     <w:sectPr>
+      <w:headerReference w:type="default" r:id="rId15"/>
       <w:pgSz w:w="12240" w:h="15840"/>
       <w:pgMar w:top="1440" w:right="1440" w:bottom="1440" w:left="1440" w:header="720" w:footer="720" w:gutter="0"/>
       <w:cols w:space="720"/>
@@ -2693,9 +3624,225 @@
 </w:document>
 </file>
 
+<file path=word/endnotes.xml><?xml version="1.0" encoding="utf-8"?>
+<w:endnotes xmlns:wpc="http://schemas.microsoft.com/office/word/2010/wordprocessingCanvas" xmlns:mc="http://schemas.openxmlformats.org/markup-compatibility/2006" xmlns:o="urn:schemas-microsoft-com:office:office" xmlns:r="http://schemas.openxmlformats.org/officeDocument/2006/relationships" xmlns:m="http://schemas.openxmlformats.org/officeDocument/2006/math" xmlns:v="urn:schemas-microsoft-com:vml" xmlns:wp14="http://schemas.microsoft.com/office/word/2010/wordprocessingDrawing" xmlns:wp="http://schemas.openxmlformats.org/drawingml/2006/wordprocessingDrawing" xmlns:w10="urn:schemas-microsoft-com:office:word" xmlns:w="http://schemas.openxmlformats.org/wordprocessingml/2006/main" xmlns:w14="http://schemas.microsoft.com/office/word/2010/wordml" xmlns:w15="http://schemas.microsoft.com/office/word/2012/wordml" xmlns:wpg="http://schemas.microsoft.com/office/word/2010/wordprocessingGroup" xmlns:wpi="http://schemas.microsoft.com/office/word/2010/wordprocessingInk" xmlns:wne="http://schemas.microsoft.com/office/word/2006/wordml" xmlns:wps="http://schemas.microsoft.com/office/word/2010/wordprocessingShape" mc:Ignorable="w14 w15 wp14">
+  <w:endnote w:type="separator" w:id="-1">
+    <w:p>
+      <w:pPr>
+        <w:spacing w:after="0" w:line="240" w:lineRule="auto"/>
+      </w:pPr>
+      <w:r>
+        <w:separator/>
+      </w:r>
+    </w:p>
+  </w:endnote>
+  <w:endnote w:type="continuationSeparator" w:id="0">
+    <w:p>
+      <w:pPr>
+        <w:spacing w:after="0" w:line="240" w:lineRule="auto"/>
+      </w:pPr>
+      <w:r>
+        <w:continuationSeparator/>
+      </w:r>
+    </w:p>
+  </w:endnote>
+</w:endnotes>
+</file>
+
+<file path=word/footnotes.xml><?xml version="1.0" encoding="utf-8"?>
+<w:footnotes xmlns:wpc="http://schemas.microsoft.com/office/word/2010/wordprocessingCanvas" xmlns:mc="http://schemas.openxmlformats.org/markup-compatibility/2006" xmlns:o="urn:schemas-microsoft-com:office:office" xmlns:r="http://schemas.openxmlformats.org/officeDocument/2006/relationships" xmlns:m="http://schemas.openxmlformats.org/officeDocument/2006/math" xmlns:v="urn:schemas-microsoft-com:vml" xmlns:wp14="http://schemas.microsoft.com/office/word/2010/wordprocessingDrawing" xmlns:wp="http://schemas.openxmlformats.org/drawingml/2006/wordprocessingDrawing" xmlns:w10="urn:schemas-microsoft-com:office:word" xmlns:w="http://schemas.openxmlformats.org/wordprocessingml/2006/main" xmlns:w14="http://schemas.microsoft.com/office/word/2010/wordml" xmlns:w15="http://schemas.microsoft.com/office/word/2012/wordml" xmlns:wpg="http://schemas.microsoft.com/office/word/2010/wordprocessingGroup" xmlns:wpi="http://schemas.microsoft.com/office/word/2010/wordprocessingInk" xmlns:wne="http://schemas.microsoft.com/office/word/2006/wordml" xmlns:wps="http://schemas.microsoft.com/office/word/2010/wordprocessingShape" mc:Ignorable="w14 w15 wp14">
+  <w:footnote w:type="separator" w:id="-1">
+    <w:p>
+      <w:pPr>
+        <w:spacing w:after="0" w:line="240" w:lineRule="auto"/>
+      </w:pPr>
+      <w:r>
+        <w:separator/>
+      </w:r>
+    </w:p>
+  </w:footnote>
+  <w:footnote w:type="continuationSeparator" w:id="0">
+    <w:p>
+      <w:pPr>
+        <w:spacing w:after="0" w:line="240" w:lineRule="auto"/>
+      </w:pPr>
+      <w:r>
+        <w:continuationSeparator/>
+      </w:r>
+    </w:p>
+  </w:footnote>
+</w:footnotes>
+</file>
+
+<file path=word/header1.xml><?xml version="1.0" encoding="utf-8"?>
+<w:hdr xmlns:wpc="http://schemas.microsoft.com/office/word/2010/wordprocessingCanvas" xmlns:mc="http://schemas.openxmlformats.org/markup-compatibility/2006" xmlns:o="urn:schemas-microsoft-com:office:office" xmlns:r="http://schemas.openxmlformats.org/officeDocument/2006/relationships" xmlns:m="http://schemas.openxmlformats.org/officeDocument/2006/math" xmlns:v="urn:schemas-microsoft-com:vml" xmlns:wp14="http://schemas.microsoft.com/office/word/2010/wordprocessingDrawing" xmlns:wp="http://schemas.openxmlformats.org/drawingml/2006/wordprocessingDrawing" xmlns:w10="urn:schemas-microsoft-com:office:word" xmlns:w="http://schemas.openxmlformats.org/wordprocessingml/2006/main" xmlns:w14="http://schemas.microsoft.com/office/word/2010/wordml" xmlns:w15="http://schemas.microsoft.com/office/word/2012/wordml" xmlns:wpg="http://schemas.microsoft.com/office/word/2010/wordprocessingGroup" xmlns:wpi="http://schemas.microsoft.com/office/word/2010/wordprocessingInk" xmlns:wne="http://schemas.microsoft.com/office/word/2006/wordml" xmlns:wps="http://schemas.microsoft.com/office/word/2010/wordprocessingShape" mc:Ignorable="w14 w15 wp14">
+  <w:sdt>
+    <w:sdtPr>
+      <w:id w:val="-1146586735"/>
+      <w:docPartObj>
+        <w:docPartGallery w:val="Page Numbers (Top of Page)"/>
+        <w:docPartUnique/>
+      </w:docPartObj>
+    </w:sdtPr>
+    <w:sdtEndPr>
+      <w:rPr>
+        <w:noProof/>
+      </w:rPr>
+    </w:sdtEndPr>
+    <w:sdtContent>
+      <w:p>
+        <w:pPr>
+          <w:pStyle w:val="Header"/>
+          <w:jc w:val="right"/>
+        </w:pPr>
+        <w:r>
+          <w:fldChar w:fldCharType="begin"/>
+        </w:r>
+        <w:r>
+          <w:instrText xml:space="preserve"> PAGE   \* MERGEFORMAT </w:instrText>
+        </w:r>
+        <w:r>
+          <w:fldChar w:fldCharType="separate"/>
+        </w:r>
+        <w:r>
+          <w:rPr>
+            <w:noProof/>
+          </w:rPr>
+          <w:t>11</w:t>
+        </w:r>
+        <w:r>
+          <w:rPr>
+            <w:noProof/>
+          </w:rPr>
+          <w:fldChar w:fldCharType="end"/>
+        </w:r>
+      </w:p>
+    </w:sdtContent>
+  </w:sdt>
+  <w:p>
+    <w:pPr>
+      <w:pStyle w:val="Header"/>
+    </w:pPr>
+  </w:p>
+</w:hdr>
+</file>
+
 <file path=word/numbering.xml><?xml version="1.0" encoding="utf-8"?>
 <w:numbering xmlns:wpc="http://schemas.microsoft.com/office/word/2010/wordprocessingCanvas" xmlns:mc="http://schemas.openxmlformats.org/markup-compatibility/2006" xmlns:o="urn:schemas-microsoft-com:office:office" xmlns:r="http://schemas.openxmlformats.org/officeDocument/2006/relationships" xmlns:m="http://schemas.openxmlformats.org/officeDocument/2006/math" xmlns:v="urn:schemas-microsoft-com:vml" xmlns:wp14="http://schemas.microsoft.com/office/word/2010/wordprocessingDrawing" xmlns:wp="http://schemas.openxmlformats.org/drawingml/2006/wordprocessingDrawing" xmlns:w10="urn:schemas-microsoft-com:office:word" xmlns:w="http://schemas.openxmlformats.org/wordprocessingml/2006/main" xmlns:w14="http://schemas.microsoft.com/office/word/2010/wordml" xmlns:w15="http://schemas.microsoft.com/office/word/2012/wordml" xmlns:wpg="http://schemas.microsoft.com/office/word/2010/wordprocessingGroup" xmlns:wpi="http://schemas.microsoft.com/office/word/2010/wordprocessingInk" xmlns:wne="http://schemas.microsoft.com/office/word/2006/wordml" xmlns:wps="http://schemas.microsoft.com/office/word/2010/wordprocessingShape" mc:Ignorable="w14 w15 wp14">
   <w:abstractNum w:abstractNumId="0">
+    <w:nsid w:val="0AAC2BE2"/>
+    <w:multiLevelType w:val="hybridMultilevel"/>
+    <w:tmpl w:val="66FEBA2C"/>
+    <w:lvl w:ilvl="0" w:tplc="04090003">
+      <w:start w:val="1"/>
+      <w:numFmt w:val="bullet"/>
+      <w:lvlText w:val="o"/>
+      <w:lvlJc w:val="left"/>
+      <w:pPr>
+        <w:ind w:left="1440" w:hanging="360"/>
+      </w:pPr>
+      <w:rPr>
+        <w:rFonts w:ascii="Courier New" w:hAnsi="Courier New" w:cs="Courier New" w:hint="default"/>
+      </w:rPr>
+    </w:lvl>
+    <w:lvl w:ilvl="1" w:tplc="04090003" w:tentative="1">
+      <w:start w:val="1"/>
+      <w:numFmt w:val="bullet"/>
+      <w:lvlText w:val="o"/>
+      <w:lvlJc w:val="left"/>
+      <w:pPr>
+        <w:ind w:left="2160" w:hanging="360"/>
+      </w:pPr>
+      <w:rPr>
+        <w:rFonts w:ascii="Courier New" w:hAnsi="Courier New" w:cs="Courier New" w:hint="default"/>
+      </w:rPr>
+    </w:lvl>
+    <w:lvl w:ilvl="2" w:tplc="04090005" w:tentative="1">
+      <w:start w:val="1"/>
+      <w:numFmt w:val="bullet"/>
+      <w:lvlText w:val=""/>
+      <w:lvlJc w:val="left"/>
+      <w:pPr>
+        <w:ind w:left="2880" w:hanging="360"/>
+      </w:pPr>
+      <w:rPr>
+        <w:rFonts w:ascii="Wingdings" w:hAnsi="Wingdings" w:hint="default"/>
+      </w:rPr>
+    </w:lvl>
+    <w:lvl w:ilvl="3" w:tplc="04090001" w:tentative="1">
+      <w:start w:val="1"/>
+      <w:numFmt w:val="bullet"/>
+      <w:lvlText w:val=""/>
+      <w:lvlJc w:val="left"/>
+      <w:pPr>
+        <w:ind w:left="3600" w:hanging="360"/>
+      </w:pPr>
+      <w:rPr>
+        <w:rFonts w:ascii="Symbol" w:hAnsi="Symbol" w:hint="default"/>
+      </w:rPr>
+    </w:lvl>
+    <w:lvl w:ilvl="4" w:tplc="04090003" w:tentative="1">
+      <w:start w:val="1"/>
+      <w:numFmt w:val="bullet"/>
+      <w:lvlText w:val="o"/>
+      <w:lvlJc w:val="left"/>
+      <w:pPr>
+        <w:ind w:left="4320" w:hanging="360"/>
+      </w:pPr>
+      <w:rPr>
+        <w:rFonts w:ascii="Courier New" w:hAnsi="Courier New" w:cs="Courier New" w:hint="default"/>
+      </w:rPr>
+    </w:lvl>
+    <w:lvl w:ilvl="5" w:tplc="04090005" w:tentative="1">
+      <w:start w:val="1"/>
+      <w:numFmt w:val="bullet"/>
+      <w:lvlText w:val=""/>
+      <w:lvlJc w:val="left"/>
+      <w:pPr>
+        <w:ind w:left="5040" w:hanging="360"/>
+      </w:pPr>
+      <w:rPr>
+        <w:rFonts w:ascii="Wingdings" w:hAnsi="Wingdings" w:hint="default"/>
+      </w:rPr>
+    </w:lvl>
+    <w:lvl w:ilvl="6" w:tplc="04090001" w:tentative="1">
+      <w:start w:val="1"/>
+      <w:numFmt w:val="bullet"/>
+      <w:lvlText w:val=""/>
+      <w:lvlJc w:val="left"/>
+      <w:pPr>
+        <w:ind w:left="5760" w:hanging="360"/>
+      </w:pPr>
+      <w:rPr>
+        <w:rFonts w:ascii="Symbol" w:hAnsi="Symbol" w:hint="default"/>
+      </w:rPr>
+    </w:lvl>
+    <w:lvl w:ilvl="7" w:tplc="04090003" w:tentative="1">
+      <w:start w:val="1"/>
+      <w:numFmt w:val="bullet"/>
+      <w:lvlText w:val="o"/>
+      <w:lvlJc w:val="left"/>
+      <w:pPr>
+        <w:ind w:left="6480" w:hanging="360"/>
+      </w:pPr>
+      <w:rPr>
+        <w:rFonts w:ascii="Courier New" w:hAnsi="Courier New" w:cs="Courier New" w:hint="default"/>
+      </w:rPr>
+    </w:lvl>
+    <w:lvl w:ilvl="8" w:tplc="04090005" w:tentative="1">
+      <w:start w:val="1"/>
+      <w:numFmt w:val="bullet"/>
+      <w:lvlText w:val=""/>
+      <w:lvlJc w:val="left"/>
+      <w:pPr>
+        <w:ind w:left="7200" w:hanging="360"/>
+      </w:pPr>
+      <w:rPr>
+        <w:rFonts w:ascii="Wingdings" w:hAnsi="Wingdings" w:hint="default"/>
+      </w:rPr>
+    </w:lvl>
+  </w:abstractNum>
+  <w:abstractNum w:abstractNumId="1">
     <w:nsid w:val="24E34C8C"/>
     <w:multiLevelType w:val="hybridMultilevel"/>
     <w:tmpl w:val="DC14A60C"/>
@@ -2808,7 +3955,7 @@
       </w:rPr>
     </w:lvl>
   </w:abstractNum>
-  <w:abstractNum w:abstractNumId="1">
+  <w:abstractNum w:abstractNumId="2">
     <w:nsid w:val="3B892AB5"/>
     <w:multiLevelType w:val="hybridMultilevel"/>
     <w:tmpl w:val="16340C8A"/>
@@ -2921,13 +4068,14 @@
       </w:rPr>
     </w:lvl>
   </w:abstractNum>
-  <w:abstractNum w:abstractNumId="2">
+  <w:abstractNum w:abstractNumId="3">
     <w:nsid w:val="443435A1"/>
     <w:multiLevelType w:val="hybridMultilevel"/>
-    <w:tmpl w:val="3CBEC6C0"/>
-    <w:lvl w:ilvl="0" w:tplc="04090001">
-      <w:start w:val="1"/>
-      <w:numFmt w:val="bullet"/>
+    <w:tmpl w:val="3F10A6D8"/>
+    <w:lvl w:ilvl="0" w:tplc="07CC64CC">
+      <w:start w:val="1"/>
+      <w:numFmt w:val="bullet"/>
+      <w:pStyle w:val="CodeXML"/>
       <w:lvlText w:val=""/>
       <w:lvlJc w:val="left"/>
       <w:pPr>
@@ -3034,7 +4182,7 @@
       </w:rPr>
     </w:lvl>
   </w:abstractNum>
-  <w:abstractNum w:abstractNumId="3">
+  <w:abstractNum w:abstractNumId="4">
     <w:nsid w:val="4CFD5778"/>
     <w:multiLevelType w:val="hybridMultilevel"/>
     <w:tmpl w:val="E3B2D17C"/>
@@ -3147,10 +4295,10 @@
       </w:rPr>
     </w:lvl>
   </w:abstractNum>
-  <w:abstractNum w:abstractNumId="4">
+  <w:abstractNum w:abstractNumId="5">
     <w:nsid w:val="5C9B72BB"/>
     <w:multiLevelType w:val="hybridMultilevel"/>
-    <w:tmpl w:val="977270F4"/>
+    <w:tmpl w:val="593EF930"/>
     <w:lvl w:ilvl="0" w:tplc="04090001">
       <w:start w:val="1"/>
       <w:numFmt w:val="bullet"/>
@@ -3163,9 +4311,10 @@
         <w:rFonts w:ascii="Symbol" w:hAnsi="Symbol" w:hint="default"/>
       </w:rPr>
     </w:lvl>
-    <w:lvl w:ilvl="1" w:tplc="04090003">
-      <w:start w:val="1"/>
-      <w:numFmt w:val="bullet"/>
+    <w:lvl w:ilvl="1" w:tplc="F312A56C">
+      <w:start w:val="1"/>
+      <w:numFmt w:val="bullet"/>
+      <w:pStyle w:val="Code"/>
       <w:lvlText w:val="o"/>
       <w:lvlJc w:val="left"/>
       <w:pPr>
@@ -3260,7 +4409,7 @@
       </w:rPr>
     </w:lvl>
   </w:abstractNum>
-  <w:abstractNum w:abstractNumId="5">
+  <w:abstractNum w:abstractNumId="6">
     <w:nsid w:val="78082D82"/>
     <w:multiLevelType w:val="hybridMultilevel"/>
     <w:tmpl w:val="27F0B0FA"/>
@@ -3374,22 +4523,25 @@
     </w:lvl>
   </w:abstractNum>
   <w:num w:numId="1">
-    <w:abstractNumId w:val="0"/>
+    <w:abstractNumId w:val="1"/>
   </w:num>
   <w:num w:numId="2">
+    <w:abstractNumId w:val="6"/>
+  </w:num>
+  <w:num w:numId="3">
+    <w:abstractNumId w:val="4"/>
+  </w:num>
+  <w:num w:numId="4">
+    <w:abstractNumId w:val="3"/>
+  </w:num>
+  <w:num w:numId="5">
     <w:abstractNumId w:val="5"/>
   </w:num>
-  <w:num w:numId="3">
-    <w:abstractNumId w:val="3"/>
-  </w:num>
-  <w:num w:numId="4">
+  <w:num w:numId="6">
     <w:abstractNumId w:val="2"/>
   </w:num>
-  <w:num w:numId="5">
-    <w:abstractNumId w:val="4"/>
-  </w:num>
-  <w:num w:numId="6">
-    <w:abstractNumId w:val="1"/>
+  <w:num w:numId="7">
+    <w:abstractNumId w:val="0"/>
   </w:num>
 </w:numbering>
 </file>
@@ -3972,6 +5124,179 @@
       <w:szCs w:val="16"/>
     </w:rPr>
   </w:style>
+  <w:style w:type="paragraph" w:customStyle="1" w:styleId="Code">
+    <w:name w:val="Code"/>
+    <w:basedOn w:val="Normal"/>
+    <w:next w:val="Normal"/>
+    <w:link w:val="CodeChar"/>
+    <w:qFormat/>
+    <w:rsid w:val="00D153D5"/>
+    <w:pPr>
+      <w:numPr>
+        <w:ilvl w:val="1"/>
+        <w:numId w:val="5"/>
+      </w:numPr>
+    </w:pPr>
+    <w:rPr>
+      <w:rFonts w:ascii="Courier New" w:hAnsi="Courier New"/>
+      <w:b/>
+    </w:rPr>
+  </w:style>
+  <w:style w:type="character" w:customStyle="1" w:styleId="CodeChar">
+    <w:name w:val="Code Char"/>
+    <w:basedOn w:val="DefaultParagraphFont"/>
+    <w:link w:val="Code"/>
+    <w:rsid w:val="00D153D5"/>
+    <w:rPr>
+      <w:rFonts w:ascii="Courier New" w:hAnsi="Courier New"/>
+      <w:b/>
+    </w:rPr>
+  </w:style>
+  <w:style w:type="paragraph" w:customStyle="1" w:styleId="CodeXML">
+    <w:name w:val="Code XML"/>
+    <w:basedOn w:val="Code"/>
+    <w:next w:val="Normal"/>
+    <w:link w:val="CodeXMLChar"/>
+    <w:qFormat/>
+    <w:rsid w:val="00B2753F"/>
+    <w:pPr>
+      <w:numPr>
+        <w:ilvl w:val="0"/>
+        <w:numId w:val="4"/>
+      </w:numPr>
+    </w:pPr>
+  </w:style>
+  <w:style w:type="paragraph" w:styleId="TOCHeading">
+    <w:name w:val="TOC Heading"/>
+    <w:basedOn w:val="Heading1"/>
+    <w:next w:val="Normal"/>
+    <w:uiPriority w:val="39"/>
+    <w:unhideWhenUsed/>
+    <w:qFormat/>
+    <w:rsid w:val="00DD5E5B"/>
+    <w:pPr>
+      <w:spacing w:before="240" w:line="259" w:lineRule="auto"/>
+      <w:outlineLvl w:val="9"/>
+    </w:pPr>
+    <w:rPr>
+      <w:b w:val="0"/>
+      <w:bCs w:val="0"/>
+      <w:sz w:val="32"/>
+      <w:szCs w:val="32"/>
+    </w:rPr>
+  </w:style>
+  <w:style w:type="character" w:customStyle="1" w:styleId="CodeXMLChar">
+    <w:name w:val="Code XML Char"/>
+    <w:basedOn w:val="CodeChar"/>
+    <w:link w:val="CodeXML"/>
+    <w:rsid w:val="00B2753F"/>
+    <w:rPr>
+      <w:rFonts w:ascii="Courier New" w:hAnsi="Courier New"/>
+      <w:b/>
+    </w:rPr>
+  </w:style>
+  <w:style w:type="paragraph" w:styleId="TOC2">
+    <w:name w:val="toc 2"/>
+    <w:basedOn w:val="Normal"/>
+    <w:next w:val="Normal"/>
+    <w:autoRedefine/>
+    <w:uiPriority w:val="39"/>
+    <w:unhideWhenUsed/>
+    <w:rsid w:val="00DD5E5B"/>
+    <w:pPr>
+      <w:spacing w:after="100" w:line="259" w:lineRule="auto"/>
+      <w:ind w:left="220"/>
+    </w:pPr>
+    <w:rPr>
+      <w:rFonts w:eastAsiaTheme="minorEastAsia" w:cs="Times New Roman"/>
+    </w:rPr>
+  </w:style>
+  <w:style w:type="paragraph" w:styleId="TOC1">
+    <w:name w:val="toc 1"/>
+    <w:basedOn w:val="Normal"/>
+    <w:next w:val="Normal"/>
+    <w:autoRedefine/>
+    <w:uiPriority w:val="39"/>
+    <w:unhideWhenUsed/>
+    <w:rsid w:val="00DD5E5B"/>
+    <w:pPr>
+      <w:spacing w:after="100" w:line="259" w:lineRule="auto"/>
+    </w:pPr>
+    <w:rPr>
+      <w:rFonts w:eastAsiaTheme="minorEastAsia" w:cs="Times New Roman"/>
+    </w:rPr>
+  </w:style>
+  <w:style w:type="paragraph" w:styleId="TOC3">
+    <w:name w:val="toc 3"/>
+    <w:basedOn w:val="Normal"/>
+    <w:next w:val="Normal"/>
+    <w:autoRedefine/>
+    <w:uiPriority w:val="39"/>
+    <w:unhideWhenUsed/>
+    <w:rsid w:val="00DD5E5B"/>
+    <w:pPr>
+      <w:spacing w:after="100" w:line="259" w:lineRule="auto"/>
+      <w:ind w:left="440"/>
+    </w:pPr>
+    <w:rPr>
+      <w:rFonts w:eastAsiaTheme="minorEastAsia" w:cs="Times New Roman"/>
+    </w:rPr>
+  </w:style>
+  <w:style w:type="character" w:styleId="Hyperlink">
+    <w:name w:val="Hyperlink"/>
+    <w:basedOn w:val="DefaultParagraphFont"/>
+    <w:uiPriority w:val="99"/>
+    <w:unhideWhenUsed/>
+    <w:rsid w:val="00DD5E5B"/>
+    <w:rPr>
+      <w:color w:val="0000FF" w:themeColor="hyperlink"/>
+      <w:u w:val="single"/>
+    </w:rPr>
+  </w:style>
+  <w:style w:type="paragraph" w:styleId="Header">
+    <w:name w:val="header"/>
+    <w:basedOn w:val="Normal"/>
+    <w:link w:val="HeaderChar"/>
+    <w:uiPriority w:val="99"/>
+    <w:unhideWhenUsed/>
+    <w:rsid w:val="00423768"/>
+    <w:pPr>
+      <w:tabs>
+        <w:tab w:val="center" w:pos="4680"/>
+        <w:tab w:val="right" w:pos="9360"/>
+      </w:tabs>
+      <w:spacing w:after="0" w:line="240" w:lineRule="auto"/>
+    </w:pPr>
+  </w:style>
+  <w:style w:type="character" w:customStyle="1" w:styleId="HeaderChar">
+    <w:name w:val="Header Char"/>
+    <w:basedOn w:val="DefaultParagraphFont"/>
+    <w:link w:val="Header"/>
+    <w:uiPriority w:val="99"/>
+    <w:rsid w:val="00423768"/>
+  </w:style>
+  <w:style w:type="paragraph" w:styleId="Footer">
+    <w:name w:val="footer"/>
+    <w:basedOn w:val="Normal"/>
+    <w:link w:val="FooterChar"/>
+    <w:uiPriority w:val="99"/>
+    <w:unhideWhenUsed/>
+    <w:rsid w:val="00423768"/>
+    <w:pPr>
+      <w:tabs>
+        <w:tab w:val="center" w:pos="4680"/>
+        <w:tab w:val="right" w:pos="9360"/>
+      </w:tabs>
+      <w:spacing w:after="0" w:line="240" w:lineRule="auto"/>
+    </w:pPr>
+  </w:style>
+  <w:style w:type="character" w:customStyle="1" w:styleId="FooterChar">
+    <w:name w:val="Footer Char"/>
+    <w:basedOn w:val="DefaultParagraphFont"/>
+    <w:link w:val="Footer"/>
+    <w:uiPriority w:val="99"/>
+    <w:rsid w:val="00423768"/>
+  </w:style>
 </w:styles>
 </file>
 
@@ -4265,7 +5590,7 @@
 </file>
 
 <file path=customXml/itemProps1.xml><?xml version="1.0" encoding="utf-8"?>
-<ds:datastoreItem xmlns:ds="http://schemas.openxmlformats.org/officeDocument/2006/customXml" ds:itemID="{DD2F6066-431C-4442-BFBC-EA53432EFD97}">
+<ds:datastoreItem xmlns:ds="http://schemas.openxmlformats.org/officeDocument/2006/customXml" ds:itemID="{9DB04764-3BE5-49EC-A2DA-C82CA84E2899}">
   <ds:schemaRefs>
     <ds:schemaRef ds:uri="http://schemas.openxmlformats.org/officeDocument/2006/bibliography"/>
   </ds:schemaRefs>

</xml_diff>